<commit_message>
Updated Report 20241001 after team's meeting
</commit_message>
<xml_diff>
--- a/ESPD_OUC_Meetings_Report_20241001.docx
+++ b/ESPD_OUC_Meetings_Report_20241001.docx
@@ -365,7 +365,16 @@
                 <w:noProof w:val="0"/>
                 <w:lang w:val="en-US"/>
               </w:rPr>
-              <w:t>zation</w:t>
+              <w:t>s</w:t>
+            </w:r>
+            <w:r>
+              <w:rPr>
+                <w:b w:val="1"/>
+                <w:bCs w:val="1"/>
+                <w:noProof w:val="0"/>
+                <w:lang w:val="en-US"/>
+              </w:rPr>
+              <w:t>ation</w:t>
             </w:r>
             <w:r>
               <w:rPr>
@@ -492,13 +501,104 @@
                 <w:noProof w:val="0"/>
                 <w:lang w:val="en-US"/>
               </w:rPr>
+              <w:t>Michaël D</w:t>
+            </w:r>
+            <w:r>
+              <w:rPr>
+                <w:noProof w:val="0"/>
+                <w:lang w:val="en-US"/>
+              </w:rPr>
+              <w:t>E</w:t>
+            </w:r>
+            <w:r>
+              <w:rPr>
+                <w:noProof w:val="0"/>
+                <w:lang w:val="en-US"/>
+              </w:rPr>
+              <w:t xml:space="preserve"> W</w:t>
+            </w:r>
+            <w:r>
+              <w:rPr>
+                <w:noProof w:val="0"/>
+                <w:lang w:val="en-US"/>
+              </w:rPr>
+              <w:t>INNE</w:t>
+            </w:r>
+          </w:p>
+        </w:tc>
+        <w:tc>
+          <w:tcPr>
+            <w:tcW w:w="3583" w:type="dxa"/>
+            <w:tcBorders>
+              <w:top w:val="single" w:color="auto" w:sz="2" w:space="0"/>
+              <w:left w:val="single" w:color="auto" w:sz="2" w:space="0"/>
+              <w:bottom w:val="single" w:color="auto" w:sz="6" w:space="0"/>
+              <w:right w:val="single" w:color="auto" w:sz="2" w:space="0"/>
+            </w:tcBorders>
+            <w:tcMar>
+              <w:top w:w="135" w:type="dxa"/>
+              <w:left w:w="150" w:type="dxa"/>
+              <w:bottom w:w="135" w:type="dxa"/>
+              <w:right w:w="150" w:type="dxa"/>
+            </w:tcMar>
+          </w:tcPr>
+          <w:p>
+            <w:pPr>
+              <w:rPr>
+                <w:noProof w:val="0"/>
+                <w:lang w:val="en-US"/>
+              </w:rPr>
+            </w:pPr>
+            <w:r>
+              <w:rPr>
+                <w:noProof w:val="0"/>
+                <w:lang w:val="en-US"/>
+              </w:rPr>
+              <w:t>BOSA - Belgium</w:t>
+            </w:r>
+          </w:p>
+        </w:tc>
+      </w:tr>
+      <w:tr>
+        <w:trPr>
+          <w:trHeight w:val="300"/>
+          <w:tblCellSpacing w:w="15" w:type="dxa"/>
+        </w:trPr>
+        <w:tc>
+          <w:tcPr>
+            <w:tcW w:w="4199" w:type="dxa"/>
+            <w:tcBorders>
+              <w:top w:val="single" w:color="auto" w:sz="2" w:space="0"/>
+              <w:left w:val="single" w:color="auto" w:sz="2" w:space="0"/>
+              <w:bottom w:val="single" w:color="auto" w:sz="6" w:space="0"/>
+              <w:right w:val="single" w:color="auto" w:sz="6" w:space="0"/>
+            </w:tcBorders>
+            <w:tcMar>
+              <w:top w:w="135" w:type="dxa"/>
+              <w:left w:w="150" w:type="dxa"/>
+              <w:bottom w:w="135" w:type="dxa"/>
+              <w:right w:w="150" w:type="dxa"/>
+            </w:tcMar>
+          </w:tcPr>
+          <w:p>
+            <w:pPr>
+              <w:rPr>
+                <w:noProof w:val="0"/>
+                <w:lang w:val="en-US"/>
+              </w:rPr>
+            </w:pPr>
+            <w:r>
+              <w:rPr>
+                <w:noProof w:val="0"/>
+                <w:lang w:val="en-US"/>
+              </w:rPr>
               <w:t>Karl FERRAND</w:t>
             </w:r>
           </w:p>
         </w:tc>
         <w:tc>
           <w:tcPr>
-            <w:tcW w:w="3583" w:type="dxa"/>
+            <w:tcW w:w="3628" w:type="dxa"/>
             <w:tcBorders>
               <w:top w:val="single" w:color="auto" w:sz="2" w:space="0"/>
               <w:left w:val="single" w:color="auto" w:sz="2" w:space="0"/>
@@ -562,97 +662,6 @@
                 <w:noProof w:val="0"/>
                 <w:lang w:val="en-US"/>
               </w:rPr>
-              <w:t>Michaël D</w:t>
-            </w:r>
-            <w:r>
-              <w:rPr>
-                <w:noProof w:val="0"/>
-                <w:lang w:val="en-US"/>
-              </w:rPr>
-              <w:t>E</w:t>
-            </w:r>
-            <w:r>
-              <w:rPr>
-                <w:noProof w:val="0"/>
-                <w:lang w:val="en-US"/>
-              </w:rPr>
-              <w:t xml:space="preserve"> W</w:t>
-            </w:r>
-            <w:r>
-              <w:rPr>
-                <w:noProof w:val="0"/>
-                <w:lang w:val="en-US"/>
-              </w:rPr>
-              <w:t>INNE</w:t>
-            </w:r>
-          </w:p>
-        </w:tc>
-        <w:tc>
-          <w:tcPr>
-            <w:tcW w:w="3583" w:type="dxa"/>
-            <w:tcBorders>
-              <w:top w:val="single" w:color="auto" w:sz="2" w:space="0"/>
-              <w:left w:val="single" w:color="auto" w:sz="2" w:space="0"/>
-              <w:bottom w:val="single" w:color="auto" w:sz="6" w:space="0"/>
-              <w:right w:val="single" w:color="auto" w:sz="2" w:space="0"/>
-            </w:tcBorders>
-            <w:tcMar>
-              <w:top w:w="135" w:type="dxa"/>
-              <w:left w:w="150" w:type="dxa"/>
-              <w:bottom w:w="135" w:type="dxa"/>
-              <w:right w:w="150" w:type="dxa"/>
-            </w:tcMar>
-          </w:tcPr>
-          <w:p>
-            <w:pPr>
-              <w:rPr>
-                <w:noProof w:val="0"/>
-                <w:lang w:val="en-US"/>
-              </w:rPr>
-            </w:pPr>
-            <w:r>
-              <w:rPr>
-                <w:noProof w:val="0"/>
-                <w:lang w:val="en-US"/>
-              </w:rPr>
-              <w:t>BOSA - Belgium</w:t>
-            </w:r>
-          </w:p>
-        </w:tc>
-      </w:tr>
-      <w:tr>
-        <w:trPr>
-          <w:trHeight w:val="300"/>
-          <w:tblCellSpacing w:w="15" w:type="dxa"/>
-        </w:trPr>
-        <w:tc>
-          <w:tcPr>
-            <w:tcW w:w="4154" w:type="dxa"/>
-            <w:tcBorders>
-              <w:top w:val="single" w:color="auto" w:sz="2" w:space="0"/>
-              <w:left w:val="single" w:color="auto" w:sz="2" w:space="0"/>
-              <w:bottom w:val="single" w:color="auto" w:sz="6" w:space="0"/>
-              <w:right w:val="single" w:color="auto" w:sz="6" w:space="0"/>
-            </w:tcBorders>
-            <w:tcMar>
-              <w:top w:w="135" w:type="dxa"/>
-              <w:left w:w="150" w:type="dxa"/>
-              <w:bottom w:w="135" w:type="dxa"/>
-              <w:right w:w="150" w:type="dxa"/>
-            </w:tcMar>
-          </w:tcPr>
-          <w:p>
-            <w:pPr>
-              <w:rPr>
-                <w:noProof w:val="0"/>
-                <w:lang w:val="en-US"/>
-              </w:rPr>
-            </w:pPr>
-            <w:r>
-              <w:rPr>
-                <w:noProof w:val="0"/>
-                <w:lang w:val="en-US"/>
-              </w:rPr>
               <w:t>Jostein</w:t>
             </w:r>
             <w:r>
@@ -776,97 +785,6 @@
       </w:tr>
       <w:tr>
         <w:trPr>
-          <w:trHeight w:val="340"/>
-          <w:tblCellSpacing w:w="15" w:type="dxa"/>
-        </w:trPr>
-        <w:tc>
-          <w:tcPr>
-            <w:tcW w:w="4154" w:type="dxa"/>
-            <w:tcBorders>
-              <w:top w:val="single" w:color="auto" w:sz="2" w:space="0"/>
-              <w:left w:val="single" w:color="auto" w:sz="2" w:space="0"/>
-              <w:bottom w:val="single" w:color="auto" w:sz="6" w:space="0"/>
-              <w:right w:val="single" w:color="auto" w:sz="6" w:space="0"/>
-            </w:tcBorders>
-            <w:tcMar>
-              <w:top w:w="135" w:type="dxa"/>
-              <w:left w:w="150" w:type="dxa"/>
-              <w:bottom w:w="135" w:type="dxa"/>
-              <w:right w:w="150" w:type="dxa"/>
-            </w:tcMar>
-          </w:tcPr>
-          <w:p>
-            <w:pPr>
-              <w:rPr>
-                <w:noProof w:val="0"/>
-                <w:lang w:val="en-US"/>
-              </w:rPr>
-            </w:pPr>
-            <w:r>
-              <w:rPr>
-                <w:noProof w:val="0"/>
-                <w:lang w:val="en-US"/>
-              </w:rPr>
-              <w:t>A</w:t>
-            </w:r>
-            <w:r>
-              <w:rPr>
-                <w:noProof w:val="0"/>
-                <w:lang w:val="en-US"/>
-              </w:rPr>
-              <w:t>jda KONSTANJ</w:t>
-            </w:r>
-            <w:r>
-              <w:rPr>
-                <w:noProof w:val="0"/>
-                <w:lang w:val="en-US"/>
-              </w:rPr>
-              <w:t>Š</w:t>
-            </w:r>
-            <w:r>
-              <w:rPr>
-                <w:noProof w:val="0"/>
-                <w:lang w:val="en-US"/>
-              </w:rPr>
-              <w:t>EK</w:t>
-            </w:r>
-          </w:p>
-        </w:tc>
-        <w:tc>
-          <w:tcPr>
-            <w:tcW w:w="3583" w:type="dxa"/>
-            <w:tcBorders>
-              <w:top w:val="single" w:color="auto" w:sz="2" w:space="0"/>
-              <w:left w:val="single" w:color="auto" w:sz="2" w:space="0"/>
-              <w:bottom w:val="single" w:color="auto" w:sz="6" w:space="0"/>
-              <w:right w:val="single" w:color="auto" w:sz="2" w:space="0"/>
-            </w:tcBorders>
-            <w:tcMar>
-              <w:top w:w="135" w:type="dxa"/>
-              <w:left w:w="150" w:type="dxa"/>
-              <w:bottom w:w="135" w:type="dxa"/>
-              <w:right w:w="150" w:type="dxa"/>
-            </w:tcMar>
-          </w:tcPr>
-          <w:p>
-            <w:pPr>
-              <w:rPr>
-                <w:noProof w:val="0"/>
-                <w:lang w:val="en-US"/>
-              </w:rPr>
-            </w:pPr>
-            <w:r>
-              <w:rPr>
-                <w:noProof w:val="0"/>
-                <w:lang w:val="en-US"/>
-              </w:rPr>
-              <w:t>Slovenia</w:t>
-            </w:r>
-          </w:p>
-        </w:tc>
-      </w:tr>
-      <w:tr>
-        <w:trPr>
           <w:trHeight w:val="300"/>
           <w:tblCellSpacing w:w="15" w:type="dxa"/>
         </w:trPr>
@@ -1099,6 +1017,97 @@
                 <w:lang w:val="en-US"/>
               </w:rPr>
               <w:t>Finland</w:t>
+            </w:r>
+          </w:p>
+        </w:tc>
+      </w:tr>
+      <w:tr>
+        <w:trPr>
+          <w:trHeight w:val="300"/>
+          <w:tblCellSpacing w:w="15" w:type="dxa"/>
+        </w:trPr>
+        <w:tc>
+          <w:tcPr>
+            <w:tcW w:w="4199" w:type="dxa"/>
+            <w:tcBorders>
+              <w:top w:val="single" w:color="auto" w:sz="2" w:space="0"/>
+              <w:left w:val="single" w:color="auto" w:sz="2" w:space="0"/>
+              <w:bottom w:val="single" w:color="auto" w:sz="6" w:space="0"/>
+              <w:right w:val="single" w:color="auto" w:sz="6" w:space="0"/>
+            </w:tcBorders>
+            <w:tcMar>
+              <w:top w:w="135" w:type="dxa"/>
+              <w:left w:w="150" w:type="dxa"/>
+              <w:bottom w:w="135" w:type="dxa"/>
+              <w:right w:w="150" w:type="dxa"/>
+            </w:tcMar>
+          </w:tcPr>
+          <w:p>
+            <w:pPr>
+              <w:rPr>
+                <w:noProof w:val="0"/>
+                <w:lang w:val="en-US"/>
+              </w:rPr>
+            </w:pPr>
+            <w:r>
+              <w:rPr>
+                <w:noProof w:val="0"/>
+                <w:lang w:val="en-US"/>
+              </w:rPr>
+              <w:t>A</w:t>
+            </w:r>
+            <w:r>
+              <w:rPr>
+                <w:noProof w:val="0"/>
+                <w:lang w:val="en-US"/>
+              </w:rPr>
+              <w:t>jda KONSTANJ</w:t>
+            </w:r>
+            <w:r>
+              <w:rPr>
+                <w:noProof w:val="0"/>
+                <w:lang w:val="en-US"/>
+              </w:rPr>
+              <w:t>Š</w:t>
+            </w:r>
+            <w:r>
+              <w:rPr>
+                <w:noProof w:val="0"/>
+                <w:lang w:val="en-US"/>
+              </w:rPr>
+              <w:t>EK</w:t>
+            </w:r>
+          </w:p>
+        </w:tc>
+        <w:tc>
+          <w:tcPr>
+            <w:tcW w:w="3628" w:type="dxa"/>
+            <w:tcBorders>
+              <w:top w:val="single" w:color="auto" w:sz="2" w:space="0"/>
+              <w:left w:val="single" w:color="auto" w:sz="2" w:space="0"/>
+              <w:bottom w:val="single" w:color="auto" w:sz="6" w:space="0"/>
+              <w:right w:val="single" w:color="auto" w:sz="2" w:space="0"/>
+            </w:tcBorders>
+            <w:tcMar>
+              <w:top w:w="135" w:type="dxa"/>
+              <w:left w:w="150" w:type="dxa"/>
+              <w:bottom w:w="135" w:type="dxa"/>
+              <w:right w:w="150" w:type="dxa"/>
+            </w:tcMar>
+          </w:tcPr>
+          <w:p>
+            <w:pPr>
+              <w:rPr>
+                <w:noProof w:val="0"/>
+                <w:lang w:val="en-US"/>
+              </w:rPr>
+            </w:pPr>
+            <w:r>
+              <w:rPr>
+                <w:noProof w:val="0"/>
+                <w:lang w:val="en-US"/>
+              </w:rPr>
+              <w:t>Slovenia</w:t>
             </w:r>
           </w:p>
         </w:tc>
@@ -2748,10 +2757,6 @@
     <w:p>
       <w:pPr>
         <w:pStyle w:val="Heading1"/>
-        <w:numPr>
-          <w:ilvl w:val="0"/>
-          <w:numId w:val="24"/>
-        </w:numPr>
         <w:ind/>
         <w:rPr>
           <w:noProof w:val="0"/>
@@ -3024,7 +3029,18 @@
           <w:szCs w:val="24"/>
           <w:lang w:val="en-US" w:eastAsia="ca-ES" w:bidi="ar-SA"/>
         </w:rPr>
-        <w:t>is provided</w:t>
+        <w:t xml:space="preserve">wa</w:t>
+      </w:r>
+      <w:r>
+        <w:rPr>
+          <w:rFonts w:ascii="inherit" w:hAnsi="inherit" w:eastAsia="Times New Roman" w:cs="Segoe UI" w:asciiTheme="minorAscii" w:hAnsiTheme="minorAscii" w:eastAsiaTheme="minorAscii" w:cstheme="minorBidi"/>
+          <w:noProof w:val="0"/>
+          <w:color w:val="auto"/>
+          <w:sz w:val="24"/>
+          <w:szCs w:val="24"/>
+          <w:lang w:val="en-US" w:eastAsia="ca-ES" w:bidi="ar-SA"/>
+        </w:rPr>
+        <w:t>s provided</w:t>
       </w:r>
       <w:r>
         <w:rPr>
@@ -3209,7 +3225,7 @@
           <w:szCs w:val="24"/>
           <w:lang w:val="en-US" w:eastAsia="ca-ES" w:bidi="ar-SA"/>
         </w:rPr>
-        <w:t xml:space="preserve">are </w:t>
+        <w:t xml:space="preserve">we</w:t>
       </w:r>
       <w:r>
         <w:rPr>
@@ -3220,7 +3236,40 @@
           <w:szCs w:val="24"/>
           <w:lang w:val="en-US" w:eastAsia="ca-ES" w:bidi="ar-SA"/>
         </w:rPr>
-        <w:t>summarized</w:t>
+        <w:t xml:space="preserve">re </w:t>
+      </w:r>
+      <w:r>
+        <w:rPr>
+          <w:rFonts w:ascii="inherit" w:hAnsi="inherit" w:eastAsia="Times New Roman" w:cs="Segoe UI" w:asciiTheme="minorAscii" w:hAnsiTheme="minorAscii" w:eastAsiaTheme="minorAscii" w:cstheme="minorBidi"/>
+          <w:noProof w:val="0"/>
+          <w:color w:val="auto"/>
+          <w:sz w:val="24"/>
+          <w:szCs w:val="24"/>
+          <w:lang w:val="en-US" w:eastAsia="ca-ES" w:bidi="ar-SA"/>
+        </w:rPr>
+        <w:t>summari</w:t>
+      </w:r>
+      <w:r>
+        <w:rPr>
+          <w:rFonts w:ascii="inherit" w:hAnsi="inherit" w:eastAsia="Times New Roman" w:cs="Segoe UI" w:asciiTheme="minorAscii" w:hAnsiTheme="minorAscii" w:eastAsiaTheme="minorAscii" w:cstheme="minorBidi"/>
+          <w:noProof w:val="0"/>
+          <w:color w:val="auto"/>
+          <w:sz w:val="24"/>
+          <w:szCs w:val="24"/>
+          <w:lang w:val="en-US" w:eastAsia="ca-ES" w:bidi="ar-SA"/>
+        </w:rPr>
+        <w:t>s</w:t>
+      </w:r>
+      <w:r>
+        <w:rPr>
+          <w:rFonts w:ascii="inherit" w:hAnsi="inherit" w:eastAsia="Times New Roman" w:cs="Segoe UI" w:asciiTheme="minorAscii" w:hAnsiTheme="minorAscii" w:eastAsiaTheme="minorAscii" w:cstheme="minorBidi"/>
+          <w:noProof w:val="0"/>
+          <w:color w:val="auto"/>
+          <w:sz w:val="24"/>
+          <w:szCs w:val="24"/>
+          <w:lang w:val="en-US" w:eastAsia="ca-ES" w:bidi="ar-SA"/>
+        </w:rPr>
+        <w:t>ed</w:t>
       </w:r>
       <w:r>
         <w:rPr>
@@ -3261,7 +3310,29 @@
           <w:szCs w:val="24"/>
           <w:lang w:val="en-US" w:eastAsia="ca-ES" w:bidi="ar-SA"/>
         </w:rPr>
-        <w:t>Proposal for interactive tool for visualization of criteria (Exclusion Grounds, Selection Criteria, Interactive Form)</w:t>
+        <w:t>Proposal for interactive tool for visuali</w:t>
+      </w:r>
+      <w:r>
+        <w:rPr>
+          <w:rFonts w:ascii="inherit" w:hAnsi="inherit" w:eastAsia="Times New Roman" w:cs="Segoe UI" w:asciiTheme="minorAscii" w:hAnsiTheme="minorAscii" w:eastAsiaTheme="minorAscii" w:cstheme="minorBidi"/>
+          <w:noProof w:val="0"/>
+          <w:color w:val="auto"/>
+          <w:sz w:val="24"/>
+          <w:szCs w:val="24"/>
+          <w:lang w:val="en-US" w:eastAsia="ca-ES" w:bidi="ar-SA"/>
+        </w:rPr>
+        <w:t>s</w:t>
+      </w:r>
+      <w:r>
+        <w:rPr>
+          <w:rFonts w:ascii="inherit" w:hAnsi="inherit" w:eastAsia="Times New Roman" w:cs="Segoe UI" w:asciiTheme="minorAscii" w:hAnsiTheme="minorAscii" w:eastAsiaTheme="minorAscii" w:cstheme="minorBidi"/>
+          <w:noProof w:val="0"/>
+          <w:color w:val="auto"/>
+          <w:sz w:val="24"/>
+          <w:szCs w:val="24"/>
+          <w:lang w:val="en-US" w:eastAsia="ca-ES" w:bidi="ar-SA"/>
+        </w:rPr>
+        <w:t>ation of criteria (Exclusion Grounds, Selection Criteria, Interactive Form)</w:t>
       </w:r>
       <w:proofErr w:type="gramStart"/>
       <w:proofErr w:type="gramEnd"/>
@@ -3463,10 +3534,6 @@
       <w:pPr>
         <w:pStyle w:val="Heading1"/>
         <w:keepNext w:val="1"/>
-        <w:numPr>
-          <w:ilvl w:val="0"/>
-          <w:numId w:val="24"/>
-        </w:numPr>
         <w:rPr>
           <w:noProof w:val="0"/>
           <w:lang w:val="en-US"/>
@@ -3482,33 +3549,30 @@
     </w:p>
     <w:p>
       <w:pPr>
-        <w:pStyle w:val="ListParagraph"/>
-        <w:numPr>
-          <w:ilvl w:val="0"/>
-          <w:numId w:val="6"/>
-        </w:numPr>
+        <w:pStyle w:val="Normal"/>
         <w:shd w:val="clear" w:color="auto" w:fill="FFFFFF" w:themeFill="background1"/>
         <w:spacing w:after="0" w:line="240" w:lineRule="auto"/>
-        <w:ind w:left="1069" w:right="-1"/>
+        <w:ind w:right="-1"/>
         <w:jc w:val="both"/>
         <w:rPr>
-          <w:rFonts w:ascii="inherit" w:hAnsi="inherit" w:eastAsia="Times New Roman" w:cs="Segoe UI"/>
-          <w:noProof w:val="0"/>
-          <w:sz w:val="24"/>
-          <w:szCs w:val="24"/>
-          <w:lang w:val="en-US" w:eastAsia="ca-ES"/>
-        </w:rPr>
-      </w:pPr>
-      <w:r>
-        <w:rPr>
-          <w:rFonts w:ascii="inherit" w:hAnsi="inherit" w:eastAsia="Times New Roman" w:cs="Segoe UI"/>
-          <w:noProof w:val="0"/>
-          <w:spacing w:val="-2"/>
-          <w:sz w:val="24"/>
-          <w:szCs w:val="24"/>
-          <w:lang w:val="en-US" w:eastAsia="ca-ES"/>
-        </w:rPr>
-        <w:t>A</w:t>
+          <w:rFonts w:ascii="inherit" w:hAnsi="inherit" w:eastAsia="Times New Roman" w:cs="Segoe UI" w:asciiTheme="minorAscii" w:hAnsiTheme="minorAscii" w:eastAsiaTheme="minorAscii" w:cstheme="minorBidi"/>
+          <w:noProof w:val="0"/>
+          <w:color w:val="auto"/>
+          <w:sz w:val="24"/>
+          <w:szCs w:val="24"/>
+          <w:lang w:val="en-US" w:eastAsia="ca-ES" w:bidi="ar-SA"/>
+        </w:rPr>
+      </w:pPr>
+      <w:r>
+        <w:rPr>
+          <w:rFonts w:ascii="inherit" w:hAnsi="inherit" w:eastAsia="Times New Roman" w:cs="Segoe UI"/>
+          <w:noProof w:val="0"/>
+          <w:spacing w:val="-2"/>
+          <w:sz w:val="24"/>
+          <w:szCs w:val="24"/>
+          <w:lang w:val="en-US" w:eastAsia="ca-ES"/>
+        </w:rPr>
+        <w:t xml:space="preserve">The</w:t>
       </w:r>
       <w:r>
         <w:rPr>
@@ -3532,7 +3596,7 @@
         </w:rPr>
         <w:t xml:space="preserve">new </w:t>
       </w:r>
-      <w:hyperlink r:id="Rc4f76265e34c4d38">
+      <w:hyperlink r:id="R08184be3835249a4">
         <w:r>
           <w:rPr>
             <w:rStyle w:val="Hyperlink"/>
@@ -3576,7 +3640,18 @@
           <w:szCs w:val="24"/>
           <w:lang w:val="en-US" w:eastAsia="ca-ES"/>
         </w:rPr>
-        <w:t xml:space="preserve">is presented</w:t>
+        <w:t xml:space="preserve">wa</w:t>
+      </w:r>
+      <w:r>
+        <w:rPr>
+          <w:rFonts w:ascii="inherit" w:hAnsi="inherit" w:eastAsia="Times New Roman" w:cs="Segoe UI"/>
+          <w:noProof w:val="0"/>
+          <w:spacing w:val="-2"/>
+          <w:sz w:val="24"/>
+          <w:szCs w:val="24"/>
+          <w:lang w:val="en-US" w:eastAsia="ca-ES"/>
+        </w:rPr>
+        <w:t xml:space="preserve">s presented</w:t>
       </w:r>
       <w:r>
         <w:rPr>
@@ -3730,7 +3805,24 @@
           <w:szCs w:val="24"/>
           <w:lang w:val="en-US" w:eastAsia="ca-ES"/>
         </w:rPr>
-        <w:t xml:space="preserve">other TED projects. A brief </w:t>
+        <w:t xml:space="preserve">other TED projects. </w:t>
+      </w:r>
+      <w:r>
+        <w:br/>
+      </w:r>
+      <w:r>
+        <w:br/>
+      </w:r>
+      <w:r>
+        <w:rPr>
+          <w:rFonts w:ascii="inherit" w:hAnsi="inherit" w:eastAsia="Times New Roman" w:cs="Segoe UI"/>
+          <w:noProof w:val="0"/>
+          <w:spacing w:val="-2"/>
+          <w:sz w:val="24"/>
+          <w:szCs w:val="24"/>
+          <w:lang w:val="en-US" w:eastAsia="ca-ES"/>
+        </w:rPr>
+        <w:t xml:space="preserve">A brief </w:t>
       </w:r>
       <w:r>
         <w:rPr>
@@ -3763,40 +3855,150 @@
           <w:szCs w:val="24"/>
           <w:lang w:val="en-US" w:eastAsia="ca-ES"/>
         </w:rPr>
-        <w:t xml:space="preserve">ld versions</w:t>
-      </w:r>
-      <w:r>
-        <w:rPr>
-          <w:rFonts w:ascii="inherit" w:hAnsi="inherit" w:eastAsia="Times New Roman" w:cs="Segoe UI"/>
-          <w:noProof w:val="0"/>
-          <w:spacing w:val="-2"/>
-          <w:sz w:val="24"/>
-          <w:szCs w:val="24"/>
-          <w:lang w:val="en-US" w:eastAsia="ca-ES"/>
-        </w:rPr>
-        <w:t xml:space="preserve">: they</w:t>
-      </w:r>
-      <w:r>
-        <w:rPr>
-          <w:rFonts w:ascii="inherit" w:hAnsi="inherit" w:eastAsia="Times New Roman" w:cs="Segoe UI"/>
-          <w:noProof w:val="0"/>
-          <w:spacing w:val="-2"/>
-          <w:sz w:val="24"/>
-          <w:szCs w:val="24"/>
-          <w:lang w:val="en-US" w:eastAsia="ca-ES"/>
-        </w:rPr>
-        <w:t xml:space="preserve"> are preserved and available </w:t>
-      </w:r>
-      <w:r>
-        <w:rPr>
-          <w:rFonts w:ascii="inherit" w:hAnsi="inherit" w:eastAsia="Times New Roman" w:cs="Segoe UI"/>
-          <w:noProof w:val="0"/>
-          <w:spacing w:val="-2"/>
-          <w:sz w:val="24"/>
-          <w:szCs w:val="24"/>
-          <w:lang w:val="en-US" w:eastAsia="ca-ES"/>
-        </w:rPr>
-        <w:t xml:space="preserve">by the </w:t>
+        <w:t xml:space="preserve">ld </w:t>
+      </w:r>
+      <w:r>
+        <w:rPr>
+          <w:rFonts w:ascii="inherit" w:hAnsi="inherit" w:eastAsia="Times New Roman" w:cs="Segoe UI"/>
+          <w:noProof w:val="0"/>
+          <w:spacing w:val="-2"/>
+          <w:sz w:val="24"/>
+          <w:szCs w:val="24"/>
+          <w:lang w:val="en-US" w:eastAsia="ca-ES"/>
+        </w:rPr>
+        <w:t xml:space="preserve">ESPD </w:t>
+      </w:r>
+      <w:r>
+        <w:rPr>
+          <w:rFonts w:ascii="inherit" w:hAnsi="inherit" w:eastAsia="Times New Roman" w:cs="Segoe UI"/>
+          <w:noProof w:val="0"/>
+          <w:spacing w:val="-2"/>
+          <w:sz w:val="24"/>
+          <w:szCs w:val="24"/>
+          <w:lang w:val="en-US" w:eastAsia="ca-ES"/>
+        </w:rPr>
+        <w:t xml:space="preserve">versions</w:t>
+      </w:r>
+      <w:r>
+        <w:rPr>
+          <w:rFonts w:ascii="inherit" w:hAnsi="inherit" w:eastAsia="Times New Roman" w:cs="Segoe UI"/>
+          <w:noProof w:val="0"/>
+          <w:spacing w:val="-2"/>
+          <w:sz w:val="24"/>
+          <w:szCs w:val="24"/>
+          <w:lang w:val="en-US" w:eastAsia="ca-ES"/>
+        </w:rPr>
+        <w:t xml:space="preserve">: </w:t>
+      </w:r>
+      <w:r>
+        <w:rPr>
+          <w:rFonts w:ascii="inherit" w:hAnsi="inherit" w:eastAsia="Times New Roman" w:cs="Segoe UI"/>
+          <w:noProof w:val="0"/>
+          <w:spacing w:val="-2"/>
+          <w:sz w:val="24"/>
+          <w:szCs w:val="24"/>
+          <w:lang w:val="en-US" w:eastAsia="ca-ES"/>
+        </w:rPr>
+        <w:t xml:space="preserve">T</w:t>
+      </w:r>
+      <w:r>
+        <w:rPr>
+          <w:rFonts w:ascii="inherit" w:hAnsi="inherit" w:eastAsia="Times New Roman" w:cs="Segoe UI"/>
+          <w:noProof w:val="0"/>
+          <w:spacing w:val="-2"/>
+          <w:sz w:val="24"/>
+          <w:szCs w:val="24"/>
+          <w:lang w:val="en-US" w:eastAsia="ca-ES"/>
+        </w:rPr>
+        <w:t xml:space="preserve">h</w:t>
+      </w:r>
+      <w:r>
+        <w:rPr>
+          <w:rFonts w:ascii="inherit" w:hAnsi="inherit" w:eastAsia="Times New Roman" w:cs="Segoe UI"/>
+          <w:noProof w:val="0"/>
+          <w:spacing w:val="-2"/>
+          <w:sz w:val="24"/>
+          <w:szCs w:val="24"/>
+          <w:lang w:val="en-US" w:eastAsia="ca-ES"/>
+        </w:rPr>
+        <w:t xml:space="preserve">e documentation</w:t>
+      </w:r>
+      <w:r>
+        <w:rPr>
+          <w:rFonts w:ascii="inherit" w:hAnsi="inherit" w:eastAsia="Times New Roman" w:cs="Segoe UI"/>
+          <w:noProof w:val="0"/>
+          <w:spacing w:val="-2"/>
+          <w:sz w:val="24"/>
+          <w:szCs w:val="24"/>
+          <w:lang w:val="en-US" w:eastAsia="ca-ES"/>
+        </w:rPr>
+        <w:t xml:space="preserve"> </w:t>
+      </w:r>
+      <w:r>
+        <w:rPr>
+          <w:rFonts w:ascii="inherit" w:hAnsi="inherit" w:eastAsia="Times New Roman" w:cs="Segoe UI"/>
+          <w:noProof w:val="0"/>
+          <w:spacing w:val="-2"/>
+          <w:sz w:val="24"/>
+          <w:szCs w:val="24"/>
+          <w:lang w:val="en-US" w:eastAsia="ca-ES"/>
+        </w:rPr>
+        <w:t xml:space="preserve">has been </w:t>
+      </w:r>
+      <w:r>
+        <w:rPr>
+          <w:rFonts w:ascii="inherit" w:hAnsi="inherit" w:eastAsia="Times New Roman" w:cs="Segoe UI"/>
+          <w:noProof w:val="0"/>
+          <w:spacing w:val="-2"/>
+          <w:sz w:val="24"/>
+          <w:szCs w:val="24"/>
+          <w:lang w:val="en-US" w:eastAsia="ca-ES"/>
+        </w:rPr>
+        <w:t xml:space="preserve">preserved and </w:t>
+      </w:r>
+      <w:r>
+        <w:rPr>
+          <w:rFonts w:ascii="inherit" w:hAnsi="inherit" w:eastAsia="Times New Roman" w:cs="Segoe UI"/>
+          <w:noProof w:val="0"/>
+          <w:spacing w:val="-2"/>
+          <w:sz w:val="24"/>
+          <w:szCs w:val="24"/>
+          <w:lang w:val="en-US" w:eastAsia="ca-ES"/>
+        </w:rPr>
+        <w:t xml:space="preserve">is </w:t>
+      </w:r>
+      <w:r>
+        <w:rPr>
+          <w:rFonts w:ascii="inherit" w:hAnsi="inherit" w:eastAsia="Times New Roman" w:cs="Segoe UI"/>
+          <w:noProof w:val="0"/>
+          <w:spacing w:val="-2"/>
+          <w:sz w:val="24"/>
+          <w:szCs w:val="24"/>
+          <w:lang w:val="en-US" w:eastAsia="ca-ES"/>
+        </w:rPr>
+        <w:t xml:space="preserve">available </w:t>
+      </w:r>
+      <w:r>
+        <w:rPr>
+          <w:rFonts w:ascii="inherit" w:hAnsi="inherit" w:eastAsia="Times New Roman" w:cs="Segoe UI"/>
+          <w:noProof w:val="0"/>
+          <w:spacing w:val="-2"/>
+          <w:sz w:val="24"/>
+          <w:szCs w:val="24"/>
+          <w:lang w:val="en-US" w:eastAsia="ca-ES"/>
+        </w:rPr>
+        <w:t xml:space="preserve">via</w:t>
+      </w:r>
+      <w:r>
+        <w:rPr>
+          <w:rFonts w:ascii="inherit" w:hAnsi="inherit" w:eastAsia="Times New Roman" w:cs="Segoe UI"/>
+          <w:noProof w:val="0"/>
+          <w:spacing w:val="-2"/>
+          <w:sz w:val="24"/>
+          <w:szCs w:val="24"/>
+          <w:lang w:val="en-US" w:eastAsia="ca-ES"/>
+        </w:rPr>
+        <w:t xml:space="preserve"> the </w:t>
       </w:r>
       <w:r>
         <w:rPr>
@@ -3818,40 +4020,28 @@
           <w:szCs w:val="24"/>
           <w:lang w:val="en-US" w:eastAsia="ca-ES"/>
         </w:rPr>
-        <w:t xml:space="preserve">drop</w:t>
-      </w:r>
-      <w:r>
-        <w:rPr>
-          <w:rFonts w:ascii="inherit" w:hAnsi="inherit" w:eastAsia="Times New Roman" w:cs="Segoe UI"/>
-          <w:noProof w:val="0"/>
-          <w:spacing w:val="-2"/>
-          <w:sz w:val="24"/>
-          <w:szCs w:val="24"/>
-          <w:lang w:val="en-US" w:eastAsia="ca-ES"/>
-        </w:rPr>
-        <w:t xml:space="preserve">-down </w:t>
-      </w:r>
-      <w:r>
-        <w:rPr>
-          <w:rFonts w:ascii="inherit" w:hAnsi="inherit" w:eastAsia="Times New Roman" w:cs="Segoe UI"/>
-          <w:noProof w:val="0"/>
-          <w:spacing w:val="-2"/>
-          <w:sz w:val="24"/>
-          <w:szCs w:val="24"/>
-          <w:lang w:val="en-US" w:eastAsia="ca-ES"/>
-        </w:rPr>
-        <w:t xml:space="preserve">menu</w:t>
-      </w:r>
-      <w:r>
-        <w:rPr>
-          <w:rFonts w:ascii="inherit" w:hAnsi="inherit" w:eastAsia="Times New Roman" w:cs="Segoe UI"/>
-          <w:noProof w:val="0"/>
-          <w:spacing w:val="-2"/>
-          <w:sz w:val="24"/>
-          <w:szCs w:val="24"/>
-          <w:lang w:val="en-US" w:eastAsia="ca-ES"/>
-        </w:rPr>
-        <w:t xml:space="preserve">.</w:t>
+        <w:t xml:space="preserve">the </w:t>
+      </w:r>
+      <w:r>
+        <w:rPr>
+          <w:rFonts w:ascii="inherit" w:hAnsi="inherit" w:eastAsia="Times New Roman" w:cs="Segoe UI"/>
+          <w:noProof w:val="0"/>
+          <w:sz w:val="24"/>
+          <w:szCs w:val="24"/>
+          <w:lang w:val="en-US" w:eastAsia="ca-ES"/>
+        </w:rPr>
+        <w:t>drop-down menu</w:t>
+      </w:r>
+      <w:r>
+        <w:rPr>
+          <w:rFonts w:ascii="inherit" w:hAnsi="inherit" w:eastAsia="Times New Roman" w:cs="Segoe UI"/>
+          <w:noProof w:val="0"/>
+          <w:spacing w:val="-2"/>
+          <w:sz w:val="24"/>
+          <w:szCs w:val="24"/>
+          <w:lang w:val="en-US" w:eastAsia="ca-ES"/>
+        </w:rPr>
+        <w:t xml:space="preserve"> version chooser as before.</w:t>
       </w:r>
       <w:r>
         <w:rPr>
@@ -3863,518 +4053,6 @@
           <w:lang w:val="en-US" w:eastAsia="ca-ES"/>
         </w:rPr>
         <w:t xml:space="preserve"> </w:t>
-      </w:r>
-      <w:r>
-        <w:rPr>
-          <w:rFonts w:ascii="inherit" w:hAnsi="inherit" w:eastAsia="Times New Roman" w:cs="Segoe UI"/>
-          <w:noProof w:val="0"/>
-          <w:sz w:val="24"/>
-          <w:szCs w:val="24"/>
-          <w:lang w:val="en-US" w:eastAsia="ca-ES"/>
-        </w:rPr>
-        <w:t xml:space="preserve">With more details as separate slides are presented </w:t>
-      </w:r>
-      <w:r>
-        <w:rPr>
-          <w:rFonts w:ascii="inherit" w:hAnsi="inherit" w:eastAsia="Times New Roman" w:cs="Segoe UI"/>
-          <w:noProof w:val="0"/>
-          <w:sz w:val="24"/>
-          <w:szCs w:val="24"/>
-          <w:lang w:val="en-US" w:eastAsia="ca-ES"/>
-        </w:rPr>
-        <w:t xml:space="preserve">the </w:t>
-      </w:r>
-      <w:r>
-        <w:rPr>
-          <w:rFonts w:ascii="inherit" w:hAnsi="inherit" w:eastAsia="Times New Roman" w:cs="Segoe UI"/>
-          <w:noProof w:val="0"/>
-          <w:sz w:val="24"/>
-          <w:szCs w:val="24"/>
-          <w:lang w:val="en-US" w:eastAsia="ca-ES"/>
-        </w:rPr>
-        <w:t xml:space="preserve">sections: "Information for Business Users" </w:t>
-      </w:r>
-      <w:r>
-        <w:rPr>
-          <w:rFonts w:ascii="inherit" w:hAnsi="inherit" w:eastAsia="Times New Roman" w:cs="Segoe UI"/>
-          <w:noProof w:val="0"/>
-          <w:sz w:val="24"/>
-          <w:szCs w:val="24"/>
-          <w:lang w:val="en-US" w:eastAsia="ca-ES"/>
-        </w:rPr>
-        <w:t>(</w:t>
-      </w:r>
-      <w:r>
-        <w:rPr>
-          <w:rFonts w:ascii="inherit" w:hAnsi="inherit" w:eastAsia="Times New Roman" w:cs="Segoe UI"/>
-          <w:noProof w:val="0"/>
-          <w:sz w:val="24"/>
-          <w:szCs w:val="24"/>
-          <w:lang w:val="en-US" w:eastAsia="ca-ES"/>
-        </w:rPr>
-        <w:t>with separated topic</w:t>
-      </w:r>
-      <w:r>
-        <w:rPr>
-          <w:rFonts w:ascii="inherit" w:hAnsi="inherit" w:eastAsia="Times New Roman" w:cs="Segoe UI"/>
-          <w:noProof w:val="0"/>
-          <w:sz w:val="24"/>
-          <w:szCs w:val="24"/>
-          <w:lang w:val="en-US" w:eastAsia="ca-ES"/>
-        </w:rPr>
-        <w:t>s</w:t>
-      </w:r>
-      <w:r>
-        <w:rPr>
-          <w:rFonts w:ascii="inherit" w:hAnsi="inherit" w:eastAsia="Times New Roman" w:cs="Segoe UI"/>
-          <w:noProof w:val="0"/>
-          <w:sz w:val="24"/>
-          <w:szCs w:val="24"/>
-          <w:lang w:val="en-US" w:eastAsia="ca-ES"/>
-        </w:rPr>
-        <w:t xml:space="preserve"> for general information and introduction to the ESPD legislation, roadmap, etc. but also structure of an</w:t>
-      </w:r>
-      <w:r>
-        <w:rPr>
-          <w:rFonts w:ascii="inherit" w:hAnsi="inherit" w:eastAsia="Times New Roman" w:cs="Segoe UI"/>
-          <w:noProof w:val="0"/>
-          <w:sz w:val="24"/>
-          <w:szCs w:val="24"/>
-          <w:lang w:val="en-US" w:eastAsia="ca-ES"/>
-        </w:rPr>
-        <w:t xml:space="preserve"> ESPT Service</w:t>
-      </w:r>
-      <w:r>
-        <w:rPr>
-          <w:rFonts w:ascii="inherit" w:hAnsi="inherit" w:eastAsia="Times New Roman" w:cs="Segoe UI"/>
-          <w:noProof w:val="0"/>
-          <w:sz w:val="24"/>
-          <w:szCs w:val="24"/>
-          <w:lang w:val="en-US" w:eastAsia="ca-ES"/>
-        </w:rPr>
-        <w:t xml:space="preserve"> </w:t>
-      </w:r>
-      <w:r>
-        <w:rPr>
-          <w:rFonts w:ascii="inherit" w:hAnsi="inherit" w:eastAsia="Times New Roman" w:cs="Segoe UI"/>
-          <w:noProof w:val="0"/>
-          <w:sz w:val="24"/>
-          <w:szCs w:val="24"/>
-          <w:lang w:val="en-US" w:eastAsia="ca-ES"/>
-        </w:rPr>
-        <w:t>example</w:t>
-      </w:r>
-      <w:r>
-        <w:rPr>
-          <w:rFonts w:ascii="inherit" w:hAnsi="inherit" w:eastAsia="Times New Roman" w:cs="Segoe UI"/>
-          <w:noProof w:val="0"/>
-          <w:sz w:val="24"/>
-          <w:szCs w:val="24"/>
-          <w:lang w:val="en-US" w:eastAsia="ca-ES"/>
-        </w:rPr>
-        <w:t>, and how to fill online form</w:t>
-      </w:r>
-      <w:r>
-        <w:rPr>
-          <w:rFonts w:ascii="inherit" w:hAnsi="inherit" w:eastAsia="Times New Roman" w:cs="Segoe UI"/>
-          <w:noProof w:val="0"/>
-          <w:sz w:val="24"/>
-          <w:szCs w:val="24"/>
-          <w:lang w:val="en-US" w:eastAsia="ca-ES"/>
-        </w:rPr>
-        <w:t>)</w:t>
-      </w:r>
-      <w:r>
-        <w:rPr>
-          <w:rFonts w:ascii="inherit" w:hAnsi="inherit" w:eastAsia="Times New Roman" w:cs="Segoe UI"/>
-          <w:noProof w:val="0"/>
-          <w:sz w:val="24"/>
-          <w:szCs w:val="24"/>
-          <w:lang w:val="en-US" w:eastAsia="ca-ES"/>
-        </w:rPr>
-        <w:t>,</w:t>
-      </w:r>
-      <w:r>
-        <w:rPr>
-          <w:rFonts w:ascii="inherit" w:hAnsi="inherit" w:eastAsia="Times New Roman" w:cs="Segoe UI"/>
-          <w:noProof w:val="0"/>
-          <w:sz w:val="24"/>
-          <w:szCs w:val="24"/>
-          <w:lang w:val="en-US" w:eastAsia="ca-ES"/>
-        </w:rPr>
-        <w:t xml:space="preserve"> "Technical Implementation" </w:t>
-      </w:r>
-      <w:r>
-        <w:rPr>
-          <w:rFonts w:ascii="inherit" w:hAnsi="inherit" w:eastAsia="Times New Roman" w:cs="Segoe UI"/>
-          <w:noProof w:val="0"/>
-          <w:sz w:val="24"/>
-          <w:szCs w:val="24"/>
-          <w:lang w:val="en-US" w:eastAsia="ca-ES"/>
-        </w:rPr>
-        <w:t>(</w:t>
-      </w:r>
-      <w:r>
-        <w:rPr>
-          <w:rFonts w:ascii="inherit" w:hAnsi="inherit" w:eastAsia="Times New Roman" w:cs="Segoe UI"/>
-          <w:noProof w:val="0"/>
-          <w:sz w:val="24"/>
-          <w:szCs w:val="24"/>
-          <w:lang w:val="en-US" w:eastAsia="ca-ES"/>
-        </w:rPr>
-        <w:t xml:space="preserve">with </w:t>
-      </w:r>
-      <w:r>
-        <w:rPr>
-          <w:rFonts w:ascii="inherit" w:hAnsi="inherit" w:eastAsia="Times New Roman" w:cs="Segoe UI"/>
-          <w:noProof w:val="0"/>
-          <w:sz w:val="24"/>
-          <w:szCs w:val="24"/>
-          <w:lang w:val="en-US" w:eastAsia="ca-ES"/>
-        </w:rPr>
-        <w:t>topics ordered by logic of usage)</w:t>
-      </w:r>
-      <w:r>
-        <w:rPr>
-          <w:rFonts w:ascii="inherit" w:hAnsi="inherit" w:eastAsia="Times New Roman" w:cs="Segoe UI"/>
-          <w:noProof w:val="0"/>
-          <w:sz w:val="24"/>
-          <w:szCs w:val="24"/>
-          <w:lang w:val="en-US" w:eastAsia="ca-ES"/>
-        </w:rPr>
-        <w:t xml:space="preserve"> and </w:t>
-      </w:r>
-      <w:r>
-        <w:rPr>
-          <w:rFonts w:ascii="inherit" w:hAnsi="inherit" w:eastAsia="Times New Roman" w:cs="Segoe UI"/>
-          <w:noProof w:val="0"/>
-          <w:sz w:val="24"/>
-          <w:szCs w:val="24"/>
-          <w:lang w:val="en-US" w:eastAsia="ca-ES"/>
-        </w:rPr>
-        <w:t>“</w:t>
-      </w:r>
-      <w:r>
-        <w:rPr>
-          <w:rFonts w:ascii="inherit" w:hAnsi="inherit" w:eastAsia="Times New Roman" w:cs="Segoe UI"/>
-          <w:noProof w:val="0"/>
-          <w:sz w:val="24"/>
-          <w:szCs w:val="24"/>
-          <w:lang w:val="en-US" w:eastAsia="ca-ES"/>
-        </w:rPr>
-        <w:t>Documentation - OUC Meeting and Seminars</w:t>
-      </w:r>
-      <w:r>
-        <w:rPr>
-          <w:rFonts w:ascii="inherit" w:hAnsi="inherit" w:eastAsia="Times New Roman" w:cs="Segoe UI"/>
-          <w:noProof w:val="0"/>
-          <w:sz w:val="24"/>
-          <w:szCs w:val="24"/>
-          <w:lang w:val="en-US" w:eastAsia="ca-ES"/>
-        </w:rPr>
-        <w:t>”</w:t>
-      </w:r>
-      <w:r>
-        <w:rPr>
-          <w:rFonts w:ascii="inherit" w:hAnsi="inherit" w:eastAsia="Times New Roman" w:cs="Segoe UI"/>
-          <w:noProof w:val="0"/>
-          <w:sz w:val="24"/>
-          <w:szCs w:val="24"/>
-          <w:lang w:val="en-US" w:eastAsia="ca-ES"/>
-        </w:rPr>
-        <w:t xml:space="preserve"> </w:t>
-      </w:r>
-      <w:r>
-        <w:rPr>
-          <w:rFonts w:ascii="inherit" w:hAnsi="inherit" w:eastAsia="Times New Roman" w:cs="Segoe UI"/>
-          <w:noProof w:val="0"/>
-          <w:sz w:val="24"/>
-          <w:szCs w:val="24"/>
-          <w:lang w:val="en-US" w:eastAsia="ca-ES"/>
-        </w:rPr>
-        <w:t>(</w:t>
-      </w:r>
-      <w:r>
-        <w:rPr>
-          <w:rFonts w:ascii="inherit" w:hAnsi="inherit" w:eastAsia="Times New Roman" w:cs="Segoe UI"/>
-          <w:noProof w:val="0"/>
-          <w:sz w:val="24"/>
-          <w:szCs w:val="24"/>
-          <w:lang w:val="en-US" w:eastAsia="ca-ES"/>
-        </w:rPr>
-        <w:t xml:space="preserve">with separated topic for </w:t>
-      </w:r>
-      <w:r>
-        <w:rPr>
-          <w:rFonts w:ascii="inherit" w:hAnsi="inherit" w:eastAsia="Times New Roman" w:cs="Segoe UI"/>
-          <w:noProof w:val="0"/>
-          <w:sz w:val="24"/>
-          <w:szCs w:val="24"/>
-          <w:lang w:val="en-US" w:eastAsia="ca-ES"/>
-        </w:rPr>
-        <w:t xml:space="preserve">meeting </w:t>
-      </w:r>
-      <w:r>
-        <w:rPr>
-          <w:rFonts w:ascii="inherit" w:hAnsi="inherit" w:eastAsia="Times New Roman" w:cs="Segoe UI"/>
-          <w:noProof w:val="0"/>
-          <w:sz w:val="24"/>
-          <w:szCs w:val="24"/>
-          <w:lang w:val="en-US" w:eastAsia="ca-ES"/>
-        </w:rPr>
-        <w:t>schedul</w:t>
-      </w:r>
-      <w:r>
-        <w:rPr>
-          <w:rFonts w:ascii="inherit" w:hAnsi="inherit" w:eastAsia="Times New Roman" w:cs="Segoe UI"/>
-          <w:noProof w:val="0"/>
-          <w:sz w:val="24"/>
-          <w:szCs w:val="24"/>
-          <w:lang w:val="en-US" w:eastAsia="ca-ES"/>
-        </w:rPr>
-        <w:t xml:space="preserve">er, </w:t>
-      </w:r>
-      <w:r>
-        <w:rPr>
-          <w:rFonts w:ascii="inherit" w:hAnsi="inherit" w:eastAsia="Times New Roman" w:cs="Segoe UI"/>
-          <w:noProof w:val="0"/>
-          <w:sz w:val="24"/>
-          <w:szCs w:val="24"/>
-          <w:lang w:val="en-US" w:eastAsia="ca-ES"/>
-        </w:rPr>
-        <w:t>regular meetings and annual seminars</w:t>
-      </w:r>
-      <w:r>
-        <w:rPr>
-          <w:rFonts w:ascii="inherit" w:hAnsi="inherit" w:eastAsia="Times New Roman" w:cs="Segoe UI"/>
-          <w:noProof w:val="0"/>
-          <w:sz w:val="24"/>
-          <w:szCs w:val="24"/>
-          <w:lang w:val="en-US" w:eastAsia="ca-ES"/>
-        </w:rPr>
-        <w:t xml:space="preserve">. New </w:t>
-      </w:r>
-      <w:r>
-        <w:rPr>
-          <w:rFonts w:ascii="inherit" w:hAnsi="inherit" w:eastAsia="Times New Roman" w:cs="Segoe UI"/>
-          <w:noProof w:val="0"/>
-          <w:sz w:val="24"/>
-          <w:szCs w:val="24"/>
-          <w:lang w:val="en-US" w:eastAsia="ca-ES"/>
-        </w:rPr>
-        <w:t xml:space="preserve">GitHub templates </w:t>
-      </w:r>
-      <w:r>
-        <w:rPr>
-          <w:rFonts w:ascii="inherit" w:hAnsi="inherit" w:eastAsia="Times New Roman" w:cs="Segoe UI"/>
-          <w:noProof w:val="0"/>
-          <w:sz w:val="24"/>
-          <w:szCs w:val="24"/>
-          <w:lang w:val="en-US" w:eastAsia="ca-ES"/>
-        </w:rPr>
-        <w:t xml:space="preserve">are presented: </w:t>
-      </w:r>
-      <w:r>
-        <w:rPr>
-          <w:rFonts w:ascii="inherit" w:hAnsi="inherit" w:eastAsia="Times New Roman" w:cs="Segoe UI"/>
-          <w:noProof w:val="0"/>
-          <w:sz w:val="24"/>
-          <w:szCs w:val="24"/>
-          <w:lang w:val="en-US" w:eastAsia="ca-ES"/>
-        </w:rPr>
-        <w:t xml:space="preserve">for reporting an error, general </w:t>
-      </w:r>
-      <w:r>
-        <w:rPr>
-          <w:rFonts w:ascii="inherit" w:hAnsi="inherit" w:eastAsia="Times New Roman" w:cs="Segoe UI"/>
-          <w:noProof w:val="0"/>
-          <w:sz w:val="24"/>
-          <w:szCs w:val="24"/>
-          <w:lang w:val="en-US" w:eastAsia="ca-ES"/>
-        </w:rPr>
-        <w:t>comments</w:t>
-      </w:r>
-      <w:r>
-        <w:rPr>
-          <w:rFonts w:ascii="inherit" w:hAnsi="inherit" w:eastAsia="Times New Roman" w:cs="Segoe UI"/>
-          <w:noProof w:val="0"/>
-          <w:sz w:val="24"/>
-          <w:szCs w:val="24"/>
-          <w:lang w:val="en-US" w:eastAsia="ca-ES"/>
-        </w:rPr>
-        <w:t xml:space="preserve"> or improvement suggestion. </w:t>
-      </w:r>
-      <w:r>
-        <w:rPr>
-          <w:rFonts w:ascii="inherit" w:hAnsi="inherit" w:eastAsia="Times New Roman" w:cs="Segoe UI"/>
-          <w:noProof w:val="0"/>
-          <w:sz w:val="24"/>
-          <w:szCs w:val="24"/>
-          <w:lang w:val="en-US" w:eastAsia="ca-ES"/>
-        </w:rPr>
-        <w:t xml:space="preserve">The presentation included </w:t>
-      </w:r>
-      <w:r>
-        <w:rPr>
-          <w:rFonts w:ascii="inherit" w:hAnsi="inherit" w:eastAsia="Times New Roman" w:cs="Segoe UI"/>
-          <w:noProof w:val="0"/>
-          <w:sz w:val="24"/>
-          <w:szCs w:val="24"/>
-          <w:lang w:val="en-US" w:eastAsia="ca-ES"/>
-        </w:rPr>
-        <w:t>a live</w:t>
-      </w:r>
-      <w:r>
-        <w:rPr>
-          <w:rFonts w:ascii="inherit" w:hAnsi="inherit" w:eastAsia="Times New Roman" w:cs="Segoe UI"/>
-          <w:noProof w:val="0"/>
-          <w:sz w:val="24"/>
-          <w:szCs w:val="24"/>
-          <w:lang w:val="en-US" w:eastAsia="ca-ES"/>
-        </w:rPr>
-        <w:t xml:space="preserve"> presentation of ESPD Documentation (online)</w:t>
-      </w:r>
-      <w:r>
-        <w:rPr>
-          <w:rFonts w:ascii="inherit" w:hAnsi="inherit" w:eastAsia="Times New Roman" w:cs="Segoe UI"/>
-          <w:noProof w:val="0"/>
-          <w:sz w:val="24"/>
-          <w:szCs w:val="24"/>
-          <w:lang w:val="en-US" w:eastAsia="ca-ES"/>
-        </w:rPr>
-        <w:t>.</w:t>
-      </w:r>
-      <w:r>
-        <w:rPr>
-          <w:rFonts w:ascii="inherit" w:hAnsi="inherit" w:eastAsia="Times New Roman" w:cs="Segoe UI" w:asciiTheme="minorAscii" w:hAnsiTheme="minorAscii" w:eastAsiaTheme="minorAscii" w:cstheme="minorBidi"/>
-          <w:noProof w:val="0"/>
-          <w:color w:val="auto"/>
-          <w:sz w:val="24"/>
-          <w:szCs w:val="24"/>
-          <w:lang w:val="en-US" w:eastAsia="ca-ES" w:bidi="ar-SA"/>
-        </w:rPr>
-        <w:t xml:space="preserve"> </w:t>
-      </w:r>
-      <w:r>
-        <w:rPr>
-          <w:rFonts w:ascii="inherit" w:hAnsi="inherit" w:eastAsia="Times New Roman" w:cs="Segoe UI" w:asciiTheme="minorAscii" w:hAnsiTheme="minorAscii" w:eastAsiaTheme="minorAscii" w:cstheme="minorBidi"/>
-          <w:noProof w:val="0"/>
-          <w:color w:val="auto"/>
-          <w:sz w:val="24"/>
-          <w:szCs w:val="24"/>
-          <w:lang w:val="en-US" w:eastAsia="ca-ES" w:bidi="ar-SA"/>
-        </w:rPr>
-        <w:t xml:space="preserve">The</w:t>
-      </w:r>
-      <w:r>
-        <w:rPr>
-          <w:rFonts w:ascii="inherit" w:hAnsi="inherit" w:eastAsia="Times New Roman" w:cs="Segoe UI" w:asciiTheme="minorAscii" w:hAnsiTheme="minorAscii" w:eastAsiaTheme="minorAscii" w:cstheme="minorBidi"/>
-          <w:noProof w:val="0"/>
-          <w:color w:val="auto"/>
-          <w:sz w:val="24"/>
-          <w:szCs w:val="24"/>
-          <w:lang w:val="en-US" w:eastAsia="ca-ES" w:bidi="ar-SA"/>
-        </w:rPr>
-        <w:t xml:space="preserve"> </w:t>
-      </w:r>
-      <w:r>
-        <w:rPr>
-          <w:rFonts w:ascii="inherit" w:hAnsi="inherit" w:eastAsia="Times New Roman" w:cs="Segoe UI" w:asciiTheme="minorAscii" w:hAnsiTheme="minorAscii" w:eastAsiaTheme="minorAscii" w:cstheme="minorBidi"/>
-          <w:noProof w:val="0"/>
-          <w:color w:val="auto"/>
-          <w:sz w:val="24"/>
-          <w:szCs w:val="24"/>
-          <w:lang w:val="en-US" w:eastAsia="ca-ES" w:bidi="ar-SA"/>
-        </w:rPr>
-        <w:t>attendees</w:t>
-      </w:r>
-      <w:r>
-        <w:rPr>
-          <w:rFonts w:ascii="inherit" w:hAnsi="inherit" w:eastAsia="Times New Roman" w:cs="Segoe UI" w:asciiTheme="minorAscii" w:hAnsiTheme="minorAscii" w:eastAsiaTheme="minorAscii" w:cstheme="minorBidi"/>
-          <w:noProof w:val="0"/>
-          <w:color w:val="auto"/>
-          <w:sz w:val="24"/>
-          <w:szCs w:val="24"/>
-          <w:lang w:val="en-US" w:eastAsia="ca-ES" w:bidi="ar-SA"/>
-        </w:rPr>
-        <w:t xml:space="preserve">’</w:t>
-      </w:r>
-      <w:r>
-        <w:rPr>
-          <w:rFonts w:ascii="inherit" w:hAnsi="inherit" w:eastAsia="Times New Roman" w:cs="Segoe UI" w:asciiTheme="minorAscii" w:hAnsiTheme="minorAscii" w:eastAsiaTheme="minorAscii" w:cstheme="minorBidi"/>
-          <w:noProof w:val="0"/>
-          <w:color w:val="auto"/>
-          <w:sz w:val="24"/>
-          <w:szCs w:val="24"/>
-          <w:lang w:val="en-US" w:eastAsia="ca-ES" w:bidi="ar-SA"/>
-        </w:rPr>
-        <w:t xml:space="preserve"> feedback </w:t>
-      </w:r>
-      <w:r>
-        <w:rPr>
-          <w:rFonts w:ascii="inherit" w:hAnsi="inherit" w:eastAsia="Times New Roman" w:cs="Segoe UI" w:asciiTheme="minorAscii" w:hAnsiTheme="minorAscii" w:eastAsiaTheme="minorAscii" w:cstheme="minorBidi"/>
-          <w:noProof w:val="0"/>
-          <w:color w:val="auto"/>
-          <w:sz w:val="24"/>
-          <w:szCs w:val="24"/>
-          <w:lang w:val="en-US" w:eastAsia="ca-ES" w:bidi="ar-SA"/>
-        </w:rPr>
-        <w:t xml:space="preserve">was</w:t>
-      </w:r>
-      <w:r>
-        <w:rPr>
-          <w:rFonts w:ascii="inherit" w:hAnsi="inherit" w:eastAsia="Times New Roman" w:cs="Segoe UI" w:asciiTheme="minorAscii" w:hAnsiTheme="minorAscii" w:eastAsiaTheme="minorAscii" w:cstheme="minorBidi"/>
-          <w:noProof w:val="0"/>
-          <w:color w:val="auto"/>
-          <w:sz w:val="24"/>
-          <w:szCs w:val="24"/>
-          <w:lang w:val="en-US" w:eastAsia="ca-ES" w:bidi="ar-SA"/>
-        </w:rPr>
-        <w:t xml:space="preserve"> </w:t>
-      </w:r>
-      <w:r>
-        <w:rPr>
-          <w:rFonts w:ascii="inherit" w:hAnsi="inherit" w:eastAsia="Times New Roman" w:cs="Segoe UI" w:asciiTheme="minorAscii" w:hAnsiTheme="minorAscii" w:eastAsiaTheme="minorAscii" w:cstheme="minorBidi"/>
-          <w:noProof w:val="0"/>
-          <w:color w:val="auto"/>
-          <w:sz w:val="24"/>
-          <w:szCs w:val="24"/>
-          <w:lang w:val="en-US" w:eastAsia="ca-ES" w:bidi="ar-SA"/>
-        </w:rPr>
-        <w:t xml:space="preserve">very </w:t>
-      </w:r>
-      <w:r>
-        <w:rPr>
-          <w:rFonts w:ascii="inherit" w:hAnsi="inherit" w:eastAsia="Times New Roman" w:cs="Segoe UI" w:asciiTheme="minorAscii" w:hAnsiTheme="minorAscii" w:eastAsiaTheme="minorAscii" w:cstheme="minorBidi"/>
-          <w:noProof w:val="0"/>
-          <w:color w:val="auto"/>
-          <w:sz w:val="24"/>
-          <w:szCs w:val="24"/>
-          <w:lang w:val="en-US" w:eastAsia="ca-ES" w:bidi="ar-SA"/>
-        </w:rPr>
-        <w:t>positive</w:t>
-      </w:r>
-      <w:r>
-        <w:rPr>
-          <w:rFonts w:ascii="inherit" w:hAnsi="inherit" w:eastAsia="Times New Roman" w:cs="Segoe UI" w:asciiTheme="minorAscii" w:hAnsiTheme="minorAscii" w:eastAsiaTheme="minorAscii" w:cstheme="minorBidi"/>
-          <w:noProof w:val="0"/>
-          <w:color w:val="auto"/>
-          <w:sz w:val="24"/>
-          <w:szCs w:val="24"/>
-          <w:lang w:val="en-US" w:eastAsia="ca-ES" w:bidi="ar-SA"/>
-        </w:rPr>
-        <w:t xml:space="preserve"> during the meeting</w:t>
-      </w:r>
-      <w:r>
-        <w:rPr>
-          <w:rFonts w:ascii="inherit" w:hAnsi="inherit" w:eastAsia="Times New Roman" w:cs="Segoe UI" w:asciiTheme="minorAscii" w:hAnsiTheme="minorAscii" w:eastAsiaTheme="minorAscii" w:cstheme="minorBidi"/>
-          <w:noProof w:val="0"/>
-          <w:color w:val="auto"/>
-          <w:sz w:val="24"/>
-          <w:szCs w:val="24"/>
-          <w:lang w:val="en-US" w:eastAsia="ca-ES" w:bidi="ar-SA"/>
-        </w:rPr>
-        <w:t>.</w:t>
       </w:r>
     </w:p>
     <w:p>
@@ -4387,6 +4065,7 @@
         <w:rPr>
           <w:rFonts w:ascii="inherit" w:hAnsi="inherit" w:eastAsia="Times New Roman" w:cs="Segoe UI"/>
           <w:noProof w:val="0"/>
+          <w:spacing w:val="-2"/>
           <w:sz w:val="24"/>
           <w:szCs w:val="24"/>
           <w:lang w:val="en-US" w:eastAsia="ca-ES"/>
@@ -4395,11 +4074,974 @@
     </w:p>
     <w:p>
       <w:pPr>
-        <w:pStyle w:val="Heading1"/>
+        <w:pStyle w:val="Normal"/>
+        <w:shd w:val="clear" w:color="auto" w:fill="FFFFFF" w:themeFill="background1"/>
+        <w:spacing w:after="0" w:line="240" w:lineRule="auto"/>
+        <w:ind w:right="-1"/>
+        <w:jc w:val="both"/>
+        <w:rPr>
+          <w:rFonts w:ascii="inherit" w:hAnsi="inherit" w:eastAsia="Times New Roman" w:cs="Segoe UI" w:asciiTheme="minorAscii" w:hAnsiTheme="minorAscii" w:eastAsiaTheme="minorAscii" w:cstheme="minorBidi"/>
+          <w:noProof w:val="0"/>
+          <w:color w:val="auto"/>
+          <w:sz w:val="24"/>
+          <w:szCs w:val="24"/>
+          <w:lang w:val="en-US" w:eastAsia="ca-ES" w:bidi="ar-SA"/>
+        </w:rPr>
+      </w:pPr>
+      <w:r>
+        <w:rPr>
+          <w:rFonts w:ascii="inherit" w:hAnsi="inherit" w:eastAsia="Times New Roman" w:cs="Segoe UI"/>
+          <w:noProof w:val="0"/>
+          <w:spacing w:val="-2"/>
+          <w:sz w:val="24"/>
+          <w:szCs w:val="24"/>
+          <w:lang w:val="en-US" w:eastAsia="ca-ES"/>
+        </w:rPr>
+        <w:t xml:space="preserve">The new sections of the documentation </w:t>
+      </w:r>
+      <w:r>
+        <w:rPr>
+          <w:rFonts w:ascii="inherit" w:hAnsi="inherit" w:eastAsia="Times New Roman" w:cs="Segoe UI"/>
+          <w:noProof w:val="0"/>
+          <w:sz w:val="24"/>
+          <w:szCs w:val="24"/>
+          <w:lang w:val="en-US" w:eastAsia="ca-ES"/>
+        </w:rPr>
+        <w:t>we</w:t>
+      </w:r>
+      <w:r>
+        <w:rPr>
+          <w:rFonts w:ascii="inherit" w:hAnsi="inherit" w:eastAsia="Times New Roman" w:cs="Segoe UI"/>
+          <w:noProof w:val="0"/>
+          <w:sz w:val="24"/>
+          <w:szCs w:val="24"/>
+          <w:lang w:val="en-US" w:eastAsia="ca-ES"/>
+        </w:rPr>
+        <w:t xml:space="preserve">re presented </w:t>
+      </w:r>
+      <w:r>
+        <w:rPr>
+          <w:rFonts w:ascii="inherit" w:hAnsi="inherit" w:eastAsia="Times New Roman" w:cs="Segoe UI"/>
+          <w:noProof w:val="0"/>
+          <w:sz w:val="24"/>
+          <w:szCs w:val="24"/>
+          <w:lang w:val="en-US" w:eastAsia="ca-ES"/>
+        </w:rPr>
+        <w:t>on different slides</w:t>
+      </w:r>
+      <w:r>
+        <w:rPr>
+          <w:rFonts w:ascii="inherit" w:hAnsi="inherit" w:eastAsia="Times New Roman" w:cs="Segoe UI"/>
+          <w:noProof w:val="0"/>
+          <w:sz w:val="24"/>
+          <w:szCs w:val="24"/>
+          <w:lang w:val="en-US" w:eastAsia="ca-ES"/>
+        </w:rPr>
+        <w:t>:</w:t>
+      </w:r>
+    </w:p>
+    <w:p>
+      <w:pPr>
+        <w:pStyle w:val="Normal"/>
+        <w:shd w:val="clear" w:color="auto" w:fill="FFFFFF" w:themeFill="background1"/>
+        <w:spacing w:after="0" w:line="240" w:lineRule="auto"/>
+        <w:ind w:right="-1"/>
+        <w:jc w:val="both"/>
+        <w:rPr>
+          <w:rFonts w:ascii="inherit" w:hAnsi="inherit" w:eastAsia="Times New Roman" w:cs="Segoe UI"/>
+          <w:noProof w:val="0"/>
+          <w:spacing w:val="-2"/>
+          <w:sz w:val="24"/>
+          <w:szCs w:val="24"/>
+          <w:lang w:val="en-US" w:eastAsia="ca-ES"/>
+        </w:rPr>
+      </w:pPr>
+    </w:p>
+    <w:p>
+      <w:pPr>
+        <w:pStyle w:val="ListParagraph"/>
         <w:numPr>
           <w:ilvl w:val="0"/>
-          <w:numId w:val="24"/>
+          <w:numId w:val="35"/>
         </w:numPr>
+        <w:shd w:val="clear" w:color="auto" w:fill="FFFFFF" w:themeFill="background1"/>
+        <w:spacing w:after="0" w:line="240" w:lineRule="auto"/>
+        <w:ind w:right="-1"/>
+        <w:jc w:val="both"/>
+        <w:rPr>
+          <w:rFonts w:ascii="inherit" w:hAnsi="inherit" w:eastAsia="Times New Roman" w:cs="Segoe UI" w:asciiTheme="minorAscii" w:hAnsiTheme="minorAscii" w:eastAsiaTheme="minorAscii" w:cstheme="minorBidi"/>
+          <w:noProof w:val="0"/>
+          <w:color w:val="auto"/>
+          <w:sz w:val="24"/>
+          <w:szCs w:val="24"/>
+          <w:lang w:val="en-US" w:eastAsia="ca-ES" w:bidi="ar-SA"/>
+        </w:rPr>
+      </w:pPr>
+      <w:r>
+        <w:rPr>
+          <w:rFonts w:ascii="inherit" w:hAnsi="inherit" w:eastAsia="Times New Roman" w:cs="Segoe UI"/>
+          <w:noProof w:val="0"/>
+          <w:sz w:val="24"/>
+          <w:szCs w:val="24"/>
+          <w:lang w:val="en-US" w:eastAsia="ca-ES"/>
+        </w:rPr>
+        <w:t xml:space="preserve">"Information for Business Users" </w:t>
+      </w:r>
+      <w:r>
+        <w:rPr>
+          <w:rFonts w:ascii="inherit" w:hAnsi="inherit" w:eastAsia="Times New Roman" w:cs="Segoe UI"/>
+          <w:noProof w:val="0"/>
+          <w:sz w:val="24"/>
+          <w:szCs w:val="24"/>
+          <w:lang w:val="en-US" w:eastAsia="ca-ES"/>
+        </w:rPr>
+        <w:t>(</w:t>
+      </w:r>
+      <w:r>
+        <w:rPr>
+          <w:rFonts w:ascii="inherit" w:hAnsi="inherit" w:eastAsia="Times New Roman" w:cs="Segoe UI"/>
+          <w:noProof w:val="0"/>
+          <w:sz w:val="24"/>
+          <w:szCs w:val="24"/>
+          <w:lang w:val="en-US" w:eastAsia="ca-ES"/>
+        </w:rPr>
+        <w:t>with separated topic</w:t>
+      </w:r>
+      <w:r>
+        <w:rPr>
+          <w:rFonts w:ascii="inherit" w:hAnsi="inherit" w:eastAsia="Times New Roman" w:cs="Segoe UI"/>
+          <w:noProof w:val="0"/>
+          <w:sz w:val="24"/>
+          <w:szCs w:val="24"/>
+          <w:lang w:val="en-US" w:eastAsia="ca-ES"/>
+        </w:rPr>
+        <w:t>s</w:t>
+      </w:r>
+      <w:r>
+        <w:rPr>
+          <w:rFonts w:ascii="inherit" w:hAnsi="inherit" w:eastAsia="Times New Roman" w:cs="Segoe UI"/>
+          <w:noProof w:val="0"/>
+          <w:sz w:val="24"/>
+          <w:szCs w:val="24"/>
+          <w:lang w:val="en-US" w:eastAsia="ca-ES"/>
+        </w:rPr>
+        <w:t xml:space="preserve"> for general information and introduction to the ESPD legislation, roadmap, etc.</w:t>
+      </w:r>
+      <w:r>
+        <w:rPr>
+          <w:rFonts w:ascii="inherit" w:hAnsi="inherit" w:eastAsia="Times New Roman" w:cs="Segoe UI"/>
+          <w:noProof w:val="0"/>
+          <w:sz w:val="24"/>
+          <w:szCs w:val="24"/>
+          <w:lang w:val="en-US" w:eastAsia="ca-ES"/>
+        </w:rPr>
+        <w:t xml:space="preserve">, </w:t>
+      </w:r>
+      <w:r>
+        <w:rPr>
+          <w:rFonts w:ascii="inherit" w:hAnsi="inherit" w:eastAsia="Times New Roman" w:cs="Segoe UI"/>
+          <w:noProof w:val="0"/>
+          <w:sz w:val="24"/>
+          <w:szCs w:val="24"/>
+          <w:lang w:val="en-US" w:eastAsia="ca-ES"/>
+        </w:rPr>
+        <w:t>and</w:t>
+      </w:r>
+      <w:r>
+        <w:rPr>
+          <w:rFonts w:ascii="inherit" w:hAnsi="inherit" w:eastAsia="Times New Roman" w:cs="Segoe UI"/>
+          <w:noProof w:val="0"/>
+          <w:sz w:val="24"/>
+          <w:szCs w:val="24"/>
+          <w:lang w:val="en-US" w:eastAsia="ca-ES"/>
+        </w:rPr>
+        <w:t xml:space="preserve"> also</w:t>
+      </w:r>
+      <w:r>
+        <w:rPr>
+          <w:rFonts w:ascii="inherit" w:hAnsi="inherit" w:eastAsia="Times New Roman" w:cs="Segoe UI"/>
+          <w:noProof w:val="0"/>
+          <w:sz w:val="24"/>
+          <w:szCs w:val="24"/>
+          <w:lang w:val="en-US" w:eastAsia="ca-ES"/>
+        </w:rPr>
+        <w:t xml:space="preserve"> </w:t>
+      </w:r>
+      <w:r>
+        <w:rPr>
+          <w:rFonts w:ascii="inherit" w:hAnsi="inherit" w:eastAsia="Times New Roman" w:cs="Segoe UI"/>
+          <w:noProof w:val="0"/>
+          <w:sz w:val="24"/>
+          <w:szCs w:val="24"/>
+          <w:lang w:val="en-US" w:eastAsia="ca-ES"/>
+        </w:rPr>
+        <w:t xml:space="preserve">the possible </w:t>
+      </w:r>
+      <w:r>
+        <w:rPr>
+          <w:rFonts w:ascii="inherit" w:hAnsi="inherit" w:eastAsia="Times New Roman" w:cs="Segoe UI"/>
+          <w:noProof w:val="0"/>
+          <w:sz w:val="24"/>
+          <w:szCs w:val="24"/>
+          <w:lang w:val="en-US" w:eastAsia="ca-ES"/>
+        </w:rPr>
+        <w:t>structure of an</w:t>
+      </w:r>
+      <w:r>
+        <w:rPr>
+          <w:rFonts w:ascii="inherit" w:hAnsi="inherit" w:eastAsia="Times New Roman" w:cs="Segoe UI"/>
+          <w:noProof w:val="0"/>
+          <w:sz w:val="24"/>
+          <w:szCs w:val="24"/>
+          <w:lang w:val="en-US" w:eastAsia="ca-ES"/>
+        </w:rPr>
+        <w:t xml:space="preserve"> ESP</w:t>
+      </w:r>
+      <w:r>
+        <w:rPr>
+          <w:rFonts w:ascii="inherit" w:hAnsi="inherit" w:eastAsia="Times New Roman" w:cs="Segoe UI"/>
+          <w:noProof w:val="0"/>
+          <w:sz w:val="24"/>
+          <w:szCs w:val="24"/>
+          <w:lang w:val="en-US" w:eastAsia="ca-ES"/>
+        </w:rPr>
+        <w:t xml:space="preserve">D </w:t>
+      </w:r>
+      <w:r>
+        <w:rPr>
+          <w:rFonts w:ascii="inherit" w:hAnsi="inherit" w:eastAsia="Times New Roman" w:cs="Segoe UI"/>
+          <w:noProof w:val="0"/>
+          <w:sz w:val="24"/>
+          <w:szCs w:val="24"/>
+          <w:lang w:val="en-US" w:eastAsia="ca-ES"/>
+        </w:rPr>
+        <w:t>Service</w:t>
+      </w:r>
+      <w:r>
+        <w:rPr>
+          <w:rFonts w:ascii="inherit" w:hAnsi="inherit" w:eastAsia="Times New Roman" w:cs="Segoe UI"/>
+          <w:noProof w:val="0"/>
+          <w:sz w:val="24"/>
+          <w:szCs w:val="24"/>
+          <w:lang w:val="en-US" w:eastAsia="ca-ES"/>
+        </w:rPr>
+        <w:t xml:space="preserve"> </w:t>
+      </w:r>
+      <w:r>
+        <w:rPr>
+          <w:rFonts w:ascii="inherit" w:hAnsi="inherit" w:eastAsia="Times New Roman" w:cs="Segoe UI"/>
+          <w:noProof w:val="0"/>
+          <w:sz w:val="24"/>
+          <w:szCs w:val="24"/>
+          <w:lang w:val="en-US" w:eastAsia="ca-ES"/>
+        </w:rPr>
+        <w:t>example</w:t>
+      </w:r>
+      <w:r>
+        <w:rPr>
+          <w:rFonts w:ascii="inherit" w:hAnsi="inherit" w:eastAsia="Times New Roman" w:cs="Segoe UI"/>
+          <w:noProof w:val="0"/>
+          <w:sz w:val="24"/>
+          <w:szCs w:val="24"/>
+          <w:lang w:val="en-US" w:eastAsia="ca-ES"/>
+        </w:rPr>
+        <w:t xml:space="preserve">, and </w:t>
+      </w:r>
+      <w:r>
+        <w:rPr>
+          <w:rFonts w:ascii="inherit" w:hAnsi="inherit" w:eastAsia="Times New Roman" w:cs="Segoe UI"/>
+          <w:noProof w:val="0"/>
+          <w:sz w:val="24"/>
+          <w:szCs w:val="24"/>
+          <w:lang w:val="en-US" w:eastAsia="ca-ES"/>
+        </w:rPr>
+        <w:t xml:space="preserve">the </w:t>
+      </w:r>
+      <w:r>
+        <w:rPr>
+          <w:rFonts w:ascii="inherit" w:hAnsi="inherit" w:eastAsia="Times New Roman" w:cs="Segoe UI"/>
+          <w:noProof w:val="0"/>
+          <w:sz w:val="24"/>
+          <w:szCs w:val="24"/>
+          <w:lang w:val="en-US" w:eastAsia="ca-ES"/>
+        </w:rPr>
+        <w:t>online form</w:t>
+      </w:r>
+      <w:r>
+        <w:rPr>
+          <w:rFonts w:ascii="inherit" w:hAnsi="inherit" w:eastAsia="Times New Roman" w:cs="Segoe UI"/>
+          <w:noProof w:val="0"/>
+          <w:sz w:val="24"/>
+          <w:szCs w:val="24"/>
+          <w:lang w:val="en-US" w:eastAsia="ca-ES"/>
+        </w:rPr>
+        <w:t>)</w:t>
+      </w:r>
+      <w:r>
+        <w:rPr>
+          <w:rFonts w:ascii="inherit" w:hAnsi="inherit" w:eastAsia="Times New Roman" w:cs="Segoe UI"/>
+          <w:noProof w:val="0"/>
+          <w:sz w:val="24"/>
+          <w:szCs w:val="24"/>
+          <w:lang w:val="en-US" w:eastAsia="ca-ES"/>
+        </w:rPr>
+        <w:t xml:space="preserve"> from a buyer’s or supplier’s perspective.</w:t>
+      </w:r>
+      <w:r>
+        <w:rPr>
+          <w:rFonts w:ascii="inherit" w:hAnsi="inherit" w:eastAsia="Times New Roman" w:cs="Segoe UI"/>
+          <w:noProof w:val="0"/>
+          <w:sz w:val="24"/>
+          <w:szCs w:val="24"/>
+          <w:lang w:val="en-US" w:eastAsia="ca-ES"/>
+        </w:rPr>
+        <w:t>,</w:t>
+      </w:r>
+      <w:r>
+        <w:rPr>
+          <w:rFonts w:ascii="inherit" w:hAnsi="inherit" w:eastAsia="Times New Roman" w:cs="Segoe UI"/>
+          <w:noProof w:val="0"/>
+          <w:sz w:val="24"/>
+          <w:szCs w:val="24"/>
+          <w:lang w:val="en-US" w:eastAsia="ca-ES"/>
+        </w:rPr>
+        <w:t xml:space="preserve"> </w:t>
+      </w:r>
+    </w:p>
+    <w:p>
+      <w:pPr>
+        <w:pStyle w:val="ListParagraph"/>
+        <w:numPr>
+          <w:ilvl w:val="0"/>
+          <w:numId w:val="35"/>
+        </w:numPr>
+        <w:shd w:val="clear" w:color="auto" w:fill="FFFFFF" w:themeFill="background1"/>
+        <w:spacing w:after="0" w:line="240" w:lineRule="auto"/>
+        <w:ind w:right="-1"/>
+        <w:jc w:val="both"/>
+        <w:rPr>
+          <w:rFonts w:ascii="inherit" w:hAnsi="inherit" w:eastAsia="Times New Roman" w:cs="Segoe UI" w:asciiTheme="minorAscii" w:hAnsiTheme="minorAscii" w:eastAsiaTheme="minorAscii" w:cstheme="minorBidi"/>
+          <w:noProof w:val="0"/>
+          <w:color w:val="auto"/>
+          <w:sz w:val="24"/>
+          <w:szCs w:val="24"/>
+          <w:lang w:val="en-US" w:eastAsia="ca-ES" w:bidi="ar-SA"/>
+        </w:rPr>
+      </w:pPr>
+      <w:r>
+        <w:rPr>
+          <w:rFonts w:ascii="inherit" w:hAnsi="inherit" w:eastAsia="Times New Roman" w:cs="Segoe UI"/>
+          <w:noProof w:val="0"/>
+          <w:sz w:val="24"/>
+          <w:szCs w:val="24"/>
+          <w:lang w:val="en-US" w:eastAsia="ca-ES"/>
+        </w:rPr>
+        <w:t xml:space="preserve">"Technical Implementation" </w:t>
+      </w:r>
+      <w:r>
+        <w:rPr>
+          <w:rFonts w:ascii="inherit" w:hAnsi="inherit" w:eastAsia="Times New Roman" w:cs="Segoe UI"/>
+          <w:noProof w:val="0"/>
+          <w:sz w:val="24"/>
+          <w:szCs w:val="24"/>
+          <w:lang w:val="en-US" w:eastAsia="ca-ES"/>
+        </w:rPr>
+        <w:t>(</w:t>
+      </w:r>
+      <w:r>
+        <w:rPr>
+          <w:rFonts w:ascii="inherit" w:hAnsi="inherit" w:eastAsia="Times New Roman" w:cs="Segoe UI"/>
+          <w:noProof w:val="0"/>
+          <w:sz w:val="24"/>
+          <w:szCs w:val="24"/>
+          <w:lang w:val="en-US" w:eastAsia="ca-ES"/>
+        </w:rPr>
+        <w:t xml:space="preserve">with </w:t>
+      </w:r>
+      <w:r>
+        <w:rPr>
+          <w:rFonts w:ascii="inherit" w:hAnsi="inherit" w:eastAsia="Times New Roman" w:cs="Segoe UI"/>
+          <w:noProof w:val="0"/>
+          <w:sz w:val="24"/>
+          <w:szCs w:val="24"/>
+          <w:lang w:val="en-US" w:eastAsia="ca-ES"/>
+        </w:rPr>
+        <w:t xml:space="preserve">topics ordered by </w:t>
+      </w:r>
+      <w:r>
+        <w:rPr>
+          <w:rFonts w:ascii="inherit" w:hAnsi="inherit" w:eastAsia="Times New Roman" w:cs="Segoe UI"/>
+          <w:noProof w:val="0"/>
+          <w:sz w:val="24"/>
+          <w:szCs w:val="24"/>
+          <w:lang w:val="en-US" w:eastAsia="ca-ES"/>
+        </w:rPr>
+        <w:t xml:space="preserve">sequence </w:t>
+      </w:r>
+      <w:r>
+        <w:rPr>
+          <w:rFonts w:ascii="inherit" w:hAnsi="inherit" w:eastAsia="Times New Roman" w:cs="Segoe UI"/>
+          <w:noProof w:val="0"/>
+          <w:sz w:val="24"/>
+          <w:szCs w:val="24"/>
+          <w:lang w:val="en-US" w:eastAsia="ca-ES"/>
+        </w:rPr>
+        <w:t>of usage)</w:t>
+      </w:r>
+      <w:r>
+        <w:rPr>
+          <w:rFonts w:ascii="inherit" w:hAnsi="inherit" w:eastAsia="Times New Roman" w:cs="Segoe UI"/>
+          <w:noProof w:val="0"/>
+          <w:sz w:val="24"/>
+          <w:szCs w:val="24"/>
+          <w:lang w:val="en-US" w:eastAsia="ca-ES"/>
+        </w:rPr>
+        <w:t xml:space="preserve">, </w:t>
+      </w:r>
+      <w:r>
+        <w:rPr>
+          <w:rFonts w:ascii="inherit" w:hAnsi="inherit" w:eastAsia="Times New Roman" w:cs="Segoe UI"/>
+          <w:noProof w:val="0"/>
+          <w:sz w:val="24"/>
+          <w:szCs w:val="24"/>
+          <w:lang w:val="en-US" w:eastAsia="ca-ES"/>
+        </w:rPr>
+        <w:t xml:space="preserve">and </w:t>
+      </w:r>
+    </w:p>
+    <w:p>
+      <w:pPr>
+        <w:pStyle w:val="ListParagraph"/>
+        <w:numPr>
+          <w:ilvl w:val="0"/>
+          <w:numId w:val="35"/>
+        </w:numPr>
+        <w:shd w:val="clear" w:color="auto" w:fill="FFFFFF" w:themeFill="background1"/>
+        <w:spacing w:after="0" w:line="240" w:lineRule="auto"/>
+        <w:ind w:right="-1"/>
+        <w:jc w:val="both"/>
+        <w:rPr>
+          <w:rFonts w:ascii="inherit" w:hAnsi="inherit" w:eastAsia="Times New Roman" w:cs="Segoe UI" w:asciiTheme="minorAscii" w:hAnsiTheme="minorAscii" w:eastAsiaTheme="minorAscii" w:cstheme="minorBidi"/>
+          <w:noProof w:val="0"/>
+          <w:color w:val="auto"/>
+          <w:sz w:val="24"/>
+          <w:szCs w:val="24"/>
+          <w:lang w:val="en-US" w:eastAsia="ca-ES" w:bidi="ar-SA"/>
+        </w:rPr>
+      </w:pPr>
+      <w:r>
+        <w:rPr>
+          <w:rFonts w:ascii="inherit" w:hAnsi="inherit" w:eastAsia="Times New Roman" w:cs="Segoe UI"/>
+          <w:noProof w:val="0"/>
+          <w:sz w:val="24"/>
+          <w:szCs w:val="24"/>
+          <w:lang w:val="en-US" w:eastAsia="ca-ES"/>
+        </w:rPr>
+        <w:t>OUC Meeting and Seminars</w:t>
+      </w:r>
+      <w:r>
+        <w:rPr>
+          <w:rFonts w:ascii="inherit" w:hAnsi="inherit" w:eastAsia="Times New Roman" w:cs="Segoe UI"/>
+          <w:noProof w:val="0"/>
+          <w:sz w:val="24"/>
+          <w:szCs w:val="24"/>
+          <w:lang w:val="en-US" w:eastAsia="ca-ES"/>
+        </w:rPr>
+        <w:t>”</w:t>
+      </w:r>
+      <w:r>
+        <w:rPr>
+          <w:rFonts w:ascii="inherit" w:hAnsi="inherit" w:eastAsia="Times New Roman" w:cs="Segoe UI"/>
+          <w:noProof w:val="0"/>
+          <w:sz w:val="24"/>
+          <w:szCs w:val="24"/>
+          <w:lang w:val="en-US" w:eastAsia="ca-ES"/>
+        </w:rPr>
+        <w:t xml:space="preserve"> </w:t>
+      </w:r>
+      <w:r>
+        <w:rPr>
+          <w:rFonts w:ascii="inherit" w:hAnsi="inherit" w:eastAsia="Times New Roman" w:cs="Segoe UI"/>
+          <w:noProof w:val="0"/>
+          <w:sz w:val="24"/>
+          <w:szCs w:val="24"/>
+          <w:lang w:val="en-US" w:eastAsia="ca-ES"/>
+        </w:rPr>
+        <w:t>(</w:t>
+      </w:r>
+      <w:r>
+        <w:rPr>
+          <w:rFonts w:ascii="inherit" w:hAnsi="inherit" w:eastAsia="Times New Roman" w:cs="Segoe UI"/>
+          <w:noProof w:val="0"/>
+          <w:sz w:val="24"/>
+          <w:szCs w:val="24"/>
+          <w:lang w:val="en-US" w:eastAsia="ca-ES"/>
+        </w:rPr>
+        <w:t xml:space="preserve">with </w:t>
+      </w:r>
+      <w:r>
+        <w:rPr>
+          <w:rFonts w:ascii="inherit" w:hAnsi="inherit" w:eastAsia="Times New Roman" w:cs="Segoe UI"/>
+          <w:noProof w:val="0"/>
+          <w:sz w:val="24"/>
+          <w:szCs w:val="24"/>
+          <w:lang w:val="en-US" w:eastAsia="ca-ES"/>
+        </w:rPr>
+        <w:t>separate</w:t>
+      </w:r>
+      <w:r>
+        <w:rPr>
+          <w:rFonts w:ascii="inherit" w:hAnsi="inherit" w:eastAsia="Times New Roman" w:cs="Segoe UI"/>
+          <w:noProof w:val="0"/>
+          <w:sz w:val="24"/>
+          <w:szCs w:val="24"/>
+          <w:lang w:val="en-US" w:eastAsia="ca-ES"/>
+        </w:rPr>
+        <w:t xml:space="preserve"> topic</w:t>
+      </w:r>
+      <w:r>
+        <w:rPr>
+          <w:rFonts w:ascii="inherit" w:hAnsi="inherit" w:eastAsia="Times New Roman" w:cs="Segoe UI"/>
+          <w:noProof w:val="0"/>
+          <w:sz w:val="24"/>
+          <w:szCs w:val="24"/>
+          <w:lang w:val="en-US" w:eastAsia="ca-ES"/>
+        </w:rPr>
+        <w:t>s</w:t>
+      </w:r>
+      <w:r>
+        <w:rPr>
+          <w:rFonts w:ascii="inherit" w:hAnsi="inherit" w:eastAsia="Times New Roman" w:cs="Segoe UI"/>
+          <w:noProof w:val="0"/>
+          <w:sz w:val="24"/>
+          <w:szCs w:val="24"/>
+          <w:lang w:val="en-US" w:eastAsia="ca-ES"/>
+        </w:rPr>
+        <w:t xml:space="preserve"> </w:t>
+      </w:r>
+      <w:r>
+        <w:rPr>
+          <w:rFonts w:ascii="inherit" w:hAnsi="inherit" w:eastAsia="Times New Roman" w:cs="Segoe UI"/>
+          <w:noProof w:val="0"/>
+          <w:sz w:val="24"/>
+          <w:szCs w:val="24"/>
+          <w:lang w:val="en-US" w:eastAsia="ca-ES"/>
+        </w:rPr>
+        <w:t xml:space="preserve">for </w:t>
+      </w:r>
+      <w:r>
+        <w:rPr>
+          <w:rFonts w:ascii="inherit" w:hAnsi="inherit" w:eastAsia="Times New Roman" w:cs="Segoe UI"/>
+          <w:noProof w:val="0"/>
+          <w:sz w:val="24"/>
+          <w:szCs w:val="24"/>
+          <w:lang w:val="en-US" w:eastAsia="ca-ES"/>
+        </w:rPr>
+        <w:t xml:space="preserve">meeting </w:t>
+      </w:r>
+      <w:r>
+        <w:rPr>
+          <w:rFonts w:ascii="inherit" w:hAnsi="inherit" w:eastAsia="Times New Roman" w:cs="Segoe UI"/>
+          <w:noProof w:val="0"/>
+          <w:sz w:val="24"/>
+          <w:szCs w:val="24"/>
+          <w:lang w:val="en-US" w:eastAsia="ca-ES"/>
+        </w:rPr>
+        <w:t>schedul</w:t>
+      </w:r>
+      <w:r>
+        <w:rPr>
+          <w:rFonts w:ascii="inherit" w:hAnsi="inherit" w:eastAsia="Times New Roman" w:cs="Segoe UI"/>
+          <w:noProof w:val="0"/>
+          <w:sz w:val="24"/>
+          <w:szCs w:val="24"/>
+          <w:lang w:val="en-US" w:eastAsia="ca-ES"/>
+        </w:rPr>
+        <w:t xml:space="preserve">e, </w:t>
+      </w:r>
+      <w:r>
+        <w:rPr>
+          <w:rFonts w:ascii="inherit" w:hAnsi="inherit" w:eastAsia="Times New Roman" w:cs="Segoe UI"/>
+          <w:noProof w:val="0"/>
+          <w:sz w:val="24"/>
+          <w:szCs w:val="24"/>
+          <w:lang w:val="en-US" w:eastAsia="ca-ES"/>
+        </w:rPr>
+        <w:t xml:space="preserve">regular </w:t>
+      </w:r>
+      <w:r>
+        <w:rPr>
+          <w:rFonts w:ascii="inherit" w:hAnsi="inherit" w:eastAsia="Times New Roman" w:cs="Segoe UI"/>
+          <w:noProof w:val="0"/>
+          <w:sz w:val="24"/>
+          <w:szCs w:val="24"/>
+          <w:lang w:val="en-US" w:eastAsia="ca-ES"/>
+        </w:rPr>
+        <w:t>meetings</w:t>
+      </w:r>
+      <w:r>
+        <w:rPr>
+          <w:rFonts w:ascii="inherit" w:hAnsi="inherit" w:eastAsia="Times New Roman" w:cs="Segoe UI"/>
+          <w:noProof w:val="0"/>
+          <w:sz w:val="24"/>
+          <w:szCs w:val="24"/>
+          <w:lang w:val="en-US" w:eastAsia="ca-ES"/>
+        </w:rPr>
+        <w:t xml:space="preserve"> and annual seminars</w:t>
+      </w:r>
+      <w:r>
+        <w:rPr>
+          <w:rFonts w:ascii="inherit" w:hAnsi="inherit" w:eastAsia="Times New Roman" w:cs="Segoe UI"/>
+          <w:noProof w:val="0"/>
+          <w:sz w:val="24"/>
+          <w:szCs w:val="24"/>
+          <w:lang w:val="en-US" w:eastAsia="ca-ES"/>
+        </w:rPr>
+        <w:t xml:space="preserve">. </w:t>
+      </w:r>
+    </w:p>
+    <w:p>
+      <w:pPr>
+        <w:pStyle w:val="Normal"/>
+        <w:shd w:val="clear" w:color="auto" w:fill="FFFFFF" w:themeFill="background1"/>
+        <w:spacing w:after="0" w:line="240" w:lineRule="auto"/>
+        <w:ind w:right="-1"/>
+        <w:jc w:val="both"/>
+        <w:rPr>
+          <w:rFonts w:ascii="inherit" w:hAnsi="inherit" w:eastAsia="Times New Roman" w:cs="Segoe UI" w:asciiTheme="minorAscii" w:hAnsiTheme="minorAscii" w:eastAsiaTheme="minorAscii" w:cstheme="minorBidi"/>
+          <w:noProof w:val="0"/>
+          <w:color w:val="auto"/>
+          <w:sz w:val="24"/>
+          <w:szCs w:val="24"/>
+          <w:lang w:val="en-US" w:eastAsia="ca-ES" w:bidi="ar-SA"/>
+        </w:rPr>
+      </w:pPr>
+    </w:p>
+    <w:p>
+      <w:pPr>
+        <w:pStyle w:val="Normal"/>
+        <w:shd w:val="clear" w:color="auto" w:fill="FFFFFF" w:themeFill="background1"/>
+        <w:spacing w:after="0" w:line="240" w:lineRule="auto"/>
+        <w:ind w:right="-1"/>
+        <w:jc w:val="both"/>
+        <w:rPr>
+          <w:rFonts w:ascii="inherit" w:hAnsi="inherit" w:eastAsia="Times New Roman" w:cs="Segoe UI" w:asciiTheme="minorAscii" w:hAnsiTheme="minorAscii" w:eastAsiaTheme="minorAscii" w:cstheme="minorBidi"/>
+          <w:noProof w:val="0"/>
+          <w:color w:val="auto"/>
+          <w:sz w:val="24"/>
+          <w:szCs w:val="24"/>
+          <w:lang w:val="en-US" w:eastAsia="ca-ES" w:bidi="ar-SA"/>
+        </w:rPr>
+      </w:pPr>
+      <w:r>
+        <w:rPr>
+          <w:rFonts w:ascii="inherit" w:hAnsi="inherit" w:eastAsia="Times New Roman" w:cs="Segoe UI"/>
+          <w:noProof w:val="0"/>
+          <w:sz w:val="24"/>
+          <w:szCs w:val="24"/>
+          <w:lang w:val="en-US" w:eastAsia="ca-ES"/>
+        </w:rPr>
+        <w:t xml:space="preserve">New </w:t>
+      </w:r>
+      <w:r>
+        <w:rPr>
+          <w:rFonts w:ascii="inherit" w:hAnsi="inherit" w:eastAsia="Times New Roman" w:cs="Segoe UI"/>
+          <w:noProof w:val="0"/>
+          <w:sz w:val="24"/>
+          <w:szCs w:val="24"/>
+          <w:lang w:val="en-US" w:eastAsia="ca-ES"/>
+        </w:rPr>
+        <w:t xml:space="preserve">GitHub templates </w:t>
+      </w:r>
+      <w:r>
+        <w:rPr>
+          <w:rFonts w:ascii="inherit" w:hAnsi="inherit" w:eastAsia="Times New Roman" w:cs="Segoe UI"/>
+          <w:noProof w:val="0"/>
+          <w:sz w:val="24"/>
+          <w:szCs w:val="24"/>
+          <w:lang w:val="en-US" w:eastAsia="ca-ES"/>
+        </w:rPr>
+        <w:t>we</w:t>
+      </w:r>
+      <w:r>
+        <w:rPr>
+          <w:rFonts w:ascii="inherit" w:hAnsi="inherit" w:eastAsia="Times New Roman" w:cs="Segoe UI"/>
+          <w:noProof w:val="0"/>
+          <w:sz w:val="24"/>
+          <w:szCs w:val="24"/>
+          <w:lang w:val="en-US" w:eastAsia="ca-ES"/>
+        </w:rPr>
+        <w:t xml:space="preserve">re presented: </w:t>
+      </w:r>
+      <w:r>
+        <w:rPr>
+          <w:rFonts w:ascii="inherit" w:hAnsi="inherit" w:eastAsia="Times New Roman" w:cs="Segoe UI"/>
+          <w:noProof w:val="0"/>
+          <w:sz w:val="24"/>
+          <w:szCs w:val="24"/>
+          <w:lang w:val="en-US" w:eastAsia="ca-ES"/>
+        </w:rPr>
+        <w:t xml:space="preserve">for reporting an error, general </w:t>
+      </w:r>
+      <w:r>
+        <w:rPr>
+          <w:rFonts w:ascii="inherit" w:hAnsi="inherit" w:eastAsia="Times New Roman" w:cs="Segoe UI"/>
+          <w:noProof w:val="0"/>
+          <w:sz w:val="24"/>
+          <w:szCs w:val="24"/>
+          <w:lang w:val="en-US" w:eastAsia="ca-ES"/>
+        </w:rPr>
+        <w:t>comments</w:t>
+      </w:r>
+      <w:r>
+        <w:rPr>
+          <w:rFonts w:ascii="inherit" w:hAnsi="inherit" w:eastAsia="Times New Roman" w:cs="Segoe UI"/>
+          <w:noProof w:val="0"/>
+          <w:sz w:val="24"/>
+          <w:szCs w:val="24"/>
+          <w:lang w:val="en-US" w:eastAsia="ca-ES"/>
+        </w:rPr>
+        <w:t xml:space="preserve"> or </w:t>
+      </w:r>
+      <w:r>
+        <w:rPr>
+          <w:rFonts w:ascii="inherit" w:hAnsi="inherit" w:eastAsia="Times New Roman" w:cs="Segoe UI"/>
+          <w:noProof w:val="0"/>
+          <w:sz w:val="24"/>
+          <w:szCs w:val="24"/>
+          <w:lang w:val="en-US" w:eastAsia="ca-ES"/>
+        </w:rPr>
+        <w:t xml:space="preserve">an </w:t>
+      </w:r>
+      <w:r>
+        <w:rPr>
+          <w:rFonts w:ascii="inherit" w:hAnsi="inherit" w:eastAsia="Times New Roman" w:cs="Segoe UI"/>
+          <w:noProof w:val="0"/>
+          <w:sz w:val="24"/>
+          <w:szCs w:val="24"/>
+          <w:lang w:val="en-US" w:eastAsia="ca-ES"/>
+        </w:rPr>
+        <w:t>improvement suggestion</w:t>
+      </w:r>
+      <w:r>
+        <w:rPr>
+          <w:rFonts w:ascii="inherit" w:hAnsi="inherit" w:eastAsia="Times New Roman" w:cs="Segoe UI"/>
+          <w:noProof w:val="0"/>
+          <w:sz w:val="24"/>
+          <w:szCs w:val="24"/>
+          <w:lang w:val="en-US" w:eastAsia="ca-ES"/>
+        </w:rPr>
+        <w:t xml:space="preserve"> in the documentation</w:t>
+      </w:r>
+      <w:r>
+        <w:rPr>
+          <w:rFonts w:ascii="inherit" w:hAnsi="inherit" w:eastAsia="Times New Roman" w:cs="Segoe UI"/>
+          <w:noProof w:val="0"/>
+          <w:sz w:val="24"/>
+          <w:szCs w:val="24"/>
+          <w:lang w:val="en-US" w:eastAsia="ca-ES"/>
+        </w:rPr>
+        <w:t xml:space="preserve">. </w:t>
+      </w:r>
+      <w:r>
+        <w:br/>
+      </w:r>
+      <w:r>
+        <w:br/>
+      </w:r>
+      <w:r>
+        <w:rPr>
+          <w:rFonts w:ascii="inherit" w:hAnsi="inherit" w:eastAsia="Times New Roman" w:cs="Segoe UI"/>
+          <w:noProof w:val="0"/>
+          <w:sz w:val="24"/>
+          <w:szCs w:val="24"/>
+          <w:lang w:val="en-US" w:eastAsia="ca-ES"/>
+        </w:rPr>
+        <w:t xml:space="preserve">The presentation included </w:t>
+      </w:r>
+      <w:r>
+        <w:rPr>
+          <w:rFonts w:ascii="inherit" w:hAnsi="inherit" w:eastAsia="Times New Roman" w:cs="Segoe UI"/>
+          <w:noProof w:val="0"/>
+          <w:sz w:val="24"/>
+          <w:szCs w:val="24"/>
+          <w:lang w:val="en-US" w:eastAsia="ca-ES"/>
+        </w:rPr>
+        <w:t>a live</w:t>
+      </w:r>
+      <w:r>
+        <w:rPr>
+          <w:rFonts w:ascii="inherit" w:hAnsi="inherit" w:eastAsia="Times New Roman" w:cs="Segoe UI"/>
+          <w:noProof w:val="0"/>
+          <w:sz w:val="24"/>
+          <w:szCs w:val="24"/>
+          <w:lang w:val="en-US" w:eastAsia="ca-ES"/>
+        </w:rPr>
+        <w:t xml:space="preserve"> presentation of ESPD Documentation (online)</w:t>
+      </w:r>
+      <w:r>
+        <w:rPr>
+          <w:rFonts w:ascii="inherit" w:hAnsi="inherit" w:eastAsia="Times New Roman" w:cs="Segoe UI"/>
+          <w:noProof w:val="0"/>
+          <w:spacing w:val="-2"/>
+          <w:sz w:val="24"/>
+          <w:szCs w:val="24"/>
+          <w:lang w:val="en-US" w:eastAsia="ca-ES"/>
+        </w:rPr>
+        <w:t xml:space="preserve">.</w:t>
+      </w:r>
+      <w:r>
+        <w:rPr>
+          <w:rFonts w:ascii="inherit" w:hAnsi="inherit" w:eastAsia="Times New Roman" w:cs="Segoe UI" w:asciiTheme="minorAscii" w:hAnsiTheme="minorAscii" w:eastAsiaTheme="minorAscii" w:cstheme="minorBidi"/>
+          <w:noProof w:val="0"/>
+          <w:color w:val="auto"/>
+          <w:sz w:val="24"/>
+          <w:szCs w:val="24"/>
+          <w:lang w:val="en-US" w:eastAsia="ca-ES" w:bidi="ar-SA"/>
+        </w:rPr>
+        <w:t xml:space="preserve"> </w:t>
+      </w:r>
+      <w:r>
+        <w:rPr>
+          <w:rFonts w:ascii="inherit" w:hAnsi="inherit" w:eastAsia="Times New Roman" w:cs="Segoe UI" w:asciiTheme="minorAscii" w:hAnsiTheme="minorAscii" w:eastAsiaTheme="minorAscii" w:cstheme="minorBidi"/>
+          <w:noProof w:val="0"/>
+          <w:color w:val="auto"/>
+          <w:sz w:val="24"/>
+          <w:szCs w:val="24"/>
+          <w:lang w:val="en-US" w:eastAsia="ca-ES" w:bidi="ar-SA"/>
+        </w:rPr>
+        <w:t>The</w:t>
+      </w:r>
+      <w:r>
+        <w:rPr>
+          <w:rFonts w:ascii="inherit" w:hAnsi="inherit" w:eastAsia="Times New Roman" w:cs="Segoe UI" w:asciiTheme="minorAscii" w:hAnsiTheme="minorAscii" w:eastAsiaTheme="minorAscii" w:cstheme="minorBidi"/>
+          <w:noProof w:val="0"/>
+          <w:color w:val="auto"/>
+          <w:sz w:val="24"/>
+          <w:szCs w:val="24"/>
+          <w:lang w:val="en-US" w:eastAsia="ca-ES" w:bidi="ar-SA"/>
+        </w:rPr>
+        <w:t xml:space="preserve"> </w:t>
+      </w:r>
+      <w:r>
+        <w:rPr>
+          <w:rFonts w:ascii="inherit" w:hAnsi="inherit" w:eastAsia="Times New Roman" w:cs="Segoe UI" w:asciiTheme="minorAscii" w:hAnsiTheme="minorAscii" w:eastAsiaTheme="minorAscii" w:cstheme="minorBidi"/>
+          <w:noProof w:val="0"/>
+          <w:color w:val="auto"/>
+          <w:sz w:val="24"/>
+          <w:szCs w:val="24"/>
+          <w:lang w:val="en-US" w:eastAsia="ca-ES" w:bidi="ar-SA"/>
+        </w:rPr>
+        <w:t>meeting</w:t>
+      </w:r>
+      <w:r>
+        <w:rPr>
+          <w:rFonts w:ascii="inherit" w:hAnsi="inherit" w:eastAsia="Times New Roman" w:cs="Segoe UI" w:asciiTheme="minorAscii" w:hAnsiTheme="minorAscii" w:eastAsiaTheme="minorAscii" w:cstheme="minorBidi"/>
+          <w:noProof w:val="0"/>
+          <w:color w:val="auto"/>
+          <w:sz w:val="24"/>
+          <w:szCs w:val="24"/>
+          <w:lang w:val="en-US" w:eastAsia="ca-ES" w:bidi="ar-SA"/>
+        </w:rPr>
+        <w:t xml:space="preserve"> </w:t>
+      </w:r>
+      <w:r>
+        <w:rPr>
+          <w:rFonts w:ascii="inherit" w:hAnsi="inherit" w:eastAsia="Times New Roman" w:cs="Segoe UI" w:asciiTheme="minorAscii" w:hAnsiTheme="minorAscii" w:eastAsiaTheme="minorAscii" w:cstheme="minorBidi"/>
+          <w:noProof w:val="0"/>
+          <w:color w:val="auto"/>
+          <w:sz w:val="24"/>
+          <w:szCs w:val="24"/>
+          <w:lang w:val="en-US" w:eastAsia="ca-ES" w:bidi="ar-SA"/>
+        </w:rPr>
+        <w:t xml:space="preserve">attendees</w:t>
+      </w:r>
+      <w:r>
+        <w:rPr>
+          <w:rFonts w:ascii="inherit" w:hAnsi="inherit" w:eastAsia="Times New Roman" w:cs="Segoe UI" w:asciiTheme="minorAscii" w:hAnsiTheme="minorAscii" w:eastAsiaTheme="minorAscii" w:cstheme="minorBidi"/>
+          <w:noProof w:val="0"/>
+          <w:color w:val="auto"/>
+          <w:sz w:val="24"/>
+          <w:szCs w:val="24"/>
+          <w:lang w:val="en-US" w:eastAsia="ca-ES" w:bidi="ar-SA"/>
+        </w:rPr>
+        <w:t xml:space="preserve">’</w:t>
+      </w:r>
+      <w:r>
+        <w:rPr>
+          <w:rFonts w:ascii="inherit" w:hAnsi="inherit" w:eastAsia="Times New Roman" w:cs="Segoe UI" w:asciiTheme="minorAscii" w:hAnsiTheme="minorAscii" w:eastAsiaTheme="minorAscii" w:cstheme="minorBidi"/>
+          <w:noProof w:val="0"/>
+          <w:color w:val="auto"/>
+          <w:sz w:val="24"/>
+          <w:szCs w:val="24"/>
+          <w:lang w:val="en-US" w:eastAsia="ca-ES" w:bidi="ar-SA"/>
+        </w:rPr>
+        <w:t xml:space="preserve"> feedback </w:t>
+      </w:r>
+      <w:r>
+        <w:rPr>
+          <w:rFonts w:ascii="inherit" w:hAnsi="inherit" w:eastAsia="Times New Roman" w:cs="Segoe UI" w:asciiTheme="minorAscii" w:hAnsiTheme="minorAscii" w:eastAsiaTheme="minorAscii" w:cstheme="minorBidi"/>
+          <w:noProof w:val="0"/>
+          <w:color w:val="auto"/>
+          <w:sz w:val="24"/>
+          <w:szCs w:val="24"/>
+          <w:lang w:val="en-US" w:eastAsia="ca-ES" w:bidi="ar-SA"/>
+        </w:rPr>
+        <w:t>was</w:t>
+      </w:r>
+      <w:r>
+        <w:rPr>
+          <w:rFonts w:ascii="inherit" w:hAnsi="inherit" w:eastAsia="Times New Roman" w:cs="Segoe UI" w:asciiTheme="minorAscii" w:hAnsiTheme="minorAscii" w:eastAsiaTheme="minorAscii" w:cstheme="minorBidi"/>
+          <w:noProof w:val="0"/>
+          <w:color w:val="auto"/>
+          <w:sz w:val="24"/>
+          <w:szCs w:val="24"/>
+          <w:lang w:val="en-US" w:eastAsia="ca-ES" w:bidi="ar-SA"/>
+        </w:rPr>
+        <w:t xml:space="preserve"> </w:t>
+      </w:r>
+      <w:r>
+        <w:rPr>
+          <w:rFonts w:ascii="inherit" w:hAnsi="inherit" w:eastAsia="Times New Roman" w:cs="Segoe UI" w:asciiTheme="minorAscii" w:hAnsiTheme="minorAscii" w:eastAsiaTheme="minorAscii" w:cstheme="minorBidi"/>
+          <w:noProof w:val="0"/>
+          <w:color w:val="auto"/>
+          <w:sz w:val="24"/>
+          <w:szCs w:val="24"/>
+          <w:lang w:val="en-US" w:eastAsia="ca-ES" w:bidi="ar-SA"/>
+        </w:rPr>
+        <w:t>positive</w:t>
+      </w:r>
+      <w:r>
+        <w:rPr>
+          <w:rFonts w:ascii="inherit" w:hAnsi="inherit" w:eastAsia="Times New Roman" w:cs="Segoe UI" w:asciiTheme="minorAscii" w:hAnsiTheme="minorAscii" w:eastAsiaTheme="minorAscii" w:cstheme="minorBidi"/>
+          <w:noProof w:val="0"/>
+          <w:color w:val="auto"/>
+          <w:sz w:val="24"/>
+          <w:szCs w:val="24"/>
+          <w:lang w:val="en-US" w:eastAsia="ca-ES" w:bidi="ar-SA"/>
+        </w:rPr>
+        <w:t>.</w:t>
+      </w:r>
+    </w:p>
+    <w:p>
+      <w:pPr>
+        <w:pStyle w:val="Normal"/>
+        <w:shd w:val="clear" w:color="auto" w:fill="FFFFFF" w:themeFill="background1"/>
+        <w:spacing w:after="0" w:line="240" w:lineRule="auto"/>
+        <w:ind w:right="-1"/>
+        <w:jc w:val="both"/>
+        <w:rPr>
+          <w:rFonts w:ascii="inherit" w:hAnsi="inherit" w:eastAsia="Times New Roman" w:cs="Segoe UI"/>
+          <w:noProof w:val="0"/>
+          <w:sz w:val="24"/>
+          <w:szCs w:val="24"/>
+          <w:lang w:val="en-US" w:eastAsia="ca-ES"/>
+        </w:rPr>
+      </w:pPr>
+    </w:p>
+    <w:p>
+      <w:pPr>
+        <w:pStyle w:val="Heading1"/>
         <w:rPr>
           <w:b w:val="0"/>
           <w:bCs w:val="0"/>
@@ -4429,14 +5071,15 @@
           <w:ilvl w:val="0"/>
           <w:numId w:val="21"/>
         </w:numPr>
+        <w:suppressLineNumbers w:val="0"/>
         <w:shd w:val="clear" w:color="auto" w:fill="FFFFFF" w:themeFill="background1"/>
-        <w:spacing w:after="0" w:line="240" w:lineRule="auto"/>
-        <w:ind w:right="-1"/>
+        <w:bidi w:val="0"/>
+        <w:spacing w:before="0" w:beforeAutospacing="off" w:after="0" w:afterAutospacing="off" w:line="240" w:lineRule="auto"/>
+        <w:ind w:left="655" w:right="-1" w:hanging="360"/>
         <w:jc w:val="both"/>
         <w:rPr>
           <w:rFonts w:ascii="inherit" w:hAnsi="inherit" w:eastAsia="Times New Roman" w:cs="Segoe UI"/>
           <w:noProof w:val="0"/>
-          <w:spacing w:val="-2"/>
           <w:sz w:val="24"/>
           <w:szCs w:val="24"/>
           <w:lang w:val="en-US" w:eastAsia="ca-ES"/>
@@ -4461,7 +5104,7 @@
           <w:szCs w:val="24"/>
           <w:lang w:val="en-US" w:eastAsia="ca-ES" w:bidi="ar-SA"/>
         </w:rPr>
-        <w:t>se v4.0.0 is</w:t>
+        <w:t xml:space="preserve">se v4.0.0 </w:t>
       </w:r>
       <w:r>
         <w:rPr>
@@ -4472,6 +5115,28 @@
           <w:szCs w:val="24"/>
           <w:lang w:val="en-US" w:eastAsia="ca-ES" w:bidi="ar-SA"/>
         </w:rPr>
+        <w:t>wa</w:t>
+      </w:r>
+      <w:r>
+        <w:rPr>
+          <w:rFonts w:ascii="inherit" w:hAnsi="inherit" w:eastAsia="Times New Roman" w:cs="Segoe UI" w:asciiTheme="minorAscii" w:hAnsiTheme="minorAscii" w:eastAsiaTheme="minorAscii" w:cstheme="minorBidi"/>
+          <w:noProof w:val="0"/>
+          <w:color w:val="auto"/>
+          <w:sz w:val="24"/>
+          <w:szCs w:val="24"/>
+          <w:lang w:val="en-US" w:eastAsia="ca-ES" w:bidi="ar-SA"/>
+        </w:rPr>
+        <w:t>s</w:t>
+      </w:r>
+      <w:r>
+        <w:rPr>
+          <w:rFonts w:ascii="inherit" w:hAnsi="inherit" w:eastAsia="Times New Roman" w:cs="Segoe UI" w:asciiTheme="minorAscii" w:hAnsiTheme="minorAscii" w:eastAsiaTheme="minorAscii" w:cstheme="minorBidi"/>
+          <w:noProof w:val="0"/>
+          <w:color w:val="auto"/>
+          <w:sz w:val="24"/>
+          <w:szCs w:val="24"/>
+          <w:lang w:val="en-US" w:eastAsia="ca-ES" w:bidi="ar-SA"/>
+        </w:rPr>
         <w:t xml:space="preserve"> presen</w:t>
       </w:r>
       <w:r>
@@ -4500,12 +5165,22 @@
         <w:rPr>
           <w:rFonts w:ascii="inherit" w:hAnsi="inherit" w:eastAsia="Times New Roman" w:cs="Segoe UI"/>
           <w:noProof w:val="0"/>
-          <w:spacing w:val="-2"/>
-          <w:sz w:val="24"/>
-          <w:szCs w:val="24"/>
-          <w:lang w:val="en-US" w:eastAsia="ca-ES"/>
-        </w:rPr>
-        <w:t>a central</w:t>
+          <w:sz w:val="24"/>
+          <w:szCs w:val="24"/>
+          <w:lang w:val="en-US" w:eastAsia="ca-ES"/>
+        </w:rPr>
+        <w:t xml:space="preserve">the </w:t>
+      </w:r>
+      <w:r>
+        <w:rPr>
+          <w:rFonts w:ascii="inherit" w:hAnsi="inherit" w:eastAsia="Times New Roman" w:cs="Segoe UI"/>
+          <w:noProof w:val="0"/>
+          <w:spacing w:val="-2"/>
+          <w:sz w:val="24"/>
+          <w:szCs w:val="24"/>
+          <w:lang w:val="en-US" w:eastAsia="ca-ES"/>
+        </w:rPr>
+        <w:t>central</w:t>
       </w:r>
       <w:r>
         <w:rPr>
@@ -4527,18 +5202,62 @@
           <w:szCs w:val="24"/>
           <w:lang w:val="en-US" w:eastAsia="ca-ES"/>
         </w:rPr>
-        <w:t xml:space="preserve">. The list of new features is reviewed </w:t>
-      </w:r>
-      <w:r>
-        <w:rPr>
-          <w:rFonts w:ascii="inherit" w:hAnsi="inherit" w:eastAsia="Times New Roman" w:cs="Segoe UI"/>
-          <w:noProof w:val="0"/>
-          <w:spacing w:val="-2"/>
-          <w:sz w:val="24"/>
-          <w:szCs w:val="24"/>
-          <w:lang w:val="en-US" w:eastAsia="ca-ES"/>
-        </w:rPr>
-        <w:t>with special attention to m</w:t>
+        <w:t xml:space="preserve">. The list of new features </w:t>
+      </w:r>
+      <w:r>
+        <w:rPr>
+          <w:rFonts w:ascii="inherit" w:hAnsi="inherit" w:eastAsia="Times New Roman" w:cs="Segoe UI"/>
+          <w:noProof w:val="0"/>
+          <w:spacing w:val="-2"/>
+          <w:sz w:val="24"/>
+          <w:szCs w:val="24"/>
+          <w:lang w:val="en-US" w:eastAsia="ca-ES"/>
+        </w:rPr>
+        <w:t>wa</w:t>
+      </w:r>
+      <w:r>
+        <w:rPr>
+          <w:rFonts w:ascii="inherit" w:hAnsi="inherit" w:eastAsia="Times New Roman" w:cs="Segoe UI"/>
+          <w:noProof w:val="0"/>
+          <w:spacing w:val="-2"/>
+          <w:sz w:val="24"/>
+          <w:szCs w:val="24"/>
+          <w:lang w:val="en-US" w:eastAsia="ca-ES"/>
+        </w:rPr>
+        <w:t xml:space="preserve">s reviewed </w:t>
+      </w:r>
+      <w:r>
+        <w:rPr>
+          <w:rFonts w:ascii="inherit" w:hAnsi="inherit" w:eastAsia="Times New Roman" w:cs="Segoe UI"/>
+          <w:noProof w:val="0"/>
+          <w:spacing w:val="-2"/>
+          <w:sz w:val="24"/>
+          <w:szCs w:val="24"/>
+          <w:lang w:val="en-US" w:eastAsia="ca-ES"/>
+        </w:rPr>
+        <w:t xml:space="preserve">with special attention to </w:t>
+      </w:r>
+      <w:r>
+        <w:rPr>
+          <w:rFonts w:ascii="inherit" w:hAnsi="inherit" w:eastAsia="Times New Roman" w:cs="Segoe UI"/>
+          <w:noProof w:val="0"/>
+          <w:spacing w:val="-2"/>
+          <w:sz w:val="24"/>
+          <w:szCs w:val="24"/>
+          <w:lang w:val="en-US" w:eastAsia="ca-ES"/>
+        </w:rPr>
+        <w:t xml:space="preserve">the </w:t>
+      </w:r>
+      <w:r>
+        <w:rPr>
+          <w:rFonts w:ascii="inherit" w:hAnsi="inherit" w:eastAsia="Times New Roman" w:cs="Segoe UI"/>
+          <w:noProof w:val="0"/>
+          <w:spacing w:val="-2"/>
+          <w:sz w:val="24"/>
+          <w:szCs w:val="24"/>
+          <w:lang w:val="en-US" w:eastAsia="ca-ES"/>
+        </w:rPr>
+        <w:t>m</w:t>
       </w:r>
       <w:r>
         <w:rPr>
@@ -4578,7 +5297,27 @@
           <w:szCs w:val="24"/>
           <w:lang w:val="en-US" w:eastAsia="ca-ES"/>
         </w:rPr>
-        <w:t xml:space="preserve">New model structure is presented </w:t>
+        <w:t xml:space="preserve">New model structure </w:t>
+      </w:r>
+      <w:r>
+        <w:rPr>
+          <w:rFonts w:ascii="inherit" w:hAnsi="inherit" w:eastAsia="Times New Roman" w:cs="Segoe UI"/>
+          <w:noProof w:val="0"/>
+          <w:sz w:val="24"/>
+          <w:szCs w:val="24"/>
+          <w:lang w:val="en-US" w:eastAsia="ca-ES"/>
+        </w:rPr>
+        <w:t>wa</w:t>
+      </w:r>
+      <w:r>
+        <w:rPr>
+          <w:rFonts w:ascii="inherit" w:hAnsi="inherit" w:eastAsia="Times New Roman" w:cs="Segoe UI"/>
+          <w:noProof w:val="0"/>
+          <w:sz w:val="24"/>
+          <w:szCs w:val="24"/>
+          <w:lang w:val="en-US" w:eastAsia="ca-ES"/>
+        </w:rPr>
+        <w:t xml:space="preserve">s presented </w:t>
       </w:r>
       <w:r>
         <w:rPr>
@@ -4750,7 +5489,7 @@
         </w:rPr>
         <w:t xml:space="preserve">tools in </w:t>
       </w:r>
-      <w:hyperlink r:id="R13cd6b5a130742d5">
+      <w:hyperlink r:id="R5eaed3aabc03435c">
         <w:r>
           <w:rPr>
             <w:rStyle w:val="Hyperlink"/>
@@ -4845,7 +5584,7 @@
         </w:rPr>
         <w:t xml:space="preserve"> and </w:t>
       </w:r>
-      <w:hyperlink r:id="Ra635cdb2a6ca4a28">
+      <w:hyperlink r:id="R67c6d15d791f42fd">
         <w:r>
           <w:rPr>
             <w:rStyle w:val="Hyperlink"/>
@@ -4897,31 +5636,10 @@
         </w:rPr>
       </w:pPr>
     </w:p>
-    <w:p w14:noSpellErr="1">
-      <w:pPr>
-        <w:pStyle w:val="ListParagraph"/>
-        <w:shd w:val="clear" w:color="auto" w:fill="FFFFFF" w:themeFill="background1"/>
-        <w:spacing w:after="0" w:line="240" w:lineRule="auto"/>
-        <w:ind w:left="284" w:right="-1"/>
-        <w:jc w:val="both"/>
-        <w:rPr>
-          <w:rFonts w:ascii="inherit" w:hAnsi="inherit" w:eastAsia="Times New Roman" w:cs="Segoe UI"/>
-          <w:noProof w:val="0"/>
-          <w:spacing w:val="-2"/>
-          <w:sz w:val="24"/>
-          <w:szCs w:val="24"/>
-          <w:lang w:val="en-US" w:eastAsia="ca-ES"/>
-        </w:rPr>
-      </w:pPr>
-    </w:p>
     <w:p>
       <w:pPr>
         <w:pStyle w:val="Heading1"/>
         <w:keepNext w:val="1"/>
-        <w:numPr>
-          <w:ilvl w:val="0"/>
-          <w:numId w:val="24"/>
-        </w:numPr>
         <w:rPr>
           <w:noProof w:val="0"/>
           <w:lang w:val="en-US"/>
@@ -5014,6 +5732,8 @@
           <w:rFonts w:ascii="inherit" w:hAnsi="inherit" w:cs="Segoe UI"/>
           <w:noProof w:val="0"/>
           <w:spacing w:val="-2"/>
+          <w:sz w:val="24"/>
+          <w:szCs w:val="24"/>
           <w:lang w:val="en-US"/>
         </w:rPr>
         <w:t xml:space="preserve">A new </w:t>
@@ -5023,6 +5743,8 @@
           <w:rFonts w:ascii="inherit" w:hAnsi="inherit" w:cs="Segoe UI"/>
           <w:noProof w:val="0"/>
           <w:spacing w:val="-2"/>
+          <w:sz w:val="24"/>
+          <w:szCs w:val="24"/>
           <w:lang w:val="en-US"/>
         </w:rPr>
         <w:t xml:space="preserve">ESPD</w:t>
@@ -5032,6 +5754,8 @@
           <w:rFonts w:ascii="inherit" w:hAnsi="inherit" w:cs="Segoe UI"/>
           <w:noProof w:val="0"/>
           <w:spacing w:val="-2"/>
+          <w:sz w:val="24"/>
+          <w:szCs w:val="24"/>
           <w:lang w:val="en-US"/>
         </w:rPr>
         <w:t xml:space="preserve"> </w:t>
@@ -5041,6 +5765,8 @@
           <w:rFonts w:ascii="inherit" w:hAnsi="inherit" w:cs="Segoe UI"/>
           <w:noProof w:val="0"/>
           <w:spacing w:val="-2"/>
+          <w:sz w:val="24"/>
+          <w:szCs w:val="24"/>
           <w:lang w:val="en-US"/>
         </w:rPr>
         <w:t xml:space="preserve">d</w:t>
@@ -5050,6 +5776,8 @@
           <w:rFonts w:ascii="inherit" w:hAnsi="inherit" w:cs="Segoe UI"/>
           <w:noProof w:val="0"/>
           <w:spacing w:val="-2"/>
+          <w:sz w:val="24"/>
+          <w:szCs w:val="24"/>
           <w:lang w:val="en-US"/>
         </w:rPr>
         <w:t xml:space="preserve">e</w:t>
@@ -5059,6 +5787,8 @@
           <w:rFonts w:ascii="inherit" w:hAnsi="inherit" w:cs="Segoe UI"/>
           <w:noProof w:val="0"/>
           <w:spacing w:val="-2"/>
+          <w:sz w:val="24"/>
+          <w:szCs w:val="24"/>
           <w:lang w:val="en-US"/>
         </w:rPr>
         <w:t xml:space="preserve">mo</w:t>
@@ -5068,6 +5798,8 @@
           <w:rFonts w:ascii="inherit" w:hAnsi="inherit" w:cs="Segoe UI"/>
           <w:noProof w:val="0"/>
           <w:spacing w:val="-2"/>
+          <w:sz w:val="24"/>
+          <w:szCs w:val="24"/>
           <w:lang w:val="en-US"/>
         </w:rPr>
         <w:t xml:space="preserve"> </w:t>
@@ -5077,6 +5809,8 @@
           <w:rFonts w:ascii="inherit" w:hAnsi="inherit" w:cs="Segoe UI"/>
           <w:noProof w:val="0"/>
           <w:spacing w:val="-2"/>
+          <w:sz w:val="24"/>
+          <w:szCs w:val="24"/>
           <w:lang w:val="en-US"/>
         </w:rPr>
         <w:t xml:space="preserve">site </w:t>
@@ -5086,17 +5820,32 @@
           <w:rFonts w:ascii="inherit" w:hAnsi="inherit" w:cs="Segoe UI"/>
           <w:noProof w:val="0"/>
           <w:spacing w:val="-2"/>
+          <w:sz w:val="24"/>
+          <w:szCs w:val="24"/>
           <w:lang w:val="en-US"/>
         </w:rPr>
-        <w:t>is</w:t>
+        <w:t xml:space="preserve">wa</w:t>
       </w:r>
       <w:r>
         <w:rPr>
           <w:rFonts w:ascii="inherit" w:hAnsi="inherit" w:cs="Segoe UI"/>
           <w:noProof w:val="0"/>
           <w:spacing w:val="-2"/>
+          <w:sz w:val="24"/>
+          <w:szCs w:val="24"/>
           <w:lang w:val="en-US"/>
         </w:rPr>
+        <w:t>s</w:t>
+      </w:r>
+      <w:r>
+        <w:rPr>
+          <w:rFonts w:ascii="inherit" w:hAnsi="inherit" w:cs="Segoe UI"/>
+          <w:noProof w:val="0"/>
+          <w:spacing w:val="-2"/>
+          <w:sz w:val="24"/>
+          <w:szCs w:val="24"/>
+          <w:lang w:val="en-US"/>
+        </w:rPr>
         <w:t xml:space="preserve"> presented</w:t>
       </w:r>
       <w:r>
@@ -5104,6 +5853,8 @@
           <w:rFonts w:ascii="inherit" w:hAnsi="inherit" w:cs="Segoe UI"/>
           <w:noProof w:val="0"/>
           <w:spacing w:val="-2"/>
+          <w:sz w:val="24"/>
+          <w:szCs w:val="24"/>
           <w:lang w:val="en-US"/>
         </w:rPr>
         <w:t xml:space="preserve">, including th</w:t>
@@ -5113,6 +5864,8 @@
           <w:rFonts w:ascii="inherit" w:hAnsi="inherit" w:cs="Segoe UI"/>
           <w:noProof w:val="0"/>
           <w:spacing w:val="-2"/>
+          <w:sz w:val="24"/>
+          <w:szCs w:val="24"/>
           <w:lang w:val="en-US"/>
         </w:rPr>
         <w:t xml:space="preserve">e link </w:t>
@@ -5122,16 +5875,42 @@
           <w:rFonts w:ascii="inherit" w:hAnsi="inherit" w:cs="Segoe UI"/>
           <w:noProof w:val="0"/>
           <w:spacing w:val="-2"/>
+          <w:sz w:val="24"/>
+          <w:szCs w:val="24"/>
           <w:lang w:val="en-US"/>
         </w:rPr>
-        <w:t xml:space="preserve">to </w:t>
-      </w:r>
-      <w:hyperlink r:id="Rdedec899378540f5">
+        <w:t xml:space="preserve">to</w:t>
+      </w:r>
+      <w:r>
+        <w:rPr>
+          <w:rFonts w:ascii="inherit" w:hAnsi="inherit" w:cs="Segoe UI"/>
+          <w:noProof w:val="0"/>
+          <w:spacing w:val="-2"/>
+          <w:sz w:val="24"/>
+          <w:szCs w:val="24"/>
+          <w:lang w:val="en-US"/>
+        </w:rPr>
+        <w:t xml:space="preserve"> the</w:t>
+      </w:r>
+      <w:r>
+        <w:rPr>
+          <w:rFonts w:ascii="inherit" w:hAnsi="inherit" w:cs="Segoe UI"/>
+          <w:noProof w:val="0"/>
+          <w:spacing w:val="-2"/>
+          <w:sz w:val="24"/>
+          <w:szCs w:val="24"/>
+          <w:lang w:val="en-US"/>
+        </w:rPr>
+        <w:t xml:space="preserve"> </w:t>
+      </w:r>
+      <w:hyperlink r:id="Rdf7bae6410074913">
         <w:r>
           <w:rPr>
             <w:rStyle w:val="Hyperlink"/>
             <w:rFonts w:ascii="inherit" w:hAnsi="inherit" w:cs="Segoe UI"/>
             <w:noProof w:val="0"/>
+            <w:sz w:val="24"/>
+            <w:szCs w:val="24"/>
             <w:lang w:val="en-US"/>
           </w:rPr>
           <w:t>demo site</w:t>
@@ -5142,6 +5921,8 @@
           <w:rFonts w:ascii="inherit" w:hAnsi="inherit" w:cs="Segoe UI"/>
           <w:noProof w:val="0"/>
           <w:spacing w:val="-2"/>
+          <w:sz w:val="24"/>
+          <w:szCs w:val="24"/>
           <w:lang w:val="en-US"/>
         </w:rPr>
         <w:t xml:space="preserve">. </w:t>
@@ -5151,6 +5932,8 @@
           <w:rFonts w:ascii="inherit" w:hAnsi="inherit" w:cs="Segoe UI"/>
           <w:noProof w:val="0"/>
           <w:spacing w:val="-2"/>
+          <w:sz w:val="24"/>
+          <w:szCs w:val="24"/>
           <w:lang w:val="en-US"/>
         </w:rPr>
         <w:t xml:space="preserve">The tool </w:t>
@@ -5159,54 +5942,248 @@
         <w:rPr>
           <w:rFonts w:ascii="inherit" w:hAnsi="inherit" w:cs="Segoe UI"/>
           <w:noProof w:val="0"/>
+          <w:sz w:val="24"/>
+          <w:szCs w:val="24"/>
           <w:lang w:val="en-US"/>
         </w:rPr>
-        <w:t xml:space="preserve">provides clear visualization of ESPD request end response in </w:t>
+        <w:t xml:space="preserve">provides </w:t>
       </w:r>
       <w:r>
         <w:rPr>
           <w:rFonts w:ascii="inherit" w:hAnsi="inherit" w:cs="Segoe UI"/>
           <w:noProof w:val="0"/>
+          <w:sz w:val="24"/>
+          <w:szCs w:val="24"/>
           <w:lang w:val="en-US"/>
         </w:rPr>
-        <w:t>interactive</w:t>
+        <w:t xml:space="preserve">a </w:t>
       </w:r>
       <w:r>
         <w:rPr>
           <w:rFonts w:ascii="inherit" w:hAnsi="inherit" w:cs="Segoe UI"/>
           <w:noProof w:val="0"/>
+          <w:sz w:val="24"/>
+          <w:szCs w:val="24"/>
           <w:lang w:val="en-US"/>
         </w:rPr>
-        <w:t xml:space="preserve"> process </w:t>
+        <w:t xml:space="preserve">clear </w:t>
       </w:r>
       <w:r>
         <w:rPr>
           <w:rFonts w:ascii="inherit" w:hAnsi="inherit" w:cs="Segoe UI"/>
           <w:noProof w:val="0"/>
+          <w:sz w:val="24"/>
+          <w:szCs w:val="24"/>
           <w:lang w:val="en-US"/>
         </w:rPr>
+        <w:t>visuali</w:t>
+      </w:r>
+      <w:r>
+        <w:rPr>
+          <w:rFonts w:ascii="inherit" w:hAnsi="inherit" w:cs="Segoe UI"/>
+          <w:noProof w:val="0"/>
+          <w:sz w:val="24"/>
+          <w:szCs w:val="24"/>
+          <w:lang w:val="en-US"/>
+        </w:rPr>
+        <w:t>s</w:t>
+      </w:r>
+      <w:r>
+        <w:rPr>
+          <w:rFonts w:ascii="inherit" w:hAnsi="inherit" w:cs="Segoe UI"/>
+          <w:noProof w:val="0"/>
+          <w:sz w:val="24"/>
+          <w:szCs w:val="24"/>
+          <w:lang w:val="en-US"/>
+        </w:rPr>
+        <w:t>ation</w:t>
+      </w:r>
+      <w:r>
+        <w:rPr>
+          <w:rFonts w:ascii="inherit" w:hAnsi="inherit" w:cs="Segoe UI"/>
+          <w:noProof w:val="0"/>
+          <w:sz w:val="24"/>
+          <w:szCs w:val="24"/>
+          <w:lang w:val="en-US"/>
+        </w:rPr>
+        <w:t xml:space="preserve"> of </w:t>
+      </w:r>
+      <w:r>
+        <w:rPr>
+          <w:rFonts w:ascii="inherit" w:hAnsi="inherit" w:cs="Segoe UI"/>
+          <w:noProof w:val="0"/>
+          <w:sz w:val="24"/>
+          <w:szCs w:val="24"/>
+          <w:lang w:val="en-US"/>
+        </w:rPr>
+        <w:t xml:space="preserve">the </w:t>
+      </w:r>
+      <w:r>
+        <w:rPr>
+          <w:rFonts w:ascii="inherit" w:hAnsi="inherit" w:cs="Segoe UI"/>
+          <w:noProof w:val="0"/>
+          <w:sz w:val="24"/>
+          <w:szCs w:val="24"/>
+          <w:lang w:val="en-US"/>
+        </w:rPr>
+        <w:t xml:space="preserve">ESPD request </w:t>
+      </w:r>
+      <w:r>
+        <w:rPr>
+          <w:rFonts w:ascii="inherit" w:hAnsi="inherit" w:cs="Segoe UI"/>
+          <w:noProof w:val="0"/>
+          <w:sz w:val="24"/>
+          <w:szCs w:val="24"/>
+          <w:lang w:val="en-US"/>
+        </w:rPr>
+        <w:t>a</w:t>
+      </w:r>
+      <w:r>
+        <w:rPr>
+          <w:rFonts w:ascii="inherit" w:hAnsi="inherit" w:cs="Segoe UI"/>
+          <w:noProof w:val="0"/>
+          <w:sz w:val="24"/>
+          <w:szCs w:val="24"/>
+          <w:lang w:val="en-US"/>
+        </w:rPr>
+        <w:t xml:space="preserve">nd response in </w:t>
+      </w:r>
+      <w:r>
+        <w:rPr>
+          <w:rFonts w:ascii="inherit" w:hAnsi="inherit" w:cs="Segoe UI"/>
+          <w:noProof w:val="0"/>
+          <w:sz w:val="24"/>
+          <w:szCs w:val="24"/>
+          <w:lang w:val="en-US"/>
+        </w:rPr>
+        <w:t>an</w:t>
+      </w:r>
+      <w:r>
+        <w:rPr>
+          <w:rFonts w:ascii="inherit" w:hAnsi="inherit" w:cs="Segoe UI"/>
+          <w:noProof w:val="0"/>
+          <w:sz w:val="24"/>
+          <w:szCs w:val="24"/>
+          <w:lang w:val="en-US"/>
+        </w:rPr>
+        <w:t xml:space="preserve"> i</w:t>
+      </w:r>
+      <w:r>
+        <w:rPr>
+          <w:rFonts w:ascii="inherit" w:hAnsi="inherit" w:cs="Segoe UI"/>
+          <w:noProof w:val="0"/>
+          <w:sz w:val="24"/>
+          <w:szCs w:val="24"/>
+          <w:lang w:val="en-US"/>
+        </w:rPr>
+        <w:t>nteractive</w:t>
+      </w:r>
+      <w:r>
+        <w:rPr>
+          <w:rFonts w:ascii="inherit" w:hAnsi="inherit" w:cs="Segoe UI"/>
+          <w:noProof w:val="0"/>
+          <w:sz w:val="24"/>
+          <w:szCs w:val="24"/>
+          <w:lang w:val="en-US"/>
+        </w:rPr>
+        <w:t xml:space="preserve"> </w:t>
+      </w:r>
+      <w:r>
+        <w:rPr>
+          <w:rFonts w:ascii="inherit" w:hAnsi="inherit" w:cs="Segoe UI"/>
+          <w:noProof w:val="0"/>
+          <w:sz w:val="24"/>
+          <w:szCs w:val="24"/>
+          <w:lang w:val="en-US"/>
+        </w:rPr>
+        <w:t>manner</w:t>
+      </w:r>
+      <w:r>
+        <w:rPr>
+          <w:rFonts w:ascii="inherit" w:hAnsi="inherit" w:cs="Segoe UI"/>
+          <w:noProof w:val="0"/>
+          <w:sz w:val="24"/>
+          <w:szCs w:val="24"/>
+          <w:lang w:val="en-US"/>
+        </w:rPr>
+        <w:t xml:space="preserve"> </w:t>
+      </w:r>
+      <w:r>
+        <w:rPr>
+          <w:rFonts w:ascii="inherit" w:hAnsi="inherit" w:cs="Segoe UI"/>
+          <w:noProof w:val="0"/>
+          <w:sz w:val="24"/>
+          <w:szCs w:val="24"/>
+          <w:lang w:val="en-US"/>
+        </w:rPr>
         <w:t xml:space="preserve">and </w:t>
       </w:r>
       <w:r>
         <w:rPr>
           <w:rFonts w:ascii="inherit" w:hAnsi="inherit" w:cs="Segoe UI"/>
           <w:noProof w:val="0"/>
+          <w:sz w:val="24"/>
+          <w:szCs w:val="24"/>
           <w:lang w:val="en-US"/>
         </w:rPr>
-        <w:t>allows creation of examples for v4.0.0 but also for v3.3.0</w:t>
+        <w:t xml:space="preserve">allows </w:t>
       </w:r>
       <w:r>
         <w:rPr>
           <w:rFonts w:ascii="inherit" w:hAnsi="inherit" w:cs="Segoe UI"/>
           <w:noProof w:val="0"/>
+          <w:sz w:val="24"/>
+          <w:szCs w:val="24"/>
           <w:lang w:val="en-US"/>
         </w:rPr>
+        <w:t xml:space="preserve">the </w:t>
+      </w:r>
+      <w:r>
+        <w:rPr>
+          <w:rFonts w:ascii="inherit" w:hAnsi="inherit" w:cs="Segoe UI"/>
+          <w:noProof w:val="0"/>
+          <w:sz w:val="24"/>
+          <w:szCs w:val="24"/>
+          <w:lang w:val="en-US"/>
+        </w:rPr>
+        <w:t xml:space="preserve">creation of examples for v4.0.0 </w:t>
+      </w:r>
+      <w:r>
+        <w:rPr>
+          <w:rFonts w:ascii="inherit" w:hAnsi="inherit" w:cs="Segoe UI"/>
+          <w:noProof w:val="0"/>
+          <w:sz w:val="24"/>
+          <w:szCs w:val="24"/>
+          <w:lang w:val="en-US"/>
+        </w:rPr>
+        <w:t>and</w:t>
+      </w:r>
+      <w:r>
+        <w:rPr>
+          <w:rFonts w:ascii="inherit" w:hAnsi="inherit" w:cs="Segoe UI"/>
+          <w:noProof w:val="0"/>
+          <w:sz w:val="24"/>
+          <w:szCs w:val="24"/>
+          <w:lang w:val="en-US"/>
+        </w:rPr>
+        <w:t xml:space="preserve"> v3.3.0</w:t>
+      </w:r>
+      <w:r>
+        <w:rPr>
+          <w:rFonts w:ascii="inherit" w:hAnsi="inherit" w:cs="Segoe UI"/>
+          <w:noProof w:val="0"/>
+          <w:sz w:val="24"/>
+          <w:szCs w:val="24"/>
+          <w:lang w:val="en-US"/>
+        </w:rPr>
         <w:t xml:space="preserve"> v</w:t>
       </w:r>
       <w:r>
         <w:rPr>
           <w:rFonts w:ascii="inherit" w:hAnsi="inherit" w:cs="Segoe UI"/>
           <w:noProof w:val="0"/>
+          <w:sz w:val="24"/>
+          <w:szCs w:val="24"/>
           <w:lang w:val="en-US"/>
         </w:rPr>
         <w:t xml:space="preserve">alidation </w:t>
@@ -5215,6 +6192,8 @@
         <w:rPr>
           <w:rFonts w:ascii="inherit" w:hAnsi="inherit" w:cs="Segoe UI"/>
           <w:noProof w:val="0"/>
+          <w:sz w:val="24"/>
+          <w:szCs w:val="24"/>
           <w:lang w:val="en-US"/>
         </w:rPr>
         <w:t>with correspo</w:t>
@@ -5223,6 +6202,8 @@
         <w:rPr>
           <w:rFonts w:ascii="inherit" w:hAnsi="inherit" w:cs="Segoe UI"/>
           <w:noProof w:val="0"/>
+          <w:sz w:val="24"/>
+          <w:szCs w:val="24"/>
           <w:lang w:val="en-US"/>
         </w:rPr>
         <w:t>n</w:t>
@@ -5231,6 +6212,8 @@
         <w:rPr>
           <w:rFonts w:ascii="inherit" w:hAnsi="inherit" w:cs="Segoe UI"/>
           <w:noProof w:val="0"/>
+          <w:sz w:val="24"/>
+          <w:szCs w:val="24"/>
           <w:lang w:val="en-US"/>
         </w:rPr>
         <w:t>ding</w:t>
@@ -5239,6 +6222,8 @@
         <w:rPr>
           <w:rFonts w:ascii="inherit" w:hAnsi="inherit" w:cs="Segoe UI"/>
           <w:noProof w:val="0"/>
+          <w:sz w:val="24"/>
+          <w:szCs w:val="24"/>
           <w:lang w:val="en-US"/>
         </w:rPr>
         <w:t xml:space="preserve"> </w:t>
@@ -5247,30 +6232,68 @@
         <w:rPr>
           <w:rFonts w:ascii="inherit" w:hAnsi="inherit" w:cs="Segoe UI"/>
           <w:noProof w:val="0"/>
+          <w:sz w:val="24"/>
+          <w:szCs w:val="24"/>
           <w:lang w:val="en-US"/>
         </w:rPr>
-        <w:t xml:space="preserve">error, etc. </w:t>
+        <w:t xml:space="preserve">error, </w:t>
       </w:r>
       <w:r>
         <w:rPr>
           <w:rFonts w:ascii="inherit" w:hAnsi="inherit" w:cs="Segoe UI"/>
           <w:noProof w:val="0"/>
+          <w:sz w:val="24"/>
+          <w:szCs w:val="24"/>
           <w:lang w:val="en-US"/>
         </w:rPr>
-        <w:t>M</w:t>
+        <w:t>etc.</w:t>
       </w:r>
       <w:r>
         <w:rPr>
           <w:rFonts w:ascii="inherit" w:hAnsi="inherit" w:cs="Segoe UI"/>
           <w:noProof w:val="0"/>
+          <w:sz w:val="24"/>
+          <w:szCs w:val="24"/>
           <w:lang w:val="en-US"/>
         </w:rPr>
+        <w:t>,</w:t>
+      </w:r>
+      <w:r>
+        <w:rPr>
+          <w:rFonts w:ascii="inherit" w:hAnsi="inherit" w:cs="Segoe UI"/>
+          <w:noProof w:val="0"/>
+          <w:sz w:val="24"/>
+          <w:szCs w:val="24"/>
+          <w:lang w:val="en-US"/>
+        </w:rPr>
+        <w:t xml:space="preserve"> </w:t>
+      </w:r>
+      <w:r>
+        <w:rPr>
+          <w:rFonts w:ascii="inherit" w:hAnsi="inherit" w:cs="Segoe UI"/>
+          <w:noProof w:val="0"/>
+          <w:sz w:val="24"/>
+          <w:szCs w:val="24"/>
+          <w:lang w:val="en-US"/>
+        </w:rPr>
+        <w:t>m</w:t>
+      </w:r>
+      <w:r>
+        <w:rPr>
+          <w:rFonts w:ascii="inherit" w:hAnsi="inherit" w:cs="Segoe UI"/>
+          <w:noProof w:val="0"/>
+          <w:sz w:val="24"/>
+          <w:szCs w:val="24"/>
+          <w:lang w:val="en-US"/>
+        </w:rPr>
         <w:t>essages</w:t>
       </w:r>
       <w:r>
         <w:rPr>
           <w:rFonts w:ascii="inherit" w:hAnsi="inherit" w:cs="Segoe UI"/>
           <w:noProof w:val="0"/>
+          <w:sz w:val="24"/>
+          <w:szCs w:val="24"/>
           <w:lang w:val="en-US"/>
         </w:rPr>
         <w:t>.</w:t>
@@ -5279,54 +6302,228 @@
         <w:rPr>
           <w:rFonts w:ascii="inherit" w:hAnsi="inherit" w:cs="Segoe UI"/>
           <w:noProof w:val="0"/>
+          <w:sz w:val="24"/>
+          <w:szCs w:val="24"/>
           <w:lang w:val="en-US"/>
         </w:rPr>
-        <w:t xml:space="preserve"> On attendee’s request one live example has been executed.</w:t>
+        <w:t xml:space="preserve"> </w:t>
       </w:r>
       <w:r>
         <w:rPr>
           <w:rFonts w:ascii="inherit" w:hAnsi="inherit" w:cs="Segoe UI"/>
           <w:noProof w:val="0"/>
+          <w:sz w:val="24"/>
+          <w:szCs w:val="24"/>
           <w:lang w:val="en-US"/>
         </w:rPr>
+        <w:t>On</w:t>
+      </w:r>
+      <w:r>
+        <w:rPr>
+          <w:rFonts w:ascii="inherit" w:hAnsi="inherit" w:cs="Segoe UI"/>
+          <w:noProof w:val="0"/>
+          <w:sz w:val="24"/>
+          <w:szCs w:val="24"/>
+          <w:lang w:val="en-US"/>
+        </w:rPr>
         <w:t xml:space="preserve"> </w:t>
       </w:r>
       <w:r>
         <w:rPr>
           <w:rFonts w:ascii="inherit" w:hAnsi="inherit" w:cs="Segoe UI"/>
           <w:noProof w:val="0"/>
+          <w:sz w:val="24"/>
+          <w:szCs w:val="24"/>
           <w:lang w:val="en-US"/>
         </w:rPr>
+        <w:t xml:space="preserve">the </w:t>
+      </w:r>
+      <w:r>
+        <w:rPr>
+          <w:rFonts w:ascii="inherit" w:hAnsi="inherit" w:cs="Segoe UI"/>
+          <w:noProof w:val="0"/>
+          <w:sz w:val="24"/>
+          <w:szCs w:val="24"/>
+          <w:lang w:val="en-US"/>
+        </w:rPr>
+        <w:t>attendee’s</w:t>
+      </w:r>
+      <w:r>
+        <w:rPr>
+          <w:rFonts w:ascii="inherit" w:hAnsi="inherit" w:cs="Segoe UI"/>
+          <w:noProof w:val="0"/>
+          <w:sz w:val="24"/>
+          <w:szCs w:val="24"/>
+          <w:lang w:val="en-US"/>
+        </w:rPr>
+        <w:t xml:space="preserve"> </w:t>
+      </w:r>
+      <w:r>
+        <w:rPr>
+          <w:rFonts w:ascii="inherit" w:hAnsi="inherit" w:cs="Segoe UI"/>
+          <w:noProof w:val="0"/>
+          <w:sz w:val="24"/>
+          <w:szCs w:val="24"/>
+          <w:lang w:val="en-US"/>
+        </w:rPr>
+        <w:t xml:space="preserve">request </w:t>
+      </w:r>
+      <w:r>
+        <w:rPr>
+          <w:rFonts w:ascii="inherit" w:hAnsi="inherit" w:cs="Segoe UI"/>
+          <w:noProof w:val="0"/>
+          <w:sz w:val="24"/>
+          <w:szCs w:val="24"/>
+          <w:lang w:val="en-US"/>
+        </w:rPr>
+        <w:t>a</w:t>
+      </w:r>
+      <w:r>
+        <w:rPr>
+          <w:rFonts w:ascii="inherit" w:hAnsi="inherit" w:cs="Segoe UI"/>
+          <w:noProof w:val="0"/>
+          <w:sz w:val="24"/>
+          <w:szCs w:val="24"/>
+          <w:lang w:val="en-US"/>
+        </w:rPr>
+        <w:t xml:space="preserve"> live example </w:t>
+      </w:r>
+      <w:r>
+        <w:rPr>
+          <w:rFonts w:ascii="inherit" w:hAnsi="inherit" w:cs="Segoe UI"/>
+          <w:noProof w:val="0"/>
+          <w:sz w:val="24"/>
+          <w:szCs w:val="24"/>
+          <w:lang w:val="en-US"/>
+        </w:rPr>
+        <w:t>was</w:t>
+      </w:r>
+      <w:r>
+        <w:rPr>
+          <w:rFonts w:ascii="inherit" w:hAnsi="inherit" w:cs="Segoe UI"/>
+          <w:noProof w:val="0"/>
+          <w:sz w:val="24"/>
+          <w:szCs w:val="24"/>
+          <w:lang w:val="en-US"/>
+        </w:rPr>
+        <w:t xml:space="preserve"> </w:t>
+      </w:r>
+      <w:r>
+        <w:rPr>
+          <w:rFonts w:ascii="inherit" w:hAnsi="inherit" w:cs="Segoe UI"/>
+          <w:noProof w:val="0"/>
+          <w:sz w:val="24"/>
+          <w:szCs w:val="24"/>
+          <w:lang w:val="en-US"/>
+        </w:rPr>
+        <w:t>demonstrated</w:t>
+      </w:r>
+      <w:r>
+        <w:rPr>
+          <w:rFonts w:ascii="inherit" w:hAnsi="inherit" w:cs="Segoe UI"/>
+          <w:noProof w:val="0"/>
+          <w:sz w:val="24"/>
+          <w:szCs w:val="24"/>
+          <w:lang w:val="en-US"/>
+        </w:rPr>
+        <w:t>.</w:t>
+      </w:r>
+      <w:r>
+        <w:rPr>
+          <w:rFonts w:ascii="inherit" w:hAnsi="inherit" w:cs="Segoe UI"/>
+          <w:noProof w:val="0"/>
+          <w:sz w:val="24"/>
+          <w:szCs w:val="24"/>
+          <w:lang w:val="en-US"/>
+        </w:rPr>
+        <w:t xml:space="preserve"> </w:t>
+      </w:r>
+      <w:r>
+        <w:rPr>
+          <w:rFonts w:ascii="inherit" w:hAnsi="inherit" w:cs="Segoe UI"/>
+          <w:noProof w:val="0"/>
+          <w:sz w:val="24"/>
+          <w:szCs w:val="24"/>
+          <w:lang w:val="en-US"/>
+        </w:rPr>
         <w:t xml:space="preserve">Special attention was paid to </w:t>
       </w:r>
       <w:r>
         <w:rPr>
           <w:rFonts w:ascii="inherit" w:hAnsi="inherit" w:cs="Segoe UI"/>
           <w:noProof w:val="0"/>
+          <w:sz w:val="24"/>
+          <w:szCs w:val="24"/>
           <w:lang w:val="en-US"/>
         </w:rPr>
-        <w:t>questions related to</w:t>
+        <w:t>questions relat</w:t>
       </w:r>
       <w:r>
         <w:rPr>
           <w:rFonts w:ascii="inherit" w:hAnsi="inherit" w:cs="Segoe UI"/>
           <w:noProof w:val="0"/>
+          <w:sz w:val="24"/>
+          <w:szCs w:val="24"/>
           <w:lang w:val="en-US"/>
         </w:rPr>
-        <w:t xml:space="preserve"> implementation of</w:t>
+        <w:t>ing</w:t>
       </w:r>
       <w:r>
         <w:rPr>
           <w:rFonts w:ascii="inherit" w:hAnsi="inherit" w:cs="Segoe UI"/>
           <w:noProof w:val="0"/>
+          <w:sz w:val="24"/>
+          <w:szCs w:val="24"/>
           <w:lang w:val="en-US"/>
         </w:rPr>
+        <w:t xml:space="preserve"> to</w:t>
+      </w:r>
+      <w:r>
+        <w:rPr>
+          <w:rFonts w:ascii="inherit" w:hAnsi="inherit" w:cs="Segoe UI"/>
+          <w:noProof w:val="0"/>
+          <w:sz w:val="24"/>
+          <w:szCs w:val="24"/>
+          <w:lang w:val="en-US"/>
+        </w:rPr>
+        <w:t xml:space="preserve"> </w:t>
+      </w:r>
+      <w:r>
+        <w:rPr>
+          <w:rFonts w:ascii="inherit" w:hAnsi="inherit" w:cs="Segoe UI"/>
+          <w:noProof w:val="0"/>
+          <w:sz w:val="24"/>
+          <w:szCs w:val="24"/>
+          <w:lang w:val="en-US"/>
+        </w:rPr>
+        <w:t xml:space="preserve">the </w:t>
+      </w:r>
+      <w:r>
+        <w:rPr>
+          <w:rFonts w:ascii="inherit" w:hAnsi="inherit" w:cs="Segoe UI"/>
+          <w:noProof w:val="0"/>
+          <w:sz w:val="24"/>
+          <w:szCs w:val="24"/>
+          <w:lang w:val="en-US"/>
+        </w:rPr>
+        <w:t>implementation of</w:t>
+      </w:r>
+      <w:r>
+        <w:rPr>
+          <w:rFonts w:ascii="inherit" w:hAnsi="inherit" w:cs="Segoe UI"/>
+          <w:noProof w:val="0"/>
+          <w:sz w:val="24"/>
+          <w:szCs w:val="24"/>
+          <w:lang w:val="en-US"/>
+        </w:rPr>
         <w:t xml:space="preserve"> national re</w:t>
       </w:r>
       <w:r>
         <w:rPr>
           <w:rFonts w:ascii="inherit" w:hAnsi="inherit" w:cs="Segoe UI"/>
           <w:noProof w:val="0"/>
+          <w:sz w:val="24"/>
+          <w:szCs w:val="24"/>
           <w:lang w:val="en-US"/>
         </w:rPr>
         <w:t>quirement</w:t>
@@ -5335,6 +6532,8 @@
         <w:rPr>
           <w:rFonts w:ascii="inherit" w:hAnsi="inherit" w:cs="Segoe UI"/>
           <w:noProof w:val="0"/>
+          <w:sz w:val="24"/>
+          <w:szCs w:val="24"/>
           <w:lang w:val="en-US"/>
         </w:rPr>
         <w:t>s within the mark of ESPD model.</w:t>
@@ -5359,10 +6558,6 @@
     <w:p>
       <w:pPr>
         <w:pStyle w:val="Heading1"/>
-        <w:numPr>
-          <w:ilvl w:val="0"/>
-          <w:numId w:val="24"/>
-        </w:numPr>
         <w:rPr>
           <w:noProof w:val="0"/>
           <w:lang w:val="en-US"/>
@@ -5440,7 +6635,29 @@
           <w:szCs w:val="24"/>
           <w:lang w:val="en-US" w:eastAsia="ca-ES"/>
         </w:rPr>
-        <w:t xml:space="preserve">list of 23 GitHub issues closed during 2024 is </w:t>
+        <w:t xml:space="preserve">list of 23 GitHub issues closed during 2024 </w:t>
+      </w:r>
+      <w:r>
+        <w:rPr>
+          <w:rFonts w:ascii="inherit" w:hAnsi="inherit" w:eastAsia="Times New Roman" w:cs="Segoe UI"/>
+          <w:noProof w:val="0"/>
+          <w:spacing w:val="-2"/>
+          <w:sz w:val="24"/>
+          <w:szCs w:val="24"/>
+          <w:lang w:val="en-US" w:eastAsia="ca-ES"/>
+        </w:rPr>
+        <w:t>wa</w:t>
+      </w:r>
+      <w:r>
+        <w:rPr>
+          <w:rFonts w:ascii="inherit" w:hAnsi="inherit" w:eastAsia="Times New Roman" w:cs="Segoe UI"/>
+          <w:noProof w:val="0"/>
+          <w:spacing w:val="-2"/>
+          <w:sz w:val="24"/>
+          <w:szCs w:val="24"/>
+          <w:lang w:val="en-US" w:eastAsia="ca-ES"/>
+        </w:rPr>
+        <w:t xml:space="preserve">s </w:t>
       </w:r>
       <w:r>
         <w:rPr>
@@ -5491,7 +6708,67 @@
           <w:szCs w:val="24"/>
           <w:lang w:val="en-US" w:eastAsia="ca-ES"/>
         </w:rPr>
-        <w:t xml:space="preserve">The minor part related to clarifications, documentation and </w:t>
+        <w:t>A brief time</w:t>
+      </w:r>
+      <w:r>
+        <w:rPr>
+          <w:rFonts w:ascii="inherit" w:hAnsi="inherit" w:eastAsia="Times New Roman" w:cs="Segoe UI"/>
+          <w:noProof w:val="0"/>
+          <w:sz w:val="24"/>
+          <w:szCs w:val="24"/>
+          <w:lang w:val="en-US" w:eastAsia="ca-ES"/>
+        </w:rPr>
+        <w:t xml:space="preserve"> was dedicated to</w:t>
+      </w:r>
+      <w:r>
+        <w:rPr>
+          <w:rFonts w:ascii="inherit" w:hAnsi="inherit" w:eastAsia="Times New Roman" w:cs="Segoe UI"/>
+          <w:noProof w:val="0"/>
+          <w:sz w:val="24"/>
+          <w:szCs w:val="24"/>
+          <w:lang w:val="en-US" w:eastAsia="ca-ES"/>
+        </w:rPr>
+        <w:t xml:space="preserve"> clarifications, documentation</w:t>
+      </w:r>
+      <w:r>
+        <w:rPr>
+          <w:rFonts w:ascii="inherit" w:hAnsi="inherit" w:eastAsia="Times New Roman" w:cs="Segoe UI"/>
+          <w:noProof w:val="0"/>
+          <w:sz w:val="24"/>
+          <w:szCs w:val="24"/>
+          <w:lang w:val="en-US" w:eastAsia="ca-ES"/>
+        </w:rPr>
+        <w:t>,</w:t>
+      </w:r>
+      <w:r>
+        <w:rPr>
+          <w:rFonts w:ascii="inherit" w:hAnsi="inherit" w:eastAsia="Times New Roman" w:cs="Segoe UI"/>
+          <w:noProof w:val="0"/>
+          <w:sz w:val="24"/>
+          <w:szCs w:val="24"/>
+          <w:lang w:val="en-US" w:eastAsia="ca-ES"/>
+        </w:rPr>
+        <w:t xml:space="preserve"> and </w:t>
+      </w:r>
+      <w:r>
+        <w:rPr>
+          <w:rFonts w:ascii="inherit" w:hAnsi="inherit" w:eastAsia="Times New Roman" w:cs="Segoe UI"/>
+          <w:noProof w:val="0"/>
+          <w:sz w:val="24"/>
+          <w:szCs w:val="24"/>
+          <w:lang w:val="en-US" w:eastAsia="ca-ES"/>
+        </w:rPr>
+        <w:t xml:space="preserve">issues around </w:t>
+      </w:r>
+      <w:r>
+        <w:rPr>
+          <w:rFonts w:ascii="inherit" w:hAnsi="inherit" w:eastAsia="Times New Roman" w:cs="Segoe UI"/>
+          <w:noProof w:val="0"/>
+          <w:sz w:val="24"/>
+          <w:szCs w:val="24"/>
+          <w:lang w:val="en-US" w:eastAsia="ca-ES"/>
+        </w:rPr>
+        <w:t xml:space="preserve">the </w:t>
       </w:r>
       <w:r>
         <w:rPr>
@@ -5511,7 +6788,27 @@
           <w:szCs w:val="24"/>
           <w:lang w:val="en-US" w:eastAsia="ca-ES"/>
         </w:rPr>
-        <w:t xml:space="preserve"> v3.3.0 release was mentioned briefly.</w:t>
+        <w:t xml:space="preserve"> v3.3.0</w:t>
+      </w:r>
+      <w:r>
+        <w:rPr>
+          <w:rFonts w:ascii="inherit" w:hAnsi="inherit" w:eastAsia="Times New Roman" w:cs="Segoe UI"/>
+          <w:noProof w:val="0"/>
+          <w:sz w:val="24"/>
+          <w:szCs w:val="24"/>
+          <w:lang w:val="en-US" w:eastAsia="ca-ES"/>
+        </w:rPr>
+        <w:t xml:space="preserve"> release</w:t>
+      </w:r>
+      <w:r>
+        <w:rPr>
+          <w:rFonts w:ascii="inherit" w:hAnsi="inherit" w:eastAsia="Times New Roman" w:cs="Segoe UI"/>
+          <w:noProof w:val="0"/>
+          <w:sz w:val="24"/>
+          <w:szCs w:val="24"/>
+          <w:lang w:val="en-US" w:eastAsia="ca-ES"/>
+        </w:rPr>
+        <w:t>.</w:t>
       </w:r>
     </w:p>
     <w:p>
@@ -5541,9 +6838,20 @@
           <w:szCs w:val="24"/>
           <w:lang w:val="en-US" w:eastAsia="ca-ES"/>
         </w:rPr>
-        <w:t xml:space="preserve">On the other hand, all v4.0.0 issues were reviewed one by one, except </w:t>
-      </w:r>
-      <w:hyperlink r:id="R05138907e0024703">
+        <w:t xml:space="preserve">A</w:t>
+      </w:r>
+      <w:r>
+        <w:rPr>
+          <w:rFonts w:ascii="inherit" w:hAnsi="inherit" w:eastAsia="Times New Roman" w:cs="Segoe UI"/>
+          <w:noProof w:val="0"/>
+          <w:spacing w:val="-2"/>
+          <w:sz w:val="24"/>
+          <w:szCs w:val="24"/>
+          <w:lang w:val="en-US" w:eastAsia="ca-ES"/>
+        </w:rPr>
+        <w:t xml:space="preserve">ll v4.0.0 issues were reviewed one by one, except </w:t>
+      </w:r>
+      <w:hyperlink r:id="R94986a087410411c">
         <w:r>
           <w:rPr>
             <w:rStyle w:val="Hyperlink"/>
@@ -5566,7 +6874,7 @@
         </w:rPr>
         <w:t xml:space="preserve"> and </w:t>
       </w:r>
-      <w:hyperlink r:id="R164e7612b0244544">
+      <w:hyperlink r:id="R8581b37ab21349a9">
         <w:r>
           <w:rPr>
             <w:rStyle w:val="Hyperlink"/>
@@ -5578,6 +6886,17 @@
           </w:rPr>
           <w:t>#389</w:t>
         </w:r>
+        <w:r>
+          <w:rPr>
+            <w:rStyle w:val="Hyperlink"/>
+            <w:rFonts w:ascii="inherit" w:hAnsi="inherit" w:eastAsia="Times New Roman" w:cs="Segoe UI"/>
+            <w:noProof w:val="0"/>
+            <w:sz w:val="24"/>
+            <w:szCs w:val="24"/>
+            <w:lang w:val="en-US" w:eastAsia="ca-ES"/>
+          </w:rPr>
+          <w:t>,</w:t>
+        </w:r>
       </w:hyperlink>
       <w:r>
         <w:rPr>
@@ -5597,17 +6916,17 @@
           <w:szCs w:val="24"/>
           <w:lang w:val="en-US" w:eastAsia="ca-ES"/>
         </w:rPr>
-        <w:t>analyzed</w:t>
-      </w:r>
-      <w:r>
-        <w:rPr>
-          <w:rFonts w:ascii="inherit" w:hAnsi="inherit" w:eastAsia="Times New Roman" w:cs="Segoe UI"/>
-          <w:noProof w:val="0"/>
-          <w:sz w:val="24"/>
-          <w:szCs w:val="24"/>
-          <w:lang w:val="en-US" w:eastAsia="ca-ES"/>
-        </w:rPr>
-        <w:t xml:space="preserve"> previously</w:t>
+        <w:t xml:space="preserve">discussed </w:t>
+      </w:r>
+      <w:r>
+        <w:rPr>
+          <w:rFonts w:ascii="inherit" w:hAnsi="inherit" w:eastAsia="Times New Roman" w:cs="Segoe UI"/>
+          <w:noProof w:val="0"/>
+          <w:sz w:val="24"/>
+          <w:szCs w:val="24"/>
+          <w:lang w:val="en-US" w:eastAsia="ca-ES"/>
+        </w:rPr>
+        <w:t>previously</w:t>
       </w:r>
       <w:r>
         <w:rPr>
@@ -5618,6 +6937,16 @@
           <w:lang w:val="en-US" w:eastAsia="ca-ES"/>
         </w:rPr>
         <w:t xml:space="preserve"> within </w:t>
+      </w:r>
+      <w:r>
+        <w:rPr>
+          <w:rFonts w:ascii="inherit" w:hAnsi="inherit" w:eastAsia="Times New Roman" w:cs="Segoe UI"/>
+          <w:noProof w:val="0"/>
+          <w:sz w:val="24"/>
+          <w:szCs w:val="24"/>
+          <w:lang w:val="en-US" w:eastAsia="ca-ES"/>
+        </w:rPr>
+        <w:t xml:space="preserve">the </w:t>
       </w:r>
       <w:r>
         <w:rPr>
@@ -5648,10 +6977,6 @@
     <w:p>
       <w:pPr>
         <w:pStyle w:val="Heading1"/>
-        <w:numPr>
-          <w:ilvl w:val="0"/>
-          <w:numId w:val="24"/>
-        </w:numPr>
         <w:spacing w:after="0"/>
         <w:ind/>
         <w:rPr>
@@ -5735,7 +7060,40 @@
           <w:szCs w:val="24"/>
           <w:lang w:val="en-US" w:eastAsia="ca-ES"/>
         </w:rPr>
-        <w:t>organize</w:t>
+        <w:t>organ</w:t>
+      </w:r>
+      <w:r>
+        <w:rPr>
+          <w:rFonts w:ascii="inherit" w:hAnsi="inherit" w:eastAsia="Times New Roman" w:cs="Segoe UI"/>
+          <w:noProof w:val="0"/>
+          <w:spacing w:val="-2"/>
+          <w:sz w:val="24"/>
+          <w:szCs w:val="24"/>
+          <w:lang w:val="en-US" w:eastAsia="ca-ES"/>
+        </w:rPr>
+        <w:t>i</w:t>
+      </w:r>
+      <w:r>
+        <w:rPr>
+          <w:rFonts w:ascii="inherit" w:hAnsi="inherit" w:eastAsia="Times New Roman" w:cs="Segoe UI"/>
+          <w:noProof w:val="0"/>
+          <w:spacing w:val="-2"/>
+          <w:sz w:val="24"/>
+          <w:szCs w:val="24"/>
+          <w:lang w:val="en-US" w:eastAsia="ca-ES"/>
+        </w:rPr>
+        <w:t>s</w:t>
+      </w:r>
+      <w:r>
+        <w:rPr>
+          <w:rFonts w:ascii="inherit" w:hAnsi="inherit" w:eastAsia="Times New Roman" w:cs="Segoe UI"/>
+          <w:noProof w:val="0"/>
+          <w:spacing w:val="-2"/>
+          <w:sz w:val="24"/>
+          <w:szCs w:val="24"/>
+          <w:lang w:val="en-US" w:eastAsia="ca-ES"/>
+        </w:rPr>
+        <w:t>e</w:t>
       </w:r>
       <w:r>
         <w:rPr>
@@ -5757,18 +7115,40 @@
           <w:szCs w:val="24"/>
           <w:lang w:val="en-US" w:eastAsia="ca-ES"/>
         </w:rPr>
-        <w:t xml:space="preserve"> event for the different projects</w:t>
-      </w:r>
-      <w:r>
-        <w:rPr>
-          <w:rFonts w:ascii="inherit" w:hAnsi="inherit" w:eastAsia="Times New Roman" w:cs="Segoe UI"/>
-          <w:noProof w:val="0"/>
-          <w:spacing w:val="-2"/>
-          <w:sz w:val="24"/>
-          <w:szCs w:val="24"/>
-          <w:lang w:val="en-US" w:eastAsia="ca-ES"/>
-        </w:rPr>
-        <w:t xml:space="preserve"> dealt with in the Unit</w:t>
+        <w:t xml:space="preserve"> </w:t>
+      </w:r>
+      <w:r>
+        <w:rPr>
+          <w:rFonts w:ascii="inherit" w:hAnsi="inherit" w:eastAsia="Times New Roman" w:cs="Segoe UI"/>
+          <w:noProof w:val="0"/>
+          <w:spacing w:val="-2"/>
+          <w:sz w:val="24"/>
+          <w:szCs w:val="24"/>
+          <w:lang w:val="en-US" w:eastAsia="ca-ES"/>
+        </w:rPr>
+        <w:t xml:space="preserve">combined </w:t>
+      </w:r>
+      <w:r>
+        <w:rPr>
+          <w:rFonts w:ascii="inherit" w:hAnsi="inherit" w:eastAsia="Times New Roman" w:cs="Segoe UI"/>
+          <w:noProof w:val="0"/>
+          <w:spacing w:val="-2"/>
+          <w:sz w:val="24"/>
+          <w:szCs w:val="24"/>
+          <w:lang w:val="en-US" w:eastAsia="ca-ES"/>
+        </w:rPr>
+        <w:t xml:space="preserve">event for the different projects</w:t>
+      </w:r>
+      <w:r>
+        <w:rPr>
+          <w:rFonts w:ascii="inherit" w:hAnsi="inherit" w:eastAsia="Times New Roman" w:cs="Segoe UI"/>
+          <w:noProof w:val="0"/>
+          <w:spacing w:val="-2"/>
+          <w:sz w:val="24"/>
+          <w:szCs w:val="24"/>
+          <w:lang w:val="en-US" w:eastAsia="ca-ES"/>
+        </w:rPr>
+        <w:t xml:space="preserve"> in the Unit</w:t>
       </w:r>
       <w:r>
         <w:rPr>
@@ -5999,7 +7379,29 @@
           <w:szCs w:val="24"/>
           <w:lang w:val="en-US" w:eastAsia="ca-ES"/>
         </w:rPr>
-        <w:t xml:space="preserve">ttendees are </w:t>
+        <w:t xml:space="preserve">ttendees </w:t>
+      </w:r>
+      <w:r>
+        <w:rPr>
+          <w:rFonts w:ascii="inherit" w:hAnsi="inherit" w:eastAsia="Times New Roman" w:cs="Segoe UI"/>
+          <w:noProof w:val="0"/>
+          <w:spacing w:val="-2"/>
+          <w:sz w:val="24"/>
+          <w:szCs w:val="24"/>
+          <w:lang w:val="en-US" w:eastAsia="ca-ES"/>
+        </w:rPr>
+        <w:t xml:space="preserve">we</w:t>
+      </w:r>
+      <w:r>
+        <w:rPr>
+          <w:rFonts w:ascii="inherit" w:hAnsi="inherit" w:eastAsia="Times New Roman" w:cs="Segoe UI"/>
+          <w:noProof w:val="0"/>
+          <w:spacing w:val="-2"/>
+          <w:sz w:val="24"/>
+          <w:szCs w:val="24"/>
+          <w:lang w:val="en-US" w:eastAsia="ca-ES"/>
+        </w:rPr>
+        <w:t xml:space="preserve">re </w:t>
       </w:r>
       <w:r>
         <w:rPr>
@@ -6034,7 +7436,7 @@
         </w:rPr>
         <w:t xml:space="preserve">send to </w:t>
       </w:r>
-      <w:hyperlink w:history="1" r:id="R783dfbb5da03437b">
+      <w:hyperlink w:history="1" r:id="R110d96247a264fc7">
         <w:r>
           <w:rPr>
             <w:rStyle w:val="Hyperlink"/>
@@ -6331,7 +7733,7 @@
         </w:rPr>
         <w:t xml:space="preserve">Please contact us at </w:t>
       </w:r>
-      <w:hyperlink r:id="Rbee3727f7d324aa2">
+      <w:hyperlink r:id="R2a2b14b994f34220">
         <w:r>
           <w:rPr>
             <w:rStyle w:val="Hyperlink"/>
@@ -6439,6 +7841,566 @@
 
 <file path=word/numbering.xml><?xml version="1.0" encoding="utf-8"?>
 <w:numbering xmlns:wpc="http://schemas.microsoft.com/office/word/2010/wordprocessingCanvas" xmlns:cx="http://schemas.microsoft.com/office/drawing/2014/chartex" xmlns:cx1="http://schemas.microsoft.com/office/drawing/2015/9/8/chartex" xmlns:cx2="http://schemas.microsoft.com/office/drawing/2015/10/21/chartex" xmlns:cx3="http://schemas.microsoft.com/office/drawing/2016/5/9/chartex" xmlns:cx4="http://schemas.microsoft.com/office/drawing/2016/5/10/chartex" xmlns:cx5="http://schemas.microsoft.com/office/drawing/2016/5/11/chartex" xmlns:cx6="http://schemas.microsoft.com/office/drawing/2016/5/12/chartex" xmlns:cx7="http://schemas.microsoft.com/office/drawing/2016/5/13/chartex" xmlns:cx8="http://schemas.microsoft.com/office/drawing/2016/5/14/chartex" xmlns:mc="http://schemas.openxmlformats.org/markup-compatibility/2006" xmlns:aink="http://schemas.microsoft.com/office/drawing/2016/ink" xmlns:am3d="http://schemas.microsoft.com/office/drawing/2017/model3d" xmlns:o="urn:schemas-microsoft-com:office:office" xmlns:oel="http://schemas.microsoft.com/office/2019/extlst" xmlns:r="http://schemas.openxmlformats.org/officeDocument/2006/relationships" xmlns:m="http://schemas.openxmlformats.org/officeDocument/2006/math" xmlns:v="urn:schemas-microsoft-com:vml" xmlns:wp14="http://schemas.microsoft.com/office/word/2010/wordprocessingDrawing" xmlns:wp="http://schemas.openxmlformats.org/drawingml/2006/wordprocessingDrawing" xmlns:w10="urn:schemas-microsoft-com:office:word" xmlns:w="http://schemas.openxmlformats.org/wordprocessingml/2006/main" xmlns:w14="http://schemas.microsoft.com/office/word/2010/wordml" xmlns:w15="http://schemas.microsoft.com/office/word/2012/wordml" xmlns:w16cex="http://schemas.microsoft.com/office/word/2018/wordml/cex" xmlns:w16cid="http://schemas.microsoft.com/office/word/2016/wordml/cid" xmlns:w16="http://schemas.microsoft.com/office/word/2018/wordml" xmlns:w16du="http://schemas.microsoft.com/office/word/2023/wordml/word16du" xmlns:w16sdtdh="http://schemas.microsoft.com/office/word/2020/wordml/sdtdatahash" xmlns:w16se="http://schemas.microsoft.com/office/word/2015/wordml/symex" xmlns:wpg="http://schemas.microsoft.com/office/word/2010/wordprocessingGroup" xmlns:wpi="http://schemas.microsoft.com/office/word/2010/wordprocessingInk" xmlns:wne="http://schemas.microsoft.com/office/word/2006/wordml" xmlns:wps="http://schemas.microsoft.com/office/word/2010/wordprocessingShape" mc:Ignorable="w14 w15 w16se w16cid w16 w16cex w16sdtdh w16du wp14">
+  <w:abstractNum xmlns:w="http://schemas.openxmlformats.org/wordprocessingml/2006/main" w:abstractNumId="34">
+    <w:nsid w:val="217ba486"/>
+    <w:multiLevelType xmlns:w="http://schemas.openxmlformats.org/wordprocessingml/2006/main" w:val="hybridMultilevel"/>
+    <w:lvl xmlns:w="http://schemas.openxmlformats.org/wordprocessingml/2006/main" w:ilvl="0">
+      <w:start w:val="1"/>
+      <w:numFmt w:val="bullet"/>
+      <w:lvlText w:val=""/>
+      <w:lvlJc w:val="left"/>
+      <w:pPr>
+        <w:ind w:left="720" w:hanging="360"/>
+      </w:pPr>
+      <w:rPr>
+        <w:rFonts w:hint="default" w:ascii="Symbol" w:hAnsi="Symbol"/>
+      </w:rPr>
+    </w:lvl>
+    <w:lvl xmlns:w="http://schemas.openxmlformats.org/wordprocessingml/2006/main" w:ilvl="1">
+      <w:start w:val="1"/>
+      <w:numFmt w:val="bullet"/>
+      <w:lvlText w:val="o"/>
+      <w:lvlJc w:val="left"/>
+      <w:pPr>
+        <w:ind w:left="1440" w:hanging="360"/>
+      </w:pPr>
+      <w:rPr>
+        <w:rFonts w:hint="default" w:ascii="Courier New" w:hAnsi="Courier New"/>
+      </w:rPr>
+    </w:lvl>
+    <w:lvl xmlns:w="http://schemas.openxmlformats.org/wordprocessingml/2006/main" w:ilvl="2">
+      <w:start w:val="1"/>
+      <w:numFmt w:val="bullet"/>
+      <w:lvlText w:val=""/>
+      <w:lvlJc w:val="left"/>
+      <w:pPr>
+        <w:ind w:left="2160" w:hanging="360"/>
+      </w:pPr>
+      <w:rPr>
+        <w:rFonts w:hint="default" w:ascii="Wingdings" w:hAnsi="Wingdings"/>
+      </w:rPr>
+    </w:lvl>
+    <w:lvl xmlns:w="http://schemas.openxmlformats.org/wordprocessingml/2006/main" w:ilvl="3">
+      <w:start w:val="1"/>
+      <w:numFmt w:val="bullet"/>
+      <w:lvlText w:val=""/>
+      <w:lvlJc w:val="left"/>
+      <w:pPr>
+        <w:ind w:left="2880" w:hanging="360"/>
+      </w:pPr>
+      <w:rPr>
+        <w:rFonts w:hint="default" w:ascii="Symbol" w:hAnsi="Symbol"/>
+      </w:rPr>
+    </w:lvl>
+    <w:lvl xmlns:w="http://schemas.openxmlformats.org/wordprocessingml/2006/main" w:ilvl="4">
+      <w:start w:val="1"/>
+      <w:numFmt w:val="bullet"/>
+      <w:lvlText w:val="o"/>
+      <w:lvlJc w:val="left"/>
+      <w:pPr>
+        <w:ind w:left="3600" w:hanging="360"/>
+      </w:pPr>
+      <w:rPr>
+        <w:rFonts w:hint="default" w:ascii="Courier New" w:hAnsi="Courier New"/>
+      </w:rPr>
+    </w:lvl>
+    <w:lvl xmlns:w="http://schemas.openxmlformats.org/wordprocessingml/2006/main" w:ilvl="5">
+      <w:start w:val="1"/>
+      <w:numFmt w:val="bullet"/>
+      <w:lvlText w:val=""/>
+      <w:lvlJc w:val="left"/>
+      <w:pPr>
+        <w:ind w:left="4320" w:hanging="360"/>
+      </w:pPr>
+      <w:rPr>
+        <w:rFonts w:hint="default" w:ascii="Wingdings" w:hAnsi="Wingdings"/>
+      </w:rPr>
+    </w:lvl>
+    <w:lvl xmlns:w="http://schemas.openxmlformats.org/wordprocessingml/2006/main" w:ilvl="6">
+      <w:start w:val="1"/>
+      <w:numFmt w:val="bullet"/>
+      <w:lvlText w:val=""/>
+      <w:lvlJc w:val="left"/>
+      <w:pPr>
+        <w:ind w:left="5040" w:hanging="360"/>
+      </w:pPr>
+      <w:rPr>
+        <w:rFonts w:hint="default" w:ascii="Symbol" w:hAnsi="Symbol"/>
+      </w:rPr>
+    </w:lvl>
+    <w:lvl xmlns:w="http://schemas.openxmlformats.org/wordprocessingml/2006/main" w:ilvl="7">
+      <w:start w:val="1"/>
+      <w:numFmt w:val="bullet"/>
+      <w:lvlText w:val="o"/>
+      <w:lvlJc w:val="left"/>
+      <w:pPr>
+        <w:ind w:left="5760" w:hanging="360"/>
+      </w:pPr>
+      <w:rPr>
+        <w:rFonts w:hint="default" w:ascii="Courier New" w:hAnsi="Courier New"/>
+      </w:rPr>
+    </w:lvl>
+    <w:lvl xmlns:w="http://schemas.openxmlformats.org/wordprocessingml/2006/main" w:ilvl="8">
+      <w:start w:val="1"/>
+      <w:numFmt w:val="bullet"/>
+      <w:lvlText w:val=""/>
+      <w:lvlJc w:val="left"/>
+      <w:pPr>
+        <w:ind w:left="6480" w:hanging="360"/>
+      </w:pPr>
+      <w:rPr>
+        <w:rFonts w:hint="default" w:ascii="Wingdings" w:hAnsi="Wingdings"/>
+      </w:rPr>
+    </w:lvl>
+  </w:abstractNum>
+  <w:abstractNum xmlns:w="http://schemas.openxmlformats.org/wordprocessingml/2006/main" w:abstractNumId="33">
+    <w:nsid w:val="4afcabfd"/>
+    <w:multiLevelType xmlns:w="http://schemas.openxmlformats.org/wordprocessingml/2006/main" w:val="hybridMultilevel"/>
+    <w:lvl xmlns:w="http://schemas.openxmlformats.org/wordprocessingml/2006/main" w:ilvl="0">
+      <w:start w:val="1"/>
+      <w:numFmt w:val="bullet"/>
+      <w:lvlText w:val=""/>
+      <w:lvlJc w:val="left"/>
+      <w:pPr>
+        <w:ind w:left="720" w:hanging="360"/>
+      </w:pPr>
+      <w:rPr>
+        <w:rFonts w:hint="default" w:ascii="Symbol" w:hAnsi="Symbol"/>
+      </w:rPr>
+    </w:lvl>
+    <w:lvl xmlns:w="http://schemas.openxmlformats.org/wordprocessingml/2006/main" w:ilvl="1">
+      <w:start w:val="1"/>
+      <w:numFmt w:val="bullet"/>
+      <w:lvlText w:val="o"/>
+      <w:lvlJc w:val="left"/>
+      <w:pPr>
+        <w:ind w:left="1440" w:hanging="360"/>
+      </w:pPr>
+      <w:rPr>
+        <w:rFonts w:hint="default" w:ascii="Courier New" w:hAnsi="Courier New"/>
+      </w:rPr>
+    </w:lvl>
+    <w:lvl xmlns:w="http://schemas.openxmlformats.org/wordprocessingml/2006/main" w:ilvl="2">
+      <w:start w:val="1"/>
+      <w:numFmt w:val="bullet"/>
+      <w:lvlText w:val=""/>
+      <w:lvlJc w:val="left"/>
+      <w:pPr>
+        <w:ind w:left="2160" w:hanging="360"/>
+      </w:pPr>
+      <w:rPr>
+        <w:rFonts w:hint="default" w:ascii="Wingdings" w:hAnsi="Wingdings"/>
+      </w:rPr>
+    </w:lvl>
+    <w:lvl xmlns:w="http://schemas.openxmlformats.org/wordprocessingml/2006/main" w:ilvl="3">
+      <w:start w:val="1"/>
+      <w:numFmt w:val="bullet"/>
+      <w:lvlText w:val=""/>
+      <w:lvlJc w:val="left"/>
+      <w:pPr>
+        <w:ind w:left="2880" w:hanging="360"/>
+      </w:pPr>
+      <w:rPr>
+        <w:rFonts w:hint="default" w:ascii="Symbol" w:hAnsi="Symbol"/>
+      </w:rPr>
+    </w:lvl>
+    <w:lvl xmlns:w="http://schemas.openxmlformats.org/wordprocessingml/2006/main" w:ilvl="4">
+      <w:start w:val="1"/>
+      <w:numFmt w:val="bullet"/>
+      <w:lvlText w:val="o"/>
+      <w:lvlJc w:val="left"/>
+      <w:pPr>
+        <w:ind w:left="3600" w:hanging="360"/>
+      </w:pPr>
+      <w:rPr>
+        <w:rFonts w:hint="default" w:ascii="Courier New" w:hAnsi="Courier New"/>
+      </w:rPr>
+    </w:lvl>
+    <w:lvl xmlns:w="http://schemas.openxmlformats.org/wordprocessingml/2006/main" w:ilvl="5">
+      <w:start w:val="1"/>
+      <w:numFmt w:val="bullet"/>
+      <w:lvlText w:val=""/>
+      <w:lvlJc w:val="left"/>
+      <w:pPr>
+        <w:ind w:left="4320" w:hanging="360"/>
+      </w:pPr>
+      <w:rPr>
+        <w:rFonts w:hint="default" w:ascii="Wingdings" w:hAnsi="Wingdings"/>
+      </w:rPr>
+    </w:lvl>
+    <w:lvl xmlns:w="http://schemas.openxmlformats.org/wordprocessingml/2006/main" w:ilvl="6">
+      <w:start w:val="1"/>
+      <w:numFmt w:val="bullet"/>
+      <w:lvlText w:val=""/>
+      <w:lvlJc w:val="left"/>
+      <w:pPr>
+        <w:ind w:left="5040" w:hanging="360"/>
+      </w:pPr>
+      <w:rPr>
+        <w:rFonts w:hint="default" w:ascii="Symbol" w:hAnsi="Symbol"/>
+      </w:rPr>
+    </w:lvl>
+    <w:lvl xmlns:w="http://schemas.openxmlformats.org/wordprocessingml/2006/main" w:ilvl="7">
+      <w:start w:val="1"/>
+      <w:numFmt w:val="bullet"/>
+      <w:lvlText w:val="o"/>
+      <w:lvlJc w:val="left"/>
+      <w:pPr>
+        <w:ind w:left="5760" w:hanging="360"/>
+      </w:pPr>
+      <w:rPr>
+        <w:rFonts w:hint="default" w:ascii="Courier New" w:hAnsi="Courier New"/>
+      </w:rPr>
+    </w:lvl>
+    <w:lvl xmlns:w="http://schemas.openxmlformats.org/wordprocessingml/2006/main" w:ilvl="8">
+      <w:start w:val="1"/>
+      <w:numFmt w:val="bullet"/>
+      <w:lvlText w:val=""/>
+      <w:lvlJc w:val="left"/>
+      <w:pPr>
+        <w:ind w:left="6480" w:hanging="360"/>
+      </w:pPr>
+      <w:rPr>
+        <w:rFonts w:hint="default" w:ascii="Wingdings" w:hAnsi="Wingdings"/>
+      </w:rPr>
+    </w:lvl>
+  </w:abstractNum>
+  <w:abstractNum xmlns:w="http://schemas.openxmlformats.org/wordprocessingml/2006/main" w:abstractNumId="32">
+    <w:nsid w:val="ffacf76"/>
+    <w:multiLevelType xmlns:w="http://schemas.openxmlformats.org/wordprocessingml/2006/main" w:val="hybridMultilevel"/>
+    <w:lvl xmlns:w="http://schemas.openxmlformats.org/wordprocessingml/2006/main" w:ilvl="0">
+      <w:start w:val="1"/>
+      <w:numFmt w:val="bullet"/>
+      <w:lvlText w:val=""/>
+      <w:lvlJc w:val="left"/>
+      <w:pPr>
+        <w:ind w:left="720" w:hanging="360"/>
+      </w:pPr>
+      <w:rPr>
+        <w:rFonts w:hint="default" w:ascii="Symbol" w:hAnsi="Symbol"/>
+      </w:rPr>
+    </w:lvl>
+    <w:lvl xmlns:w="http://schemas.openxmlformats.org/wordprocessingml/2006/main" w:ilvl="1">
+      <w:start w:val="1"/>
+      <w:numFmt w:val="bullet"/>
+      <w:lvlText w:val="o"/>
+      <w:lvlJc w:val="left"/>
+      <w:pPr>
+        <w:ind w:left="1440" w:hanging="360"/>
+      </w:pPr>
+      <w:rPr>
+        <w:rFonts w:hint="default" w:ascii="Courier New" w:hAnsi="Courier New"/>
+      </w:rPr>
+    </w:lvl>
+    <w:lvl xmlns:w="http://schemas.openxmlformats.org/wordprocessingml/2006/main" w:ilvl="2">
+      <w:start w:val="1"/>
+      <w:numFmt w:val="bullet"/>
+      <w:lvlText w:val=""/>
+      <w:lvlJc w:val="left"/>
+      <w:pPr>
+        <w:ind w:left="2160" w:hanging="360"/>
+      </w:pPr>
+      <w:rPr>
+        <w:rFonts w:hint="default" w:ascii="Wingdings" w:hAnsi="Wingdings"/>
+      </w:rPr>
+    </w:lvl>
+    <w:lvl xmlns:w="http://schemas.openxmlformats.org/wordprocessingml/2006/main" w:ilvl="3">
+      <w:start w:val="1"/>
+      <w:numFmt w:val="bullet"/>
+      <w:lvlText w:val=""/>
+      <w:lvlJc w:val="left"/>
+      <w:pPr>
+        <w:ind w:left="2880" w:hanging="360"/>
+      </w:pPr>
+      <w:rPr>
+        <w:rFonts w:hint="default" w:ascii="Symbol" w:hAnsi="Symbol"/>
+      </w:rPr>
+    </w:lvl>
+    <w:lvl xmlns:w="http://schemas.openxmlformats.org/wordprocessingml/2006/main" w:ilvl="4">
+      <w:start w:val="1"/>
+      <w:numFmt w:val="bullet"/>
+      <w:lvlText w:val="o"/>
+      <w:lvlJc w:val="left"/>
+      <w:pPr>
+        <w:ind w:left="3600" w:hanging="360"/>
+      </w:pPr>
+      <w:rPr>
+        <w:rFonts w:hint="default" w:ascii="Courier New" w:hAnsi="Courier New"/>
+      </w:rPr>
+    </w:lvl>
+    <w:lvl xmlns:w="http://schemas.openxmlformats.org/wordprocessingml/2006/main" w:ilvl="5">
+      <w:start w:val="1"/>
+      <w:numFmt w:val="bullet"/>
+      <w:lvlText w:val=""/>
+      <w:lvlJc w:val="left"/>
+      <w:pPr>
+        <w:ind w:left="4320" w:hanging="360"/>
+      </w:pPr>
+      <w:rPr>
+        <w:rFonts w:hint="default" w:ascii="Wingdings" w:hAnsi="Wingdings"/>
+      </w:rPr>
+    </w:lvl>
+    <w:lvl xmlns:w="http://schemas.openxmlformats.org/wordprocessingml/2006/main" w:ilvl="6">
+      <w:start w:val="1"/>
+      <w:numFmt w:val="bullet"/>
+      <w:lvlText w:val=""/>
+      <w:lvlJc w:val="left"/>
+      <w:pPr>
+        <w:ind w:left="5040" w:hanging="360"/>
+      </w:pPr>
+      <w:rPr>
+        <w:rFonts w:hint="default" w:ascii="Symbol" w:hAnsi="Symbol"/>
+      </w:rPr>
+    </w:lvl>
+    <w:lvl xmlns:w="http://schemas.openxmlformats.org/wordprocessingml/2006/main" w:ilvl="7">
+      <w:start w:val="1"/>
+      <w:numFmt w:val="bullet"/>
+      <w:lvlText w:val="o"/>
+      <w:lvlJc w:val="left"/>
+      <w:pPr>
+        <w:ind w:left="5760" w:hanging="360"/>
+      </w:pPr>
+      <w:rPr>
+        <w:rFonts w:hint="default" w:ascii="Courier New" w:hAnsi="Courier New"/>
+      </w:rPr>
+    </w:lvl>
+    <w:lvl xmlns:w="http://schemas.openxmlformats.org/wordprocessingml/2006/main" w:ilvl="8">
+      <w:start w:val="1"/>
+      <w:numFmt w:val="bullet"/>
+      <w:lvlText w:val=""/>
+      <w:lvlJc w:val="left"/>
+      <w:pPr>
+        <w:ind w:left="6480" w:hanging="360"/>
+      </w:pPr>
+      <w:rPr>
+        <w:rFonts w:hint="default" w:ascii="Wingdings" w:hAnsi="Wingdings"/>
+      </w:rPr>
+    </w:lvl>
+  </w:abstractNum>
+  <w:abstractNum xmlns:w="http://schemas.openxmlformats.org/wordprocessingml/2006/main" w:abstractNumId="31">
+    <w:nsid w:val="7ee1cea"/>
+    <w:multiLevelType xmlns:w="http://schemas.openxmlformats.org/wordprocessingml/2006/main" w:val="hybridMultilevel"/>
+    <w:lvl xmlns:w="http://schemas.openxmlformats.org/wordprocessingml/2006/main" w:ilvl="0">
+      <w:start w:val="1"/>
+      <w:numFmt w:val="bullet"/>
+      <w:lvlText w:val=""/>
+      <w:lvlJc w:val="left"/>
+      <w:pPr>
+        <w:ind w:left="720" w:hanging="360"/>
+      </w:pPr>
+      <w:rPr>
+        <w:rFonts w:hint="default" w:ascii="Symbol" w:hAnsi="Symbol"/>
+      </w:rPr>
+    </w:lvl>
+    <w:lvl xmlns:w="http://schemas.openxmlformats.org/wordprocessingml/2006/main" w:ilvl="1">
+      <w:start w:val="1"/>
+      <w:numFmt w:val="bullet"/>
+      <w:lvlText w:val="o"/>
+      <w:lvlJc w:val="left"/>
+      <w:pPr>
+        <w:ind w:left="1440" w:hanging="360"/>
+      </w:pPr>
+      <w:rPr>
+        <w:rFonts w:hint="default" w:ascii="Courier New" w:hAnsi="Courier New"/>
+      </w:rPr>
+    </w:lvl>
+    <w:lvl xmlns:w="http://schemas.openxmlformats.org/wordprocessingml/2006/main" w:ilvl="2">
+      <w:start w:val="1"/>
+      <w:numFmt w:val="bullet"/>
+      <w:lvlText w:val=""/>
+      <w:lvlJc w:val="left"/>
+      <w:pPr>
+        <w:ind w:left="2160" w:hanging="360"/>
+      </w:pPr>
+      <w:rPr>
+        <w:rFonts w:hint="default" w:ascii="Wingdings" w:hAnsi="Wingdings"/>
+      </w:rPr>
+    </w:lvl>
+    <w:lvl xmlns:w="http://schemas.openxmlformats.org/wordprocessingml/2006/main" w:ilvl="3">
+      <w:start w:val="1"/>
+      <w:numFmt w:val="bullet"/>
+      <w:lvlText w:val=""/>
+      <w:lvlJc w:val="left"/>
+      <w:pPr>
+        <w:ind w:left="2880" w:hanging="360"/>
+      </w:pPr>
+      <w:rPr>
+        <w:rFonts w:hint="default" w:ascii="Symbol" w:hAnsi="Symbol"/>
+      </w:rPr>
+    </w:lvl>
+    <w:lvl xmlns:w="http://schemas.openxmlformats.org/wordprocessingml/2006/main" w:ilvl="4">
+      <w:start w:val="1"/>
+      <w:numFmt w:val="bullet"/>
+      <w:lvlText w:val="o"/>
+      <w:lvlJc w:val="left"/>
+      <w:pPr>
+        <w:ind w:left="3600" w:hanging="360"/>
+      </w:pPr>
+      <w:rPr>
+        <w:rFonts w:hint="default" w:ascii="Courier New" w:hAnsi="Courier New"/>
+      </w:rPr>
+    </w:lvl>
+    <w:lvl xmlns:w="http://schemas.openxmlformats.org/wordprocessingml/2006/main" w:ilvl="5">
+      <w:start w:val="1"/>
+      <w:numFmt w:val="bullet"/>
+      <w:lvlText w:val=""/>
+      <w:lvlJc w:val="left"/>
+      <w:pPr>
+        <w:ind w:left="4320" w:hanging="360"/>
+      </w:pPr>
+      <w:rPr>
+        <w:rFonts w:hint="default" w:ascii="Wingdings" w:hAnsi="Wingdings"/>
+      </w:rPr>
+    </w:lvl>
+    <w:lvl xmlns:w="http://schemas.openxmlformats.org/wordprocessingml/2006/main" w:ilvl="6">
+      <w:start w:val="1"/>
+      <w:numFmt w:val="bullet"/>
+      <w:lvlText w:val=""/>
+      <w:lvlJc w:val="left"/>
+      <w:pPr>
+        <w:ind w:left="5040" w:hanging="360"/>
+      </w:pPr>
+      <w:rPr>
+        <w:rFonts w:hint="default" w:ascii="Symbol" w:hAnsi="Symbol"/>
+      </w:rPr>
+    </w:lvl>
+    <w:lvl xmlns:w="http://schemas.openxmlformats.org/wordprocessingml/2006/main" w:ilvl="7">
+      <w:start w:val="1"/>
+      <w:numFmt w:val="bullet"/>
+      <w:lvlText w:val="o"/>
+      <w:lvlJc w:val="left"/>
+      <w:pPr>
+        <w:ind w:left="5760" w:hanging="360"/>
+      </w:pPr>
+      <w:rPr>
+        <w:rFonts w:hint="default" w:ascii="Courier New" w:hAnsi="Courier New"/>
+      </w:rPr>
+    </w:lvl>
+    <w:lvl xmlns:w="http://schemas.openxmlformats.org/wordprocessingml/2006/main" w:ilvl="8">
+      <w:start w:val="1"/>
+      <w:numFmt w:val="bullet"/>
+      <w:lvlText w:val=""/>
+      <w:lvlJc w:val="left"/>
+      <w:pPr>
+        <w:ind w:left="6480" w:hanging="360"/>
+      </w:pPr>
+      <w:rPr>
+        <w:rFonts w:hint="default" w:ascii="Wingdings" w:hAnsi="Wingdings"/>
+      </w:rPr>
+    </w:lvl>
+  </w:abstractNum>
+  <w:abstractNum xmlns:w="http://schemas.openxmlformats.org/wordprocessingml/2006/main" w:abstractNumId="30">
+    <w:nsid w:val="4ade3461"/>
+    <w:multiLevelType xmlns:w="http://schemas.openxmlformats.org/wordprocessingml/2006/main" w:val="hybridMultilevel"/>
+    <w:lvl xmlns:w="http://schemas.openxmlformats.org/wordprocessingml/2006/main" w:ilvl="0">
+      <w:start w:val="1"/>
+      <w:numFmt w:val="bullet"/>
+      <w:lvlText w:val=""/>
+      <w:lvlJc w:val="left"/>
+      <w:pPr>
+        <w:ind w:left="720" w:hanging="360"/>
+      </w:pPr>
+      <w:rPr>
+        <w:rFonts w:hint="default" w:ascii="Symbol" w:hAnsi="Symbol"/>
+      </w:rPr>
+    </w:lvl>
+    <w:lvl xmlns:w="http://schemas.openxmlformats.org/wordprocessingml/2006/main" w:ilvl="1">
+      <w:start w:val="1"/>
+      <w:numFmt w:val="bullet"/>
+      <w:lvlText w:val="o"/>
+      <w:lvlJc w:val="left"/>
+      <w:pPr>
+        <w:ind w:left="1440" w:hanging="360"/>
+      </w:pPr>
+      <w:rPr>
+        <w:rFonts w:hint="default" w:ascii="Courier New" w:hAnsi="Courier New"/>
+      </w:rPr>
+    </w:lvl>
+    <w:lvl xmlns:w="http://schemas.openxmlformats.org/wordprocessingml/2006/main" w:ilvl="2">
+      <w:start w:val="1"/>
+      <w:numFmt w:val="bullet"/>
+      <w:lvlText w:val=""/>
+      <w:lvlJc w:val="left"/>
+      <w:pPr>
+        <w:ind w:left="2160" w:hanging="360"/>
+      </w:pPr>
+      <w:rPr>
+        <w:rFonts w:hint="default" w:ascii="Wingdings" w:hAnsi="Wingdings"/>
+      </w:rPr>
+    </w:lvl>
+    <w:lvl xmlns:w="http://schemas.openxmlformats.org/wordprocessingml/2006/main" w:ilvl="3">
+      <w:start w:val="1"/>
+      <w:numFmt w:val="bullet"/>
+      <w:lvlText w:val=""/>
+      <w:lvlJc w:val="left"/>
+      <w:pPr>
+        <w:ind w:left="2880" w:hanging="360"/>
+      </w:pPr>
+      <w:rPr>
+        <w:rFonts w:hint="default" w:ascii="Symbol" w:hAnsi="Symbol"/>
+      </w:rPr>
+    </w:lvl>
+    <w:lvl xmlns:w="http://schemas.openxmlformats.org/wordprocessingml/2006/main" w:ilvl="4">
+      <w:start w:val="1"/>
+      <w:numFmt w:val="bullet"/>
+      <w:lvlText w:val="o"/>
+      <w:lvlJc w:val="left"/>
+      <w:pPr>
+        <w:ind w:left="3600" w:hanging="360"/>
+      </w:pPr>
+      <w:rPr>
+        <w:rFonts w:hint="default" w:ascii="Courier New" w:hAnsi="Courier New"/>
+      </w:rPr>
+    </w:lvl>
+    <w:lvl xmlns:w="http://schemas.openxmlformats.org/wordprocessingml/2006/main" w:ilvl="5">
+      <w:start w:val="1"/>
+      <w:numFmt w:val="bullet"/>
+      <w:lvlText w:val=""/>
+      <w:lvlJc w:val="left"/>
+      <w:pPr>
+        <w:ind w:left="4320" w:hanging="360"/>
+      </w:pPr>
+      <w:rPr>
+        <w:rFonts w:hint="default" w:ascii="Wingdings" w:hAnsi="Wingdings"/>
+      </w:rPr>
+    </w:lvl>
+    <w:lvl xmlns:w="http://schemas.openxmlformats.org/wordprocessingml/2006/main" w:ilvl="6">
+      <w:start w:val="1"/>
+      <w:numFmt w:val="bullet"/>
+      <w:lvlText w:val=""/>
+      <w:lvlJc w:val="left"/>
+      <w:pPr>
+        <w:ind w:left="5040" w:hanging="360"/>
+      </w:pPr>
+      <w:rPr>
+        <w:rFonts w:hint="default" w:ascii="Symbol" w:hAnsi="Symbol"/>
+      </w:rPr>
+    </w:lvl>
+    <w:lvl xmlns:w="http://schemas.openxmlformats.org/wordprocessingml/2006/main" w:ilvl="7">
+      <w:start w:val="1"/>
+      <w:numFmt w:val="bullet"/>
+      <w:lvlText w:val="o"/>
+      <w:lvlJc w:val="left"/>
+      <w:pPr>
+        <w:ind w:left="5760" w:hanging="360"/>
+      </w:pPr>
+      <w:rPr>
+        <w:rFonts w:hint="default" w:ascii="Courier New" w:hAnsi="Courier New"/>
+      </w:rPr>
+    </w:lvl>
+    <w:lvl xmlns:w="http://schemas.openxmlformats.org/wordprocessingml/2006/main" w:ilvl="8">
+      <w:start w:val="1"/>
+      <w:numFmt w:val="bullet"/>
+      <w:lvlText w:val=""/>
+      <w:lvlJc w:val="left"/>
+      <w:pPr>
+        <w:ind w:left="6480" w:hanging="360"/>
+      </w:pPr>
+      <w:rPr>
+        <w:rFonts w:hint="default" w:ascii="Wingdings" w:hAnsi="Wingdings"/>
+      </w:rPr>
+    </w:lvl>
+  </w:abstractNum>
   <w:abstractNum xmlns:w="http://schemas.openxmlformats.org/wordprocessingml/2006/main" w:abstractNumId="29">
     <w:nsid w:val="624c4e39"/>
     <w:multiLevelType xmlns:w="http://schemas.openxmlformats.org/wordprocessingml/2006/main" w:val="hybridMultilevel"/>
@@ -9824,6 +11786,21 @@
       </w:rPr>
     </w:lvl>
   </w:abstractNum>
+  <w:num w:numId="35">
+    <w:abstractNumId w:val="34"/>
+  </w:num>
+  <w:num w:numId="34">
+    <w:abstractNumId w:val="33"/>
+  </w:num>
+  <w:num w:numId="33">
+    <w:abstractNumId w:val="32"/>
+  </w:num>
+  <w:num w:numId="32">
+    <w:abstractNumId w:val="31"/>
+  </w:num>
+  <w:num w:numId="31">
+    <w:abstractNumId w:val="30"/>
+  </w:num>
   <w:num w:numId="30">
     <w:abstractNumId w:val="29"/>
   </w:num>

</xml_diff>